<commit_message>
modifications suggested by iHireTechnology system
not quite done yet:

You included an objective statement in your resume. This is an outdated
practice and should be replaced with a compelling summary paragraph.
Your resume appears to be lacking an Executive Summary. We recommend
adding an Executive Summary for a strong, interview winning resume. If
your resume has a summary section but our scorer is unable to recognize
it, consider adding “Summary” as a section title or lead in.
Your resume appears to be lacking Achievements. We recommend adding
Achievements for a strong, interview winning resume.
</commit_message>
<xml_diff>
--- a/docs/Ratliff_Resume.docx
+++ b/docs/Ratliff_Resume.docx
@@ -1,11 +1,11 @@
 
 <file path=word/document.xml><?xml version="1.0" encoding="utf-8"?>
-<w:document xmlns:wpc="http://schemas.microsoft.com/office/word/2010/wordprocessingCanvas" xmlns:mc="http://schemas.openxmlformats.org/markup-compatibility/2006" xmlns:o="urn:schemas-microsoft-com:office:office" xmlns:r="http://schemas.openxmlformats.org/officeDocument/2006/relationships" xmlns:m="http://schemas.openxmlformats.org/officeDocument/2006/math" xmlns:v="urn:schemas-microsoft-com:vml" xmlns:wp14="http://schemas.microsoft.com/office/word/2010/wordprocessingDrawing" xmlns:wp="http://schemas.openxmlformats.org/drawingml/2006/wordprocessingDrawing" xmlns:w10="urn:schemas-microsoft-com:office:word" xmlns:w="http://schemas.openxmlformats.org/wordprocessingml/2006/main" xmlns:w14="http://schemas.microsoft.com/office/word/2010/wordml" xmlns:wpg="http://schemas.microsoft.com/office/word/2010/wordprocessingGroup" xmlns:wpi="http://schemas.microsoft.com/office/word/2010/wordprocessingInk" xmlns:wne="http://schemas.microsoft.com/office/word/2006/wordml" xmlns:wps="http://schemas.microsoft.com/office/word/2010/wordprocessingShape" mc:Ignorable="w14 wp14">
+<w:document xmlns:wpc="http://schemas.microsoft.com/office/word/2010/wordprocessingCanvas" xmlns:mc="http://schemas.openxmlformats.org/markup-compatibility/2006" xmlns:o="urn:schemas-microsoft-com:office:office" xmlns:r="http://schemas.openxmlformats.org/officeDocument/2006/relationships" xmlns:m="http://schemas.openxmlformats.org/officeDocument/2006/math" xmlns:v="urn:schemas-microsoft-com:vml" xmlns:wp14="http://schemas.microsoft.com/office/word/2010/wordprocessingDrawing" xmlns:wp="http://schemas.openxmlformats.org/drawingml/2006/wordprocessingDrawing" xmlns:w10="urn:schemas-microsoft-com:office:word" xmlns:w="http://schemas.openxmlformats.org/wordprocessingml/2006/main" xmlns:w14="http://schemas.microsoft.com/office/word/2010/wordml" xmlns:w15="http://schemas.microsoft.com/office/word/2012/wordml" xmlns:wpg="http://schemas.microsoft.com/office/word/2010/wordprocessingGroup" xmlns:wpi="http://schemas.microsoft.com/office/word/2010/wordprocessingInk" xmlns:wne="http://schemas.microsoft.com/office/word/2006/wordml" xmlns:wps="http://schemas.microsoft.com/office/word/2010/wordprocessingShape" mc:Ignorable="w14 w15 wp14">
   <w:background w:color="FFFFFF"/>
   <w:body>
     <w:tbl>
       <w:tblPr>
-        <w:tblW w:w="8830" w:type="dxa"/>
+        <w:tblW w:w="9250" w:type="dxa"/>
         <w:tblInd w:w="-10" w:type="dxa"/>
         <w:tblCellMar>
           <w:left w:w="10" w:type="dxa"/>
@@ -14,16 +14,16 @@
         <w:tblLook w:val="0000" w:firstRow="0" w:lastRow="0" w:firstColumn="0" w:lastColumn="0" w:noHBand="0" w:noVBand="0"/>
       </w:tblPr>
       <w:tblGrid>
-        <w:gridCol w:w="6220"/>
-        <w:gridCol w:w="2610"/>
+        <w:gridCol w:w="6516"/>
+        <w:gridCol w:w="2734"/>
       </w:tblGrid>
       <w:tr>
         <w:trPr>
-          <w:trHeight w:val="419"/>
+          <w:trHeight w:val="213"/>
         </w:trPr>
         <w:tc>
           <w:tcPr>
-            <w:tcW w:w="6220" w:type="dxa"/>
+            <w:tcW w:w="6516" w:type="dxa"/>
             <w:tcMar>
               <w:top w:w="100" w:type="dxa"/>
               <w:left w:w="0" w:type="dxa"/>
@@ -34,14 +34,14 @@
           <w:p>
             <w:pPr>
               <w:rPr>
-                <w:sz w:val="14"/>
-                <w:szCs w:val="14"/>
-              </w:rPr>
-            </w:pPr>
-            <w:r>
-              <w:rPr>
-                <w:sz w:val="14"/>
-                <w:szCs w:val="14"/>
+                <w:sz w:val="16"/>
+                <w:szCs w:val="16"/>
+              </w:rPr>
+            </w:pPr>
+            <w:r>
+              <w:rPr>
+                <w:sz w:val="16"/>
+                <w:szCs w:val="16"/>
               </w:rPr>
               <w:t>3201 Post Oak Ct</w:t>
             </w:r>
@@ -49,14 +49,14 @@
           <w:p>
             <w:pPr>
               <w:rPr>
-                <w:sz w:val="14"/>
-                <w:szCs w:val="14"/>
-              </w:rPr>
-            </w:pPr>
-            <w:r>
-              <w:rPr>
-                <w:sz w:val="14"/>
-                <w:szCs w:val="14"/>
+                <w:sz w:val="16"/>
+                <w:szCs w:val="16"/>
+              </w:rPr>
+            </w:pPr>
+            <w:r>
+              <w:rPr>
+                <w:sz w:val="16"/>
+                <w:szCs w:val="16"/>
               </w:rPr>
               <w:t>Lexington KY, 40517</w:t>
             </w:r>
@@ -64,7 +64,7 @@
         </w:tc>
         <w:tc>
           <w:tcPr>
-            <w:tcW w:w="2610" w:type="dxa"/>
+            <w:tcW w:w="2734" w:type="dxa"/>
             <w:tcMar>
               <w:top w:w="100" w:type="dxa"/>
               <w:left w:w="0" w:type="dxa"/>
@@ -76,74 +76,73 @@
             <w:pPr>
               <w:ind w:right="-4585"/>
               <w:rPr>
-                <w:sz w:val="14"/>
-                <w:szCs w:val="14"/>
-              </w:rPr>
-            </w:pPr>
-            <w:r>
-              <w:rPr>
-                <w:sz w:val="14"/>
-                <w:szCs w:val="14"/>
+                <w:sz w:val="16"/>
+                <w:szCs w:val="16"/>
+              </w:rPr>
+            </w:pPr>
+            <w:r>
+              <w:rPr>
+                <w:sz w:val="16"/>
+                <w:szCs w:val="16"/>
               </w:rPr>
               <w:t>Phone</w:t>
             </w:r>
             <w:r>
               <w:rPr>
-                <w:sz w:val="14"/>
-                <w:szCs w:val="14"/>
+                <w:sz w:val="16"/>
+                <w:szCs w:val="16"/>
               </w:rPr>
               <w:t xml:space="preserve">: </w:t>
             </w:r>
             <w:r>
               <w:rPr>
-                <w:sz w:val="14"/>
-                <w:szCs w:val="14"/>
+                <w:sz w:val="16"/>
+                <w:szCs w:val="16"/>
               </w:rPr>
               <w:t xml:space="preserve"> 859-</w:t>
             </w:r>
             <w:r>
               <w:rPr>
-                <w:sz w:val="14"/>
-                <w:szCs w:val="14"/>
-              </w:rPr>
-              <w:t>271-5073</w:t>
-            </w:r>
-          </w:p>
-          <w:p>
-            <w:pPr>
-              <w:rPr>
-                <w:sz w:val="14"/>
-                <w:szCs w:val="14"/>
-              </w:rPr>
-            </w:pPr>
-            <w:r>
-              <w:rPr>
-                <w:sz w:val="14"/>
-                <w:szCs w:val="14"/>
-              </w:rPr>
-              <w:t>Cell:       859-428-8760</w:t>
-            </w:r>
-          </w:p>
-          <w:p>
-            <w:pPr>
-              <w:rPr>
-                <w:sz w:val="14"/>
-                <w:szCs w:val="14"/>
-              </w:rPr>
-            </w:pPr>
-            <w:r>
-              <w:rPr>
-                <w:sz w:val="14"/>
-                <w:szCs w:val="14"/>
+                <w:sz w:val="16"/>
+                <w:szCs w:val="16"/>
+              </w:rPr>
+              <w:t>428</w:t>
+            </w:r>
+            <w:r>
+              <w:rPr>
+                <w:sz w:val="16"/>
+                <w:szCs w:val="16"/>
+              </w:rPr>
+              <w:t>-</w:t>
+            </w:r>
+            <w:r>
+              <w:rPr>
+                <w:sz w:val="16"/>
+                <w:szCs w:val="16"/>
+              </w:rPr>
+              <w:t>8760</w:t>
+            </w:r>
+          </w:p>
+          <w:p>
+            <w:pPr>
+              <w:rPr>
+                <w:sz w:val="16"/>
+                <w:szCs w:val="16"/>
+              </w:rPr>
+            </w:pPr>
+            <w:r>
+              <w:rPr>
+                <w:sz w:val="16"/>
+                <w:szCs w:val="16"/>
               </w:rPr>
               <w:t xml:space="preserve">E-mail </w:t>
             </w:r>
-            <w:hyperlink r:id="rId8">
+            <w:hyperlink r:id="rId7">
               <w:r>
                 <w:rPr>
                   <w:rStyle w:val="Hyperlink"/>
-                  <w:sz w:val="14"/>
-                  <w:szCs w:val="14"/>
+                  <w:sz w:val="16"/>
+                  <w:szCs w:val="16"/>
                 </w:rPr>
                 <w:t>trevor.w.ratliff@gmail.com</w:t>
               </w:r>
@@ -156,10 +155,13 @@
       <w:pPr>
         <w:spacing w:before="360" w:after="440" w:line="240" w:lineRule="auto"/>
         <w:ind w:left="2160"/>
+        <w:rPr>
+          <w:rFonts w:ascii="Lucida Console" w:hAnsi="Lucida Console"/>
+        </w:rPr>
       </w:pPr>
       <w:r>
         <w:rPr>
-          <w:rFonts w:ascii="Times New Roman" w:eastAsia="Times New Roman" w:hAnsi="Times New Roman" w:cs="Times New Roman"/>
+          <w:rFonts w:ascii="Lucida Console" w:eastAsia="Times New Roman" w:hAnsi="Lucida Console" w:cs="Times New Roman"/>
           <w:sz w:val="48"/>
         </w:rPr>
         <w:t>Trevor Ratliff</w:t>
@@ -167,8 +169,8 @@
     </w:p>
     <w:tbl>
       <w:tblPr>
-        <w:tblW w:w="0" w:type="auto"/>
-        <w:tblInd w:w="-10" w:type="dxa"/>
+        <w:tblW w:w="9720" w:type="dxa"/>
+        <w:tblInd w:w="-450" w:type="dxa"/>
         <w:tblCellMar>
           <w:left w:w="10" w:type="dxa"/>
           <w:right w:w="10" w:type="dxa"/>
@@ -176,14 +178,14 @@
         <w:tblLook w:val="0000" w:firstRow="0" w:lastRow="0" w:firstColumn="0" w:lastColumn="0" w:noHBand="0" w:noVBand="0"/>
       </w:tblPr>
       <w:tblGrid>
-        <w:gridCol w:w="1328"/>
-        <w:gridCol w:w="212"/>
-        <w:gridCol w:w="7110"/>
+        <w:gridCol w:w="1357"/>
+        <w:gridCol w:w="263"/>
+        <w:gridCol w:w="8100"/>
       </w:tblGrid>
       <w:tr>
         <w:tc>
           <w:tcPr>
-            <w:tcW w:w="1328" w:type="dxa"/>
+            <w:tcW w:w="1357" w:type="dxa"/>
             <w:tcMar>
               <w:top w:w="100" w:type="dxa"/>
               <w:left w:w="0" w:type="dxa"/>
@@ -203,7 +205,7 @@
                 <w:b/>
                 <w:sz w:val="20"/>
               </w:rPr>
-              <w:t>Objective</w:t>
+              <w:t>Summary</w:t>
             </w:r>
           </w:p>
           <w:p>
@@ -214,7 +216,7 @@
         </w:tc>
         <w:tc>
           <w:tcPr>
-            <w:tcW w:w="212" w:type="dxa"/>
+            <w:tcW w:w="263" w:type="dxa"/>
           </w:tcPr>
           <w:p>
             <w:pPr>
@@ -228,7 +230,7 @@
         </w:tc>
         <w:tc>
           <w:tcPr>
-            <w:tcW w:w="7110" w:type="dxa"/>
+            <w:tcW w:w="8100" w:type="dxa"/>
             <w:tcMar>
               <w:top w:w="100" w:type="dxa"/>
               <w:left w:w="0" w:type="dxa"/>
@@ -238,28 +240,94 @@
           </w:tcPr>
           <w:p>
             <w:pPr>
-              <w:spacing w:after="220" w:line="220" w:lineRule="auto"/>
-            </w:pPr>
-            <w:r>
-              <w:rPr>
-                <w:rFonts w:ascii="Times New Roman" w:eastAsia="Times New Roman" w:hAnsi="Times New Roman" w:cs="Times New Roman"/>
-                <w:sz w:val="20"/>
-              </w:rPr>
-              <w:t xml:space="preserve">I have a passion for programming; I enjoy it, and am constantly thinking about it.  </w:t>
-            </w:r>
-            <w:r>
-              <w:rPr>
-                <w:rFonts w:ascii="Times New Roman" w:eastAsia="Times New Roman" w:hAnsi="Times New Roman" w:cs="Times New Roman"/>
-                <w:sz w:val="20"/>
-              </w:rPr>
-              <w:t xml:space="preserve">Finding solutions to problems and enabling people to work faster and easier has been my driving force.  </w:t>
-            </w:r>
-            <w:r>
-              <w:rPr>
-                <w:rFonts w:ascii="Times New Roman" w:eastAsia="Times New Roman" w:hAnsi="Times New Roman" w:cs="Times New Roman"/>
-                <w:sz w:val="20"/>
-              </w:rPr>
-              <w:t xml:space="preserve">I have long enjoyed the creativity and beauty of 3d modeling and animation.  Being able to use 3d imagery in my applications has brought them to life.    </w:t>
+              <w:numPr>
+                <w:ilvl w:val="0"/>
+                <w:numId w:val="1"/>
+              </w:numPr>
+              <w:spacing w:line="240" w:lineRule="auto"/>
+              <w:ind w:left="270" w:hanging="270"/>
+              <w:rPr>
+                <w:rFonts w:ascii="Verdana" w:hAnsi="Verdana"/>
+                <w:sz w:val="18"/>
+                <w:szCs w:val="18"/>
+              </w:rPr>
+            </w:pPr>
+            <w:r>
+              <w:rPr>
+                <w:rFonts w:ascii="Verdana" w:hAnsi="Verdana"/>
+                <w:sz w:val="18"/>
+                <w:szCs w:val="18"/>
+              </w:rPr>
+              <w:t>15 years programming for web applications, desktop systems and mobile devices</w:t>
+            </w:r>
+          </w:p>
+          <w:p>
+            <w:pPr>
+              <w:numPr>
+                <w:ilvl w:val="0"/>
+                <w:numId w:val="1"/>
+              </w:numPr>
+              <w:spacing w:line="240" w:lineRule="auto"/>
+              <w:ind w:left="270" w:hanging="270"/>
+              <w:rPr>
+                <w:rFonts w:ascii="Verdana" w:hAnsi="Verdana"/>
+                <w:sz w:val="18"/>
+                <w:szCs w:val="18"/>
+              </w:rPr>
+            </w:pPr>
+            <w:r>
+              <w:rPr>
+                <w:rFonts w:ascii="Verdana" w:hAnsi="Verdana"/>
+                <w:sz w:val="18"/>
+                <w:szCs w:val="18"/>
+              </w:rPr>
+              <w:t>13 years of SQL database design</w:t>
+            </w:r>
+          </w:p>
+          <w:p>
+            <w:pPr>
+              <w:numPr>
+                <w:ilvl w:val="0"/>
+                <w:numId w:val="1"/>
+              </w:numPr>
+              <w:spacing w:line="240" w:lineRule="auto"/>
+              <w:ind w:left="270" w:hanging="270"/>
+              <w:rPr>
+                <w:rFonts w:ascii="Verdana" w:hAnsi="Verdana"/>
+                <w:sz w:val="18"/>
+                <w:szCs w:val="18"/>
+              </w:rPr>
+            </w:pPr>
+            <w:r>
+              <w:rPr>
+                <w:rFonts w:ascii="Verdana" w:hAnsi="Verdana"/>
+                <w:sz w:val="18"/>
+                <w:szCs w:val="18"/>
+              </w:rPr>
+              <w:t>12 years of system analysis and design</w:t>
+            </w:r>
+          </w:p>
+          <w:p>
+            <w:pPr>
+              <w:numPr>
+                <w:ilvl w:val="0"/>
+                <w:numId w:val="1"/>
+              </w:numPr>
+              <w:spacing w:line="240" w:lineRule="auto"/>
+              <w:ind w:left="270" w:hanging="270"/>
+              <w:rPr>
+                <w:rFonts w:ascii="Verdana" w:hAnsi="Verdana"/>
+                <w:sz w:val="18"/>
+                <w:szCs w:val="18"/>
+              </w:rPr>
+            </w:pPr>
+            <w:r>
+              <w:rPr>
+                <w:rFonts w:ascii="Verdana" w:hAnsi="Verdana"/>
+                <w:sz w:val="18"/>
+                <w:szCs w:val="18"/>
+              </w:rPr>
+              <w:t>Multimedia specialist, photography, digital image manipulation, 3D modeling and animation, videographer, tutorial and presentation work</w:t>
             </w:r>
           </w:p>
         </w:tc>
@@ -267,7 +335,7 @@
       <w:tr>
         <w:tc>
           <w:tcPr>
-            <w:tcW w:w="1328" w:type="dxa"/>
+            <w:tcW w:w="1357" w:type="dxa"/>
             <w:tcMar>
               <w:top w:w="100" w:type="dxa"/>
               <w:left w:w="0" w:type="dxa"/>
@@ -302,7 +370,7 @@
         </w:tc>
         <w:tc>
           <w:tcPr>
-            <w:tcW w:w="212" w:type="dxa"/>
+            <w:tcW w:w="263" w:type="dxa"/>
           </w:tcPr>
           <w:p>
             <w:pPr>
@@ -317,7 +385,7 @@
         </w:tc>
         <w:tc>
           <w:tcPr>
-            <w:tcW w:w="7110" w:type="dxa"/>
+            <w:tcW w:w="8100" w:type="dxa"/>
             <w:tcMar>
               <w:top w:w="100" w:type="dxa"/>
               <w:left w:w="0" w:type="dxa"/>
@@ -329,26 +397,34 @@
             <w:pPr>
               <w:spacing w:after="40" w:line="220" w:lineRule="auto"/>
               <w:ind w:right="-359"/>
-            </w:pPr>
-            <w:r>
-              <w:rPr>
-                <w:rFonts w:ascii="Times New Roman" w:eastAsia="Times New Roman" w:hAnsi="Times New Roman" w:cs="Times New Roman"/>
-                <w:sz w:val="20"/>
+              <w:rPr>
+                <w:rFonts w:ascii="Verdana" w:hAnsi="Verdana"/>
+                <w:sz w:val="18"/>
+                <w:szCs w:val="18"/>
+              </w:rPr>
+            </w:pPr>
+            <w:r>
+              <w:rPr>
+                <w:rFonts w:ascii="Verdana" w:eastAsia="Times New Roman" w:hAnsi="Verdana" w:cs="Times New Roman"/>
+                <w:sz w:val="18"/>
+                <w:szCs w:val="18"/>
               </w:rPr>
               <w:t>March 2011 - Present</w:t>
             </w:r>
             <w:r>
               <w:rPr>
-                <w:rFonts w:ascii="Times New Roman" w:eastAsia="Times New Roman" w:hAnsi="Times New Roman" w:cs="Times New Roman"/>
-                <w:sz w:val="20"/>
+                <w:rFonts w:ascii="Verdana" w:eastAsia="Times New Roman" w:hAnsi="Verdana" w:cs="Times New Roman"/>
+                <w:sz w:val="18"/>
+                <w:szCs w:val="18"/>
               </w:rPr>
               <w:tab/>
               <w:t>University Of Kentucky</w:t>
             </w:r>
             <w:r>
               <w:rPr>
-                <w:rFonts w:ascii="Times New Roman" w:eastAsia="Times New Roman" w:hAnsi="Times New Roman" w:cs="Times New Roman"/>
-                <w:sz w:val="20"/>
+                <w:rFonts w:ascii="Verdana" w:eastAsia="Times New Roman" w:hAnsi="Verdana" w:cs="Times New Roman"/>
+                <w:sz w:val="18"/>
+                <w:szCs w:val="18"/>
               </w:rPr>
               <w:tab/>
               <w:t>Lexington, KY</w:t>
@@ -356,13 +432,28 @@
           </w:p>
           <w:p>
             <w:pPr>
-              <w:spacing w:after="40" w:line="220" w:lineRule="auto"/>
-            </w:pPr>
-            <w:r>
-              <w:rPr>
-                <w:rFonts w:ascii="Times New Roman" w:eastAsia="Times New Roman" w:hAnsi="Times New Roman" w:cs="Times New Roman"/>
+              <w:spacing w:before="20" w:after="40" w:line="240" w:lineRule="auto"/>
+              <w:rPr>
+                <w:rFonts w:ascii="Verdana" w:hAnsi="Verdana"/>
+                <w:sz w:val="18"/>
+                <w:szCs w:val="18"/>
+              </w:rPr>
+            </w:pPr>
+            <w:r>
+              <w:rPr>
+                <w:rFonts w:ascii="Verdana" w:eastAsia="Times New Roman" w:hAnsi="Verdana" w:cs="Times New Roman"/>
                 <w:b/>
-                <w:sz w:val="20"/>
+                <w:sz w:val="18"/>
+                <w:szCs w:val="18"/>
+              </w:rPr>
+              <w:t xml:space="preserve">Title: </w:t>
+            </w:r>
+            <w:r>
+              <w:rPr>
+                <w:rFonts w:ascii="Verdana" w:eastAsia="Times New Roman" w:hAnsi="Verdana" w:cs="Times New Roman"/>
+                <w:b/>
+                <w:sz w:val="18"/>
+                <w:szCs w:val="18"/>
               </w:rPr>
               <w:t>Programmer Systems</w:t>
             </w:r>
@@ -375,69 +466,75 @@
               </w:numPr>
               <w:spacing w:line="240" w:lineRule="auto"/>
               <w:ind w:left="270" w:hanging="270"/>
-            </w:pPr>
-            <w:r>
-              <w:rPr>
-                <w:rFonts w:ascii="Times New Roman" w:eastAsia="Times New Roman" w:hAnsi="Times New Roman" w:cs="Times New Roman"/>
-                <w:sz w:val="20"/>
+              <w:rPr>
+                <w:rFonts w:ascii="Verdana" w:hAnsi="Verdana"/>
+                <w:sz w:val="18"/>
+                <w:szCs w:val="18"/>
+              </w:rPr>
+            </w:pPr>
+            <w:r>
+              <w:rPr>
+                <w:rFonts w:ascii="Verdana" w:eastAsia="Times New Roman" w:hAnsi="Verdana" w:cs="Times New Roman"/>
+                <w:sz w:val="18"/>
+                <w:szCs w:val="18"/>
               </w:rPr>
               <w:t>My duties include system design, database design and maintenance, and maintenance for our customer's custom software products.  My work was in the .Net languages</w:t>
             </w:r>
             <w:r>
               <w:rPr>
-                <w:rFonts w:ascii="Times New Roman" w:eastAsia="Times New Roman" w:hAnsi="Times New Roman" w:cs="Times New Roman"/>
-                <w:sz w:val="20"/>
+                <w:rFonts w:ascii="Verdana" w:eastAsia="Times New Roman" w:hAnsi="Verdana" w:cs="Times New Roman"/>
+                <w:sz w:val="18"/>
+                <w:szCs w:val="18"/>
               </w:rPr>
               <w:t>, MS SQL</w:t>
             </w:r>
             <w:r>
               <w:rPr>
-                <w:rFonts w:ascii="Times New Roman" w:eastAsia="Times New Roman" w:hAnsi="Times New Roman" w:cs="Times New Roman"/>
-                <w:sz w:val="20"/>
+                <w:rFonts w:ascii="Verdana" w:eastAsia="Times New Roman" w:hAnsi="Verdana" w:cs="Times New Roman"/>
+                <w:sz w:val="18"/>
+                <w:szCs w:val="18"/>
               </w:rPr>
               <w:t xml:space="preserve">, and a variety of web application languages.   I was also tasked with analyzing and suggesting better internal processes using my </w:t>
             </w:r>
             <w:r>
               <w:rPr>
-                <w:rFonts w:ascii="Times New Roman" w:eastAsia="Times New Roman" w:hAnsi="Times New Roman" w:cs="Times New Roman"/>
-                <w:sz w:val="20"/>
-              </w:rPr>
-              <w:t xml:space="preserve">Capability Maturity Model Integration </w:t>
-            </w:r>
-            <w:r>
-              <w:rPr>
-                <w:rFonts w:ascii="Times New Roman" w:eastAsia="Times New Roman" w:hAnsi="Times New Roman" w:cs="Times New Roman"/>
-                <w:sz w:val="20"/>
-              </w:rPr>
-              <w:t>(</w:t>
+                <w:rFonts w:ascii="Verdana" w:eastAsia="Times New Roman" w:hAnsi="Verdana" w:cs="Times New Roman"/>
+                <w:sz w:val="18"/>
+                <w:szCs w:val="18"/>
+              </w:rPr>
+              <w:t>Capability Maturity Model Integration (</w:t>
             </w:r>
             <w:proofErr w:type="spellStart"/>
             <w:r>
               <w:rPr>
-                <w:rFonts w:ascii="Times New Roman" w:eastAsia="Times New Roman" w:hAnsi="Times New Roman" w:cs="Times New Roman"/>
-                <w:sz w:val="20"/>
+                <w:rFonts w:ascii="Verdana" w:eastAsia="Times New Roman" w:hAnsi="Verdana" w:cs="Times New Roman"/>
+                <w:sz w:val="18"/>
+                <w:szCs w:val="18"/>
               </w:rPr>
               <w:t>CMM</w:t>
             </w:r>
             <w:r>
               <w:rPr>
-                <w:rFonts w:ascii="Times New Roman" w:eastAsia="Times New Roman" w:hAnsi="Times New Roman" w:cs="Times New Roman"/>
-                <w:sz w:val="20"/>
+                <w:rFonts w:ascii="Verdana" w:eastAsia="Times New Roman" w:hAnsi="Verdana" w:cs="Times New Roman"/>
+                <w:sz w:val="18"/>
+                <w:szCs w:val="18"/>
               </w:rPr>
               <w:t>i</w:t>
             </w:r>
             <w:proofErr w:type="spellEnd"/>
             <w:r>
               <w:rPr>
-                <w:rFonts w:ascii="Times New Roman" w:eastAsia="Times New Roman" w:hAnsi="Times New Roman" w:cs="Times New Roman"/>
-                <w:sz w:val="20"/>
+                <w:rFonts w:ascii="Verdana" w:eastAsia="Times New Roman" w:hAnsi="Verdana" w:cs="Times New Roman"/>
+                <w:sz w:val="18"/>
+                <w:szCs w:val="18"/>
               </w:rPr>
               <w:t>)</w:t>
             </w:r>
             <w:r>
               <w:rPr>
-                <w:rFonts w:ascii="Times New Roman" w:eastAsia="Times New Roman" w:hAnsi="Times New Roman" w:cs="Times New Roman"/>
-                <w:sz w:val="20"/>
+                <w:rFonts w:ascii="Verdana" w:eastAsia="Times New Roman" w:hAnsi="Verdana" w:cs="Times New Roman"/>
+                <w:sz w:val="18"/>
+                <w:szCs w:val="18"/>
               </w:rPr>
               <w:t xml:space="preserve"> background.  I set up a system for tracking and managing our software projects as well as processes for better using their code repository.  I designed and coded a system for inventory and maintenance tracking on the bikes in the college’s bike library.  I also programmed a handheld device for a package tracking system so their supply store could track their deliveries.</w:t>
             </w:r>
@@ -445,32 +542,45 @@
           <w:p>
             <w:pPr>
               <w:spacing w:line="240" w:lineRule="auto"/>
+              <w:rPr>
+                <w:rFonts w:ascii="Verdana" w:hAnsi="Verdana"/>
+                <w:sz w:val="18"/>
+                <w:szCs w:val="18"/>
+              </w:rPr>
             </w:pPr>
           </w:p>
           <w:p>
             <w:pPr>
               <w:spacing w:after="40" w:line="220" w:lineRule="auto"/>
               <w:ind w:right="-359"/>
-            </w:pPr>
-            <w:r>
-              <w:rPr>
-                <w:rFonts w:ascii="Times New Roman" w:eastAsia="Times New Roman" w:hAnsi="Times New Roman" w:cs="Times New Roman"/>
-                <w:sz w:val="20"/>
+              <w:rPr>
+                <w:rFonts w:ascii="Verdana" w:hAnsi="Verdana"/>
+                <w:sz w:val="18"/>
+                <w:szCs w:val="18"/>
+              </w:rPr>
+            </w:pPr>
+            <w:r>
+              <w:rPr>
+                <w:rFonts w:ascii="Verdana" w:eastAsia="Times New Roman" w:hAnsi="Verdana" w:cs="Times New Roman"/>
+                <w:sz w:val="18"/>
+                <w:szCs w:val="18"/>
               </w:rPr>
               <w:t>April 2000 - Feb 2011</w:t>
             </w:r>
             <w:r>
               <w:rPr>
-                <w:rFonts w:ascii="Times New Roman" w:eastAsia="Times New Roman" w:hAnsi="Times New Roman" w:cs="Times New Roman"/>
-                <w:sz w:val="20"/>
+                <w:rFonts w:ascii="Verdana" w:eastAsia="Times New Roman" w:hAnsi="Verdana" w:cs="Times New Roman"/>
+                <w:sz w:val="18"/>
+                <w:szCs w:val="18"/>
               </w:rPr>
               <w:tab/>
               <w:t>New Directions Technologies Inc.</w:t>
             </w:r>
             <w:r>
               <w:rPr>
-                <w:rFonts w:ascii="Times New Roman" w:eastAsia="Times New Roman" w:hAnsi="Times New Roman" w:cs="Times New Roman"/>
-                <w:sz w:val="20"/>
+                <w:rFonts w:ascii="Verdana" w:eastAsia="Times New Roman" w:hAnsi="Verdana" w:cs="Times New Roman"/>
+                <w:sz w:val="18"/>
+                <w:szCs w:val="18"/>
               </w:rPr>
               <w:tab/>
               <w:t>Ridgecrest, CA</w:t>
@@ -479,12 +589,27 @@
           <w:p>
             <w:pPr>
               <w:spacing w:after="40" w:line="220" w:lineRule="auto"/>
-            </w:pPr>
-            <w:r>
-              <w:rPr>
-                <w:rFonts w:ascii="Times New Roman" w:eastAsia="Times New Roman" w:hAnsi="Times New Roman" w:cs="Times New Roman"/>
+              <w:rPr>
+                <w:rFonts w:ascii="Verdana" w:hAnsi="Verdana"/>
+                <w:sz w:val="18"/>
+                <w:szCs w:val="18"/>
+              </w:rPr>
+            </w:pPr>
+            <w:r>
+              <w:rPr>
+                <w:rFonts w:ascii="Verdana" w:eastAsia="Times New Roman" w:hAnsi="Verdana" w:cs="Times New Roman"/>
                 <w:b/>
-                <w:sz w:val="20"/>
+                <w:sz w:val="18"/>
+                <w:szCs w:val="18"/>
+              </w:rPr>
+              <w:t xml:space="preserve">Title: </w:t>
+            </w:r>
+            <w:r>
+              <w:rPr>
+                <w:rFonts w:ascii="Verdana" w:eastAsia="Times New Roman" w:hAnsi="Verdana" w:cs="Times New Roman"/>
+                <w:b/>
+                <w:sz w:val="18"/>
+                <w:szCs w:val="18"/>
               </w:rPr>
               <w:t>Computer System Analyst</w:t>
             </w:r>
@@ -497,67 +622,78 @@
               </w:numPr>
               <w:spacing w:line="240" w:lineRule="auto"/>
               <w:ind w:left="270" w:hanging="269"/>
-            </w:pPr>
-            <w:r>
-              <w:rPr>
-                <w:rFonts w:ascii="Times New Roman" w:eastAsia="Times New Roman" w:hAnsi="Times New Roman" w:cs="Times New Roman"/>
-                <w:sz w:val="20"/>
+              <w:rPr>
+                <w:rFonts w:ascii="Verdana" w:hAnsi="Verdana"/>
+                <w:sz w:val="18"/>
+                <w:szCs w:val="18"/>
+              </w:rPr>
+            </w:pPr>
+            <w:r>
+              <w:rPr>
+                <w:rFonts w:ascii="Verdana" w:eastAsia="Times New Roman" w:hAnsi="Verdana" w:cs="Times New Roman"/>
+                <w:sz w:val="18"/>
+                <w:szCs w:val="18"/>
               </w:rPr>
               <w:t>My duties included system design, database design and maintenance, and maintenance for our customer's custom software products.  I commonly needed to work in C++, C#, .Net languages</w:t>
             </w:r>
             <w:r>
               <w:rPr>
-                <w:rFonts w:ascii="Times New Roman" w:eastAsia="Times New Roman" w:hAnsi="Times New Roman" w:cs="Times New Roman"/>
-                <w:sz w:val="20"/>
+                <w:rFonts w:ascii="Verdana" w:eastAsia="Times New Roman" w:hAnsi="Verdana" w:cs="Times New Roman"/>
+                <w:sz w:val="18"/>
+                <w:szCs w:val="18"/>
               </w:rPr>
               <w:t>, various database servers</w:t>
             </w:r>
             <w:r>
               <w:rPr>
-                <w:rFonts w:ascii="Times New Roman" w:eastAsia="Times New Roman" w:hAnsi="Times New Roman" w:cs="Times New Roman"/>
-                <w:sz w:val="20"/>
+                <w:rFonts w:ascii="Verdana" w:eastAsia="Times New Roman" w:hAnsi="Verdana" w:cs="Times New Roman"/>
+                <w:sz w:val="18"/>
+                <w:szCs w:val="18"/>
               </w:rPr>
               <w:t xml:space="preserve">, and a variety of web application languages.  Multimedia production and support (such as demo CDs, training media and documentation, web site design and maintenance) were also among my responsibilities.  While in this position I designed and developed an electronic business suite which included timecards, management of projects, travel, leave, purchases, employees and reimbursements, and a forum.  This system </w:t>
             </w:r>
             <w:r>
               <w:rPr>
-                <w:rFonts w:ascii="Times New Roman" w:eastAsia="Times New Roman" w:hAnsi="Times New Roman" w:cs="Times New Roman"/>
-                <w:sz w:val="20"/>
+                <w:rFonts w:ascii="Verdana" w:eastAsia="Times New Roman" w:hAnsi="Verdana" w:cs="Times New Roman"/>
+                <w:sz w:val="18"/>
+                <w:szCs w:val="18"/>
               </w:rPr>
               <w:t>then exported data for import into a 3</w:t>
             </w:r>
             <w:r>
               <w:rPr>
-                <w:rFonts w:ascii="Times New Roman" w:eastAsia="Times New Roman" w:hAnsi="Times New Roman" w:cs="Times New Roman"/>
-                <w:sz w:val="20"/>
+                <w:rFonts w:ascii="Verdana" w:eastAsia="Times New Roman" w:hAnsi="Verdana" w:cs="Times New Roman"/>
+                <w:sz w:val="18"/>
+                <w:szCs w:val="18"/>
                 <w:vertAlign w:val="superscript"/>
               </w:rPr>
               <w:t>rd</w:t>
             </w:r>
             <w:r>
               <w:rPr>
-                <w:rFonts w:ascii="Times New Roman" w:eastAsia="Times New Roman" w:hAnsi="Times New Roman" w:cs="Times New Roman"/>
-                <w:sz w:val="20"/>
+                <w:rFonts w:ascii="Verdana" w:eastAsia="Times New Roman" w:hAnsi="Verdana" w:cs="Times New Roman"/>
+                <w:sz w:val="18"/>
+                <w:szCs w:val="18"/>
               </w:rPr>
               <w:t xml:space="preserve"> party payroll processor.  I also worked on an automated data entry system that pulled time card data from the business suite and pushed it into a legacy green screen system</w:t>
             </w:r>
             <w:r>
               <w:rPr>
-                <w:rFonts w:ascii="Times New Roman" w:eastAsia="Times New Roman" w:hAnsi="Times New Roman" w:cs="Times New Roman"/>
-                <w:sz w:val="20"/>
+                <w:rFonts w:ascii="Verdana" w:eastAsia="Times New Roman" w:hAnsi="Verdana" w:cs="Times New Roman"/>
+                <w:sz w:val="18"/>
+                <w:szCs w:val="18"/>
               </w:rPr>
               <w:t xml:space="preserve">.  More recently I have written a web system to disperse username and passwords.  This system used a PKI (Public-Key Infrastructure) to validate and authenticate users prior to divulging a temporary password.  PKI is one of the most secure methods of user verification today.  I have also worked on an emulation system for a GPS assisted inertial measurement unit (IMU).  </w:t>
             </w:r>
-            <w:bookmarkStart w:id="0" w:name="_GoBack"/>
-            <w:bookmarkEnd w:id="0"/>
           </w:p>
           <w:p>
             <w:pPr>
               <w:spacing w:after="40" w:line="220" w:lineRule="auto"/>
               <w:ind w:right="-359"/>
               <w:rPr>
-                <w:rFonts w:ascii="Times New Roman" w:eastAsia="Times New Roman" w:hAnsi="Times New Roman" w:cs="Times New Roman"/>
-                <w:sz w:val="20"/>
+                <w:rFonts w:ascii="Verdana" w:eastAsia="Times New Roman" w:hAnsi="Verdana" w:cs="Times New Roman"/>
+                <w:sz w:val="18"/>
+                <w:szCs w:val="18"/>
               </w:rPr>
             </w:pPr>
           </w:p>
@@ -565,34 +701,43 @@
             <w:pPr>
               <w:spacing w:after="40" w:line="220" w:lineRule="auto"/>
               <w:ind w:right="-359"/>
-            </w:pPr>
-            <w:r>
-              <w:rPr>
-                <w:rFonts w:ascii="Times New Roman" w:eastAsia="Times New Roman" w:hAnsi="Times New Roman" w:cs="Times New Roman"/>
-                <w:sz w:val="20"/>
+              <w:rPr>
+                <w:rFonts w:ascii="Verdana" w:hAnsi="Verdana"/>
+                <w:sz w:val="18"/>
+                <w:szCs w:val="18"/>
+              </w:rPr>
+            </w:pPr>
+            <w:r>
+              <w:rPr>
+                <w:rFonts w:ascii="Verdana" w:eastAsia="Times New Roman" w:hAnsi="Verdana" w:cs="Times New Roman"/>
+                <w:sz w:val="18"/>
+                <w:szCs w:val="18"/>
               </w:rPr>
               <w:t>July 1999 - Dec 1999</w:t>
             </w:r>
             <w:r>
               <w:rPr>
-                <w:rFonts w:ascii="Times New Roman" w:eastAsia="Times New Roman" w:hAnsi="Times New Roman" w:cs="Times New Roman"/>
-                <w:sz w:val="20"/>
+                <w:rFonts w:ascii="Verdana" w:eastAsia="Times New Roman" w:hAnsi="Verdana" w:cs="Times New Roman"/>
+                <w:sz w:val="18"/>
+                <w:szCs w:val="18"/>
               </w:rPr>
               <w:tab/>
             </w:r>
             <w:proofErr w:type="spellStart"/>
             <w:r>
               <w:rPr>
-                <w:rFonts w:ascii="Times New Roman" w:eastAsia="Times New Roman" w:hAnsi="Times New Roman" w:cs="Times New Roman"/>
-                <w:sz w:val="20"/>
+                <w:rFonts w:ascii="Verdana" w:eastAsia="Times New Roman" w:hAnsi="Verdana" w:cs="Times New Roman"/>
+                <w:sz w:val="18"/>
+                <w:szCs w:val="18"/>
               </w:rPr>
               <w:t>Fedcom</w:t>
             </w:r>
             <w:proofErr w:type="spellEnd"/>
             <w:r>
               <w:rPr>
-                <w:rFonts w:ascii="Times New Roman" w:eastAsia="Times New Roman" w:hAnsi="Times New Roman" w:cs="Times New Roman"/>
-                <w:sz w:val="20"/>
+                <w:rFonts w:ascii="Verdana" w:eastAsia="Times New Roman" w:hAnsi="Verdana" w:cs="Times New Roman"/>
+                <w:sz w:val="18"/>
+                <w:szCs w:val="18"/>
               </w:rPr>
               <w:tab/>
               <w:t>Ridgecrest, CA</w:t>
@@ -601,12 +746,27 @@
           <w:p>
             <w:pPr>
               <w:spacing w:after="40" w:line="220" w:lineRule="auto"/>
-            </w:pPr>
-            <w:r>
-              <w:rPr>
-                <w:rFonts w:ascii="Times New Roman" w:eastAsia="Times New Roman" w:hAnsi="Times New Roman" w:cs="Times New Roman"/>
+              <w:rPr>
+                <w:rFonts w:ascii="Verdana" w:hAnsi="Verdana"/>
+                <w:sz w:val="18"/>
+                <w:szCs w:val="18"/>
+              </w:rPr>
+            </w:pPr>
+            <w:r>
+              <w:rPr>
+                <w:rFonts w:ascii="Verdana" w:eastAsia="Times New Roman" w:hAnsi="Verdana" w:cs="Times New Roman"/>
                 <w:b/>
-                <w:sz w:val="20"/>
+                <w:sz w:val="18"/>
+                <w:szCs w:val="18"/>
+              </w:rPr>
+              <w:t xml:space="preserve">Title: </w:t>
+            </w:r>
+            <w:r>
+              <w:rPr>
+                <w:rFonts w:ascii="Verdana" w:eastAsia="Times New Roman" w:hAnsi="Verdana" w:cs="Times New Roman"/>
+                <w:b/>
+                <w:sz w:val="18"/>
+                <w:szCs w:val="18"/>
               </w:rPr>
               <w:t>Shipping and Receiving</w:t>
             </w:r>
@@ -619,11 +779,17 @@
               </w:numPr>
               <w:spacing w:after="60" w:line="220" w:lineRule="auto"/>
               <w:ind w:hanging="244"/>
-            </w:pPr>
-            <w:r>
-              <w:rPr>
-                <w:rFonts w:ascii="Times New Roman" w:eastAsia="Times New Roman" w:hAnsi="Times New Roman" w:cs="Times New Roman"/>
-                <w:sz w:val="20"/>
+              <w:rPr>
+                <w:rFonts w:ascii="Verdana" w:hAnsi="Verdana"/>
+                <w:sz w:val="18"/>
+                <w:szCs w:val="18"/>
+              </w:rPr>
+            </w:pPr>
+            <w:r>
+              <w:rPr>
+                <w:rFonts w:ascii="Verdana" w:eastAsia="Times New Roman" w:hAnsi="Verdana" w:cs="Times New Roman"/>
+                <w:sz w:val="18"/>
+                <w:szCs w:val="18"/>
               </w:rPr>
               <w:t>My duties included receiving new stock and placing it on the shelves, shipping RMAs to the manufacturers or vendors, taking care of customers (i.e. Checking them out or helping them with questions) and general clean-up of the store</w:t>
             </w:r>
@@ -631,38 +797,73 @@
           <w:p>
             <w:pPr>
               <w:spacing w:after="60" w:line="220" w:lineRule="auto"/>
+              <w:rPr>
+                <w:rFonts w:ascii="Verdana" w:hAnsi="Verdana"/>
+                <w:sz w:val="18"/>
+                <w:szCs w:val="18"/>
+              </w:rPr>
             </w:pPr>
           </w:p>
           <w:p>
             <w:pPr>
               <w:spacing w:after="40" w:line="220" w:lineRule="auto"/>
               <w:ind w:right="-359"/>
-            </w:pPr>
-            <w:r>
-              <w:rPr>
-                <w:rFonts w:ascii="Times New Roman" w:eastAsia="Times New Roman" w:hAnsi="Times New Roman" w:cs="Times New Roman"/>
-                <w:sz w:val="20"/>
+              <w:rPr>
+                <w:rFonts w:ascii="Verdana" w:hAnsi="Verdana"/>
+                <w:sz w:val="18"/>
+                <w:szCs w:val="18"/>
+              </w:rPr>
+            </w:pPr>
+            <w:r>
+              <w:rPr>
+                <w:rFonts w:ascii="Verdana" w:eastAsia="Times New Roman" w:hAnsi="Verdana" w:cs="Times New Roman"/>
+                <w:sz w:val="18"/>
+                <w:szCs w:val="18"/>
               </w:rPr>
               <w:t>July 1997 – July 1999</w:t>
             </w:r>
             <w:r>
               <w:rPr>
-                <w:rFonts w:ascii="Times New Roman" w:eastAsia="Times New Roman" w:hAnsi="Times New Roman" w:cs="Times New Roman"/>
-                <w:sz w:val="20"/>
+                <w:rFonts w:ascii="Verdana" w:eastAsia="Times New Roman" w:hAnsi="Verdana" w:cs="Times New Roman"/>
+                <w:sz w:val="18"/>
+                <w:szCs w:val="18"/>
               </w:rPr>
               <w:tab/>
               <w:t>Church of Jesus Christ of Latter-Day Saints</w:t>
             </w:r>
+            <w:r>
+              <w:rPr>
+                <w:rFonts w:ascii="Verdana" w:eastAsia="Times New Roman" w:hAnsi="Verdana" w:cs="Times New Roman"/>
+                <w:sz w:val="18"/>
+                <w:szCs w:val="18"/>
+              </w:rPr>
+              <w:t xml:space="preserve"> (Volunteer)</w:t>
+            </w:r>
           </w:p>
           <w:p>
             <w:pPr>
               <w:spacing w:after="40" w:line="220" w:lineRule="auto"/>
-            </w:pPr>
-            <w:r>
-              <w:rPr>
-                <w:rFonts w:ascii="Times New Roman" w:eastAsia="Times New Roman" w:hAnsi="Times New Roman" w:cs="Times New Roman"/>
+              <w:rPr>
+                <w:rFonts w:ascii="Verdana" w:hAnsi="Verdana"/>
+                <w:sz w:val="18"/>
+                <w:szCs w:val="18"/>
+              </w:rPr>
+            </w:pPr>
+            <w:r>
+              <w:rPr>
+                <w:rFonts w:ascii="Verdana" w:eastAsia="Times New Roman" w:hAnsi="Verdana" w:cs="Times New Roman"/>
                 <w:b/>
-                <w:sz w:val="20"/>
+                <w:sz w:val="18"/>
+                <w:szCs w:val="18"/>
+              </w:rPr>
+              <w:t xml:space="preserve">Title: </w:t>
+            </w:r>
+            <w:r>
+              <w:rPr>
+                <w:rFonts w:ascii="Verdana" w:eastAsia="Times New Roman" w:hAnsi="Verdana" w:cs="Times New Roman"/>
+                <w:b/>
+                <w:sz w:val="18"/>
+                <w:szCs w:val="18"/>
               </w:rPr>
               <w:t>Missionary</w:t>
             </w:r>
@@ -675,26 +876,29 @@
               </w:numPr>
               <w:spacing w:after="60" w:line="220" w:lineRule="auto"/>
               <w:ind w:hanging="244"/>
-            </w:pPr>
-            <w:r>
-              <w:rPr>
-                <w:rFonts w:ascii="Times New Roman" w:eastAsia="Times New Roman" w:hAnsi="Times New Roman" w:cs="Times New Roman"/>
-                <w:sz w:val="20"/>
-              </w:rPr>
-              <w:t xml:space="preserve">I served in the Philippines, taught in Tagalog (one of the native languages).  I learned </w:t>
-            </w:r>
-            <w:r>
-              <w:rPr>
-                <w:rFonts w:ascii="Times New Roman" w:eastAsia="Times New Roman" w:hAnsi="Times New Roman" w:cs="Times New Roman"/>
-                <w:sz w:val="20"/>
-              </w:rPr>
-              <w:lastRenderedPageBreak/>
-              <w:t>many important skills while there, such as communication and management of people and time.</w:t>
+              <w:rPr>
+                <w:rFonts w:ascii="Verdana" w:hAnsi="Verdana"/>
+                <w:sz w:val="18"/>
+                <w:szCs w:val="18"/>
+              </w:rPr>
+            </w:pPr>
+            <w:r>
+              <w:rPr>
+                <w:rFonts w:ascii="Verdana" w:eastAsia="Times New Roman" w:hAnsi="Verdana" w:cs="Times New Roman"/>
+                <w:sz w:val="18"/>
+                <w:szCs w:val="18"/>
+              </w:rPr>
+              <w:t>I served in the Philippines, taught in Tagalog (one of the native languages).  I learned many important skills while there, such as communication and management of people and time.</w:t>
             </w:r>
           </w:p>
           <w:p>
             <w:pPr>
               <w:spacing w:after="60" w:line="220" w:lineRule="auto"/>
+              <w:rPr>
+                <w:rFonts w:ascii="Verdana" w:hAnsi="Verdana"/>
+                <w:sz w:val="18"/>
+                <w:szCs w:val="18"/>
+              </w:rPr>
             </w:pPr>
           </w:p>
         </w:tc>
@@ -702,7 +906,7 @@
       <w:tr>
         <w:tc>
           <w:tcPr>
-            <w:tcW w:w="1328" w:type="dxa"/>
+            <w:tcW w:w="1357" w:type="dxa"/>
             <w:tcMar>
               <w:top w:w="100" w:type="dxa"/>
               <w:left w:w="0" w:type="dxa"/>
@@ -738,7 +942,7 @@
         </w:tc>
         <w:tc>
           <w:tcPr>
-            <w:tcW w:w="212" w:type="dxa"/>
+            <w:tcW w:w="263" w:type="dxa"/>
           </w:tcPr>
           <w:p>
             <w:pPr>
@@ -748,7 +952,7 @@
         </w:tc>
         <w:tc>
           <w:tcPr>
-            <w:tcW w:w="7110" w:type="dxa"/>
+            <w:tcW w:w="8100" w:type="dxa"/>
             <w:tcMar>
               <w:top w:w="100" w:type="dxa"/>
               <w:left w:w="0" w:type="dxa"/>
@@ -759,12 +963,18 @@
           <w:p>
             <w:pPr>
               <w:spacing w:after="40" w:line="220" w:lineRule="auto"/>
-            </w:pPr>
-            <w:r>
-              <w:rPr>
-                <w:rFonts w:ascii="Times New Roman" w:eastAsia="Times New Roman" w:hAnsi="Times New Roman" w:cs="Times New Roman"/>
+              <w:rPr>
+                <w:rFonts w:ascii="Verdana" w:hAnsi="Verdana"/>
+                <w:sz w:val="18"/>
+                <w:szCs w:val="18"/>
+              </w:rPr>
+            </w:pPr>
+            <w:r>
+              <w:rPr>
+                <w:rFonts w:ascii="Verdana" w:eastAsia="Times New Roman" w:hAnsi="Verdana" w:cs="Times New Roman"/>
                 <w:b/>
-                <w:sz w:val="20"/>
+                <w:sz w:val="18"/>
+                <w:szCs w:val="18"/>
               </w:rPr>
               <w:t>HARDWARE/SOFTWARE SKILLS</w:t>
             </w:r>
@@ -777,11 +987,17 @@
               </w:numPr>
               <w:spacing w:after="60" w:line="220" w:lineRule="auto"/>
               <w:ind w:hanging="244"/>
-            </w:pPr>
-            <w:r>
-              <w:rPr>
-                <w:rFonts w:ascii="Times New Roman" w:eastAsia="Times New Roman" w:hAnsi="Times New Roman" w:cs="Times New Roman"/>
-                <w:sz w:val="20"/>
+              <w:rPr>
+                <w:rFonts w:ascii="Verdana" w:hAnsi="Verdana"/>
+                <w:sz w:val="18"/>
+                <w:szCs w:val="18"/>
+              </w:rPr>
+            </w:pPr>
+            <w:r>
+              <w:rPr>
+                <w:rFonts w:ascii="Verdana" w:eastAsia="Times New Roman" w:hAnsi="Verdana" w:cs="Times New Roman"/>
+                <w:sz w:val="18"/>
+                <w:szCs w:val="18"/>
               </w:rPr>
               <w:t>IBM PC compatibles, Unix/Linux (built from parts).</w:t>
             </w:r>
@@ -794,25 +1010,33 @@
               </w:numPr>
               <w:spacing w:after="60" w:line="220" w:lineRule="auto"/>
               <w:ind w:hanging="244"/>
-            </w:pPr>
-            <w:r>
-              <w:rPr>
-                <w:rFonts w:ascii="Times New Roman" w:eastAsia="Times New Roman" w:hAnsi="Times New Roman" w:cs="Times New Roman"/>
-                <w:sz w:val="20"/>
+              <w:rPr>
+                <w:rFonts w:ascii="Verdana" w:hAnsi="Verdana"/>
+                <w:sz w:val="18"/>
+                <w:szCs w:val="18"/>
+              </w:rPr>
+            </w:pPr>
+            <w:r>
+              <w:rPr>
+                <w:rFonts w:ascii="Verdana" w:eastAsia="Times New Roman" w:hAnsi="Verdana" w:cs="Times New Roman"/>
+                <w:sz w:val="18"/>
+                <w:szCs w:val="18"/>
               </w:rPr>
               <w:t>AJAX, ASP, ASP.Net, BASIC, C++, C#, CSS, DHTML, FORTAN 77, HTML, JavaScript, Perl, PHP, Python, Ruby</w:t>
             </w:r>
             <w:r>
               <w:rPr>
-                <w:rFonts w:ascii="Times New Roman" w:eastAsia="Times New Roman" w:hAnsi="Times New Roman" w:cs="Times New Roman"/>
-                <w:sz w:val="20"/>
+                <w:rFonts w:ascii="Verdana" w:eastAsia="Times New Roman" w:hAnsi="Verdana" w:cs="Times New Roman"/>
+                <w:sz w:val="18"/>
+                <w:szCs w:val="18"/>
               </w:rPr>
               <w:t>, SQL (standard, Microsoft, Oracle)</w:t>
             </w:r>
             <w:r>
               <w:rPr>
-                <w:rFonts w:ascii="Times New Roman" w:eastAsia="Times New Roman" w:hAnsi="Times New Roman" w:cs="Times New Roman"/>
-                <w:sz w:val="20"/>
+                <w:rFonts w:ascii="Verdana" w:eastAsia="Times New Roman" w:hAnsi="Verdana" w:cs="Times New Roman"/>
+                <w:sz w:val="18"/>
+                <w:szCs w:val="18"/>
               </w:rPr>
               <w:t>, VBScript, Visual Basic, Visual Basic .Net, XML.</w:t>
             </w:r>
@@ -825,27 +1049,35 @@
               </w:numPr>
               <w:spacing w:after="60" w:line="220" w:lineRule="auto"/>
               <w:ind w:hanging="244"/>
-            </w:pPr>
-            <w:r>
-              <w:rPr>
-                <w:rFonts w:ascii="Times New Roman" w:eastAsia="Times New Roman" w:hAnsi="Times New Roman" w:cs="Times New Roman"/>
-                <w:sz w:val="20"/>
+              <w:rPr>
+                <w:rFonts w:ascii="Verdana" w:hAnsi="Verdana"/>
+                <w:sz w:val="18"/>
+                <w:szCs w:val="18"/>
+              </w:rPr>
+            </w:pPr>
+            <w:r>
+              <w:rPr>
+                <w:rFonts w:ascii="Verdana" w:eastAsia="Times New Roman" w:hAnsi="Verdana" w:cs="Times New Roman"/>
+                <w:sz w:val="18"/>
+                <w:szCs w:val="18"/>
               </w:rPr>
               <w:t xml:space="preserve">Edit Plus, Microsoft Visual Studio 6, Microsoft Visual Studio .Net, Microsoft Visual Studio 2003 - 2010, </w:t>
             </w:r>
             <w:proofErr w:type="spellStart"/>
             <w:r>
               <w:rPr>
-                <w:rFonts w:ascii="Times New Roman" w:eastAsia="Times New Roman" w:hAnsi="Times New Roman" w:cs="Times New Roman"/>
-                <w:sz w:val="20"/>
+                <w:rFonts w:ascii="Verdana" w:eastAsia="Times New Roman" w:hAnsi="Verdana" w:cs="Times New Roman"/>
+                <w:sz w:val="18"/>
+                <w:szCs w:val="18"/>
               </w:rPr>
               <w:t>SciTE</w:t>
             </w:r>
             <w:proofErr w:type="spellEnd"/>
             <w:r>
               <w:rPr>
-                <w:rFonts w:ascii="Times New Roman" w:eastAsia="Times New Roman" w:hAnsi="Times New Roman" w:cs="Times New Roman"/>
-                <w:sz w:val="20"/>
+                <w:rFonts w:ascii="Verdana" w:eastAsia="Times New Roman" w:hAnsi="Verdana" w:cs="Times New Roman"/>
+                <w:sz w:val="18"/>
+                <w:szCs w:val="18"/>
               </w:rPr>
               <w:t xml:space="preserve"> (software development programs).  </w:t>
             </w:r>
@@ -858,43 +1090,53 @@
               </w:numPr>
               <w:spacing w:after="60" w:line="220" w:lineRule="auto"/>
               <w:ind w:hanging="244"/>
-            </w:pPr>
-            <w:r>
-              <w:rPr>
-                <w:rFonts w:ascii="Times New Roman" w:eastAsia="Times New Roman" w:hAnsi="Times New Roman" w:cs="Times New Roman"/>
-                <w:sz w:val="20"/>
+              <w:rPr>
+                <w:rFonts w:ascii="Verdana" w:hAnsi="Verdana"/>
+                <w:sz w:val="18"/>
+                <w:szCs w:val="18"/>
+              </w:rPr>
+            </w:pPr>
+            <w:r>
+              <w:rPr>
+                <w:rFonts w:ascii="Verdana" w:eastAsia="Times New Roman" w:hAnsi="Verdana" w:cs="Times New Roman"/>
+                <w:sz w:val="18"/>
+                <w:szCs w:val="18"/>
               </w:rPr>
               <w:t xml:space="preserve">Blender, </w:t>
             </w:r>
             <w:proofErr w:type="spellStart"/>
             <w:r>
               <w:rPr>
-                <w:rFonts w:ascii="Times New Roman" w:eastAsia="Times New Roman" w:hAnsi="Times New Roman" w:cs="Times New Roman"/>
-                <w:sz w:val="20"/>
+                <w:rFonts w:ascii="Verdana" w:eastAsia="Times New Roman" w:hAnsi="Verdana" w:cs="Times New Roman"/>
+                <w:sz w:val="18"/>
+                <w:szCs w:val="18"/>
               </w:rPr>
               <w:t>LightWave</w:t>
             </w:r>
             <w:proofErr w:type="spellEnd"/>
             <w:r>
               <w:rPr>
-                <w:rFonts w:ascii="Times New Roman" w:eastAsia="Times New Roman" w:hAnsi="Times New Roman" w:cs="Times New Roman"/>
-                <w:sz w:val="20"/>
+                <w:rFonts w:ascii="Verdana" w:eastAsia="Times New Roman" w:hAnsi="Verdana" w:cs="Times New Roman"/>
+                <w:sz w:val="18"/>
+                <w:szCs w:val="18"/>
               </w:rPr>
               <w:t xml:space="preserve">, </w:t>
             </w:r>
             <w:proofErr w:type="spellStart"/>
             <w:r>
               <w:rPr>
-                <w:rFonts w:ascii="Times New Roman" w:eastAsia="Times New Roman" w:hAnsi="Times New Roman" w:cs="Times New Roman"/>
-                <w:sz w:val="20"/>
+                <w:rFonts w:ascii="Verdana" w:eastAsia="Times New Roman" w:hAnsi="Verdana" w:cs="Times New Roman"/>
+                <w:sz w:val="18"/>
+                <w:szCs w:val="18"/>
               </w:rPr>
               <w:t>Marai</w:t>
             </w:r>
             <w:proofErr w:type="spellEnd"/>
             <w:r>
               <w:rPr>
-                <w:rFonts w:ascii="Times New Roman" w:eastAsia="Times New Roman" w:hAnsi="Times New Roman" w:cs="Times New Roman"/>
-                <w:sz w:val="20"/>
+                <w:rFonts w:ascii="Verdana" w:eastAsia="Times New Roman" w:hAnsi="Verdana" w:cs="Times New Roman"/>
+                <w:sz w:val="18"/>
+                <w:szCs w:val="18"/>
               </w:rPr>
               <w:t xml:space="preserve">, Softimage, XSI (3-D modeling and animation programs).  </w:t>
             </w:r>
@@ -907,11 +1149,17 @@
               </w:numPr>
               <w:spacing w:after="60" w:line="220" w:lineRule="auto"/>
               <w:ind w:hanging="244"/>
-            </w:pPr>
-            <w:r>
-              <w:rPr>
-                <w:rFonts w:ascii="Times New Roman" w:eastAsia="Times New Roman" w:hAnsi="Times New Roman" w:cs="Times New Roman"/>
-                <w:sz w:val="20"/>
+              <w:rPr>
+                <w:rFonts w:ascii="Verdana" w:hAnsi="Verdana"/>
+                <w:sz w:val="18"/>
+                <w:szCs w:val="18"/>
+              </w:rPr>
+            </w:pPr>
+            <w:r>
+              <w:rPr>
+                <w:rFonts w:ascii="Verdana" w:eastAsia="Times New Roman" w:hAnsi="Verdana" w:cs="Times New Roman"/>
+                <w:sz w:val="18"/>
+                <w:szCs w:val="18"/>
               </w:rPr>
               <w:t xml:space="preserve">Adobe Photoshop, Corel Photo Paint, Gimp, Painter Classic (graphics programs).  </w:t>
             </w:r>
@@ -924,27 +1172,35 @@
               </w:numPr>
               <w:spacing w:after="60" w:line="220" w:lineRule="auto"/>
               <w:ind w:hanging="244"/>
-            </w:pPr>
-            <w:r>
-              <w:rPr>
-                <w:rFonts w:ascii="Times New Roman" w:eastAsia="Times New Roman" w:hAnsi="Times New Roman" w:cs="Times New Roman"/>
-                <w:sz w:val="20"/>
+              <w:rPr>
+                <w:rFonts w:ascii="Verdana" w:hAnsi="Verdana"/>
+                <w:sz w:val="18"/>
+                <w:szCs w:val="18"/>
+              </w:rPr>
+            </w:pPr>
+            <w:r>
+              <w:rPr>
+                <w:rFonts w:ascii="Verdana" w:eastAsia="Times New Roman" w:hAnsi="Verdana" w:cs="Times New Roman"/>
+                <w:sz w:val="18"/>
+                <w:szCs w:val="18"/>
               </w:rPr>
               <w:t xml:space="preserve">After Effects, Flash, Premier, QuickTime, Real Media, </w:t>
             </w:r>
             <w:proofErr w:type="spellStart"/>
             <w:r>
               <w:rPr>
-                <w:rFonts w:ascii="Times New Roman" w:eastAsia="Times New Roman" w:hAnsi="Times New Roman" w:cs="Times New Roman"/>
-                <w:sz w:val="20"/>
+                <w:rFonts w:ascii="Verdana" w:eastAsia="Times New Roman" w:hAnsi="Verdana" w:cs="Times New Roman"/>
+                <w:sz w:val="18"/>
+                <w:szCs w:val="18"/>
               </w:rPr>
               <w:t>Viewlet</w:t>
             </w:r>
             <w:proofErr w:type="spellEnd"/>
             <w:r>
               <w:rPr>
-                <w:rFonts w:ascii="Times New Roman" w:eastAsia="Times New Roman" w:hAnsi="Times New Roman" w:cs="Times New Roman"/>
-                <w:sz w:val="20"/>
+                <w:rFonts w:ascii="Verdana" w:eastAsia="Times New Roman" w:hAnsi="Verdana" w:cs="Times New Roman"/>
+                <w:sz w:val="18"/>
+                <w:szCs w:val="18"/>
               </w:rPr>
               <w:t xml:space="preserve"> Builder (multimedia production programs).  </w:t>
             </w:r>
@@ -957,11 +1213,17 @@
               </w:numPr>
               <w:spacing w:after="60" w:line="220" w:lineRule="auto"/>
               <w:ind w:hanging="244"/>
-            </w:pPr>
-            <w:r>
-              <w:rPr>
-                <w:rFonts w:ascii="Times New Roman" w:eastAsia="Times New Roman" w:hAnsi="Times New Roman" w:cs="Times New Roman"/>
-                <w:sz w:val="20"/>
+              <w:rPr>
+                <w:rFonts w:ascii="Verdana" w:hAnsi="Verdana"/>
+                <w:sz w:val="18"/>
+                <w:szCs w:val="18"/>
+              </w:rPr>
+            </w:pPr>
+            <w:r>
+              <w:rPr>
+                <w:rFonts w:ascii="Verdana" w:eastAsia="Times New Roman" w:hAnsi="Verdana" w:cs="Times New Roman"/>
+                <w:sz w:val="18"/>
+                <w:szCs w:val="18"/>
               </w:rPr>
               <w:t xml:space="preserve">Microsoft Access, Microsoft Visio, Microsoft Project, Microsoft Word, WordPerfect, Microsoft Excel, and Microsoft PowerPoint, OpenOffice Suite (office productivity programs). </w:t>
             </w:r>
@@ -974,11 +1236,17 @@
               </w:numPr>
               <w:spacing w:after="60" w:line="220" w:lineRule="auto"/>
               <w:ind w:hanging="244"/>
-            </w:pPr>
-            <w:r>
-              <w:rPr>
-                <w:rFonts w:ascii="Times New Roman" w:eastAsia="Times New Roman" w:hAnsi="Times New Roman" w:cs="Times New Roman"/>
-                <w:sz w:val="20"/>
+              <w:rPr>
+                <w:rFonts w:ascii="Verdana" w:hAnsi="Verdana"/>
+                <w:sz w:val="18"/>
+                <w:szCs w:val="18"/>
+              </w:rPr>
+            </w:pPr>
+            <w:r>
+              <w:rPr>
+                <w:rFonts w:ascii="Verdana" w:eastAsia="Times New Roman" w:hAnsi="Verdana" w:cs="Times New Roman"/>
+                <w:sz w:val="18"/>
+                <w:szCs w:val="18"/>
               </w:rPr>
               <w:t>DOS, Linux/Unix, Mac, Windows 3.1, Windows 95, Windows 98, Windows CE, Windows 2000, Windows XP, Windows 7 operating systems.</w:t>
             </w:r>
@@ -991,11 +1259,17 @@
               </w:numPr>
               <w:spacing w:after="60" w:line="220" w:lineRule="auto"/>
               <w:ind w:hanging="244"/>
-            </w:pPr>
-            <w:r>
-              <w:rPr>
-                <w:rFonts w:ascii="Times New Roman" w:eastAsia="Times New Roman" w:hAnsi="Times New Roman" w:cs="Times New Roman"/>
-                <w:sz w:val="20"/>
+              <w:rPr>
+                <w:rFonts w:ascii="Verdana" w:hAnsi="Verdana"/>
+                <w:sz w:val="18"/>
+                <w:szCs w:val="18"/>
+              </w:rPr>
+            </w:pPr>
+            <w:r>
+              <w:rPr>
+                <w:rFonts w:ascii="Verdana" w:eastAsia="Times New Roman" w:hAnsi="Verdana" w:cs="Times New Roman"/>
+                <w:sz w:val="18"/>
+                <w:szCs w:val="18"/>
               </w:rPr>
               <w:t>XML, DTD/Schema Design, XML DOM, XSLT, New Horizons Computer Learning Centers, - 40 Hours</w:t>
             </w:r>
@@ -1008,11 +1282,17 @@
               </w:numPr>
               <w:spacing w:after="60" w:line="220" w:lineRule="auto"/>
               <w:ind w:hanging="244"/>
-            </w:pPr>
-            <w:r>
-              <w:rPr>
-                <w:rFonts w:ascii="Times New Roman" w:eastAsia="Times New Roman" w:hAnsi="Times New Roman" w:cs="Times New Roman"/>
-                <w:sz w:val="20"/>
+              <w:rPr>
+                <w:rFonts w:ascii="Verdana" w:hAnsi="Verdana"/>
+                <w:sz w:val="18"/>
+                <w:szCs w:val="18"/>
+              </w:rPr>
+            </w:pPr>
+            <w:r>
+              <w:rPr>
+                <w:rFonts w:ascii="Verdana" w:eastAsia="Times New Roman" w:hAnsi="Verdana" w:cs="Times New Roman"/>
+                <w:sz w:val="18"/>
+                <w:szCs w:val="18"/>
               </w:rPr>
               <w:t>Asp.Net 2.0 training from Microsoft - 28 hours</w:t>
             </w:r>
@@ -1025,27 +1305,35 @@
               </w:numPr>
               <w:spacing w:after="60" w:line="220" w:lineRule="auto"/>
               <w:ind w:hanging="244"/>
-            </w:pPr>
-            <w:r>
-              <w:rPr>
-                <w:rFonts w:ascii="Times New Roman" w:eastAsia="Times New Roman" w:hAnsi="Times New Roman" w:cs="Times New Roman"/>
-                <w:sz w:val="20"/>
+              <w:rPr>
+                <w:rFonts w:ascii="Verdana" w:hAnsi="Verdana"/>
+                <w:sz w:val="18"/>
+                <w:szCs w:val="18"/>
+              </w:rPr>
+            </w:pPr>
+            <w:r>
+              <w:rPr>
+                <w:rFonts w:ascii="Verdana" w:eastAsia="Times New Roman" w:hAnsi="Verdana" w:cs="Times New Roman"/>
+                <w:sz w:val="18"/>
+                <w:szCs w:val="18"/>
               </w:rPr>
               <w:t xml:space="preserve">Introduction to </w:t>
             </w:r>
             <w:proofErr w:type="spellStart"/>
             <w:r>
               <w:rPr>
-                <w:rFonts w:ascii="Times New Roman" w:eastAsia="Times New Roman" w:hAnsi="Times New Roman" w:cs="Times New Roman"/>
-                <w:sz w:val="20"/>
+                <w:rFonts w:ascii="Verdana" w:eastAsia="Times New Roman" w:hAnsi="Verdana" w:cs="Times New Roman"/>
+                <w:sz w:val="18"/>
+                <w:szCs w:val="18"/>
               </w:rPr>
               <w:t>CMMi</w:t>
             </w:r>
             <w:proofErr w:type="spellEnd"/>
             <w:r>
               <w:rPr>
-                <w:rFonts w:ascii="Times New Roman" w:eastAsia="Times New Roman" w:hAnsi="Times New Roman" w:cs="Times New Roman"/>
-                <w:sz w:val="20"/>
+                <w:rFonts w:ascii="Verdana" w:eastAsia="Times New Roman" w:hAnsi="Verdana" w:cs="Times New Roman"/>
+                <w:sz w:val="18"/>
+                <w:szCs w:val="18"/>
               </w:rPr>
               <w:t xml:space="preserve"> v1.2 - 24 hours</w:t>
             </w:r>
@@ -1053,6 +1341,11 @@
           <w:p>
             <w:pPr>
               <w:spacing w:after="60" w:line="220" w:lineRule="auto"/>
+              <w:rPr>
+                <w:rFonts w:ascii="Verdana" w:hAnsi="Verdana"/>
+                <w:sz w:val="18"/>
+                <w:szCs w:val="18"/>
+              </w:rPr>
             </w:pPr>
           </w:p>
         </w:tc>
@@ -1060,7 +1353,7 @@
       <w:tr>
         <w:tc>
           <w:tcPr>
-            <w:tcW w:w="1328" w:type="dxa"/>
+            <w:tcW w:w="1357" w:type="dxa"/>
             <w:tcMar>
               <w:top w:w="100" w:type="dxa"/>
               <w:left w:w="0" w:type="dxa"/>
@@ -1095,7 +1388,7 @@
         </w:tc>
         <w:tc>
           <w:tcPr>
-            <w:tcW w:w="212" w:type="dxa"/>
+            <w:tcW w:w="263" w:type="dxa"/>
           </w:tcPr>
           <w:p>
             <w:pPr>
@@ -1105,7 +1398,7 @@
         </w:tc>
         <w:tc>
           <w:tcPr>
-            <w:tcW w:w="7110" w:type="dxa"/>
+            <w:tcW w:w="8100" w:type="dxa"/>
             <w:tcMar>
               <w:top w:w="100" w:type="dxa"/>
               <w:left w:w="0" w:type="dxa"/>
@@ -1116,14 +1409,6 @@
           <w:tbl>
             <w:tblPr>
               <w:tblW w:w="6429" w:type="dxa"/>
-              <w:tblBorders>
-                <w:top w:val="single" w:sz="8" w:space="0" w:color="000000"/>
-                <w:left w:val="single" w:sz="8" w:space="0" w:color="000000"/>
-                <w:bottom w:val="single" w:sz="8" w:space="0" w:color="000000"/>
-                <w:right w:val="single" w:sz="8" w:space="0" w:color="000000"/>
-                <w:insideH w:val="single" w:sz="8" w:space="0" w:color="000000"/>
-                <w:insideV w:val="single" w:sz="8" w:space="0" w:color="000000"/>
-              </w:tblBorders>
               <w:tblCellMar>
                 <w:left w:w="10" w:type="dxa"/>
                 <w:right w:w="10" w:type="dxa"/>
@@ -1131,10 +1416,10 @@
               <w:tblLook w:val="0000" w:firstRow="0" w:lastRow="0" w:firstColumn="0" w:lastColumn="0" w:noHBand="0" w:noVBand="0"/>
             </w:tblPr>
             <w:tblGrid>
-              <w:gridCol w:w="2357"/>
-              <w:gridCol w:w="2027"/>
-              <w:gridCol w:w="731"/>
-              <w:gridCol w:w="1314"/>
+              <w:gridCol w:w="2230"/>
+              <w:gridCol w:w="1865"/>
+              <w:gridCol w:w="919"/>
+              <w:gridCol w:w="1415"/>
             </w:tblGrid>
             <w:tr>
               <w:trPr>
@@ -1156,13 +1441,14 @@
                     <w:ind w:left="245" w:hanging="244"/>
                     <w:jc w:val="center"/>
                     <w:rPr>
+                      <w:rFonts w:ascii="Verdana" w:hAnsi="Verdana"/>
                       <w:sz w:val="18"/>
                       <w:szCs w:val="18"/>
                     </w:rPr>
                   </w:pPr>
                   <w:r>
                     <w:rPr>
-                      <w:rFonts w:ascii="Times New Roman" w:eastAsia="Times New Roman" w:hAnsi="Times New Roman" w:cs="Times New Roman"/>
+                      <w:rFonts w:ascii="Verdana" w:eastAsia="Times New Roman" w:hAnsi="Verdana" w:cs="Times New Roman"/>
                       <w:b/>
                       <w:sz w:val="18"/>
                       <w:szCs w:val="18"/>
@@ -1187,13 +1473,14 @@
                     <w:ind w:left="245" w:hanging="244"/>
                     <w:jc w:val="center"/>
                     <w:rPr>
+                      <w:rFonts w:ascii="Verdana" w:hAnsi="Verdana"/>
                       <w:sz w:val="18"/>
                       <w:szCs w:val="18"/>
                     </w:rPr>
                   </w:pPr>
                   <w:r>
                     <w:rPr>
-                      <w:rFonts w:ascii="Times New Roman" w:eastAsia="Times New Roman" w:hAnsi="Times New Roman" w:cs="Times New Roman"/>
+                      <w:rFonts w:ascii="Verdana" w:eastAsia="Times New Roman" w:hAnsi="Verdana" w:cs="Times New Roman"/>
                       <w:b/>
                       <w:sz w:val="18"/>
                       <w:szCs w:val="18"/>
@@ -1218,7 +1505,7 @@
                     <w:ind w:left="245" w:hanging="244"/>
                     <w:jc w:val="center"/>
                     <w:rPr>
-                      <w:rFonts w:ascii="Times New Roman" w:eastAsia="Times New Roman" w:hAnsi="Times New Roman" w:cs="Times New Roman"/>
+                      <w:rFonts w:ascii="Verdana" w:eastAsia="Times New Roman" w:hAnsi="Verdana" w:cs="Times New Roman"/>
                       <w:b/>
                       <w:sz w:val="18"/>
                       <w:szCs w:val="18"/>
@@ -1226,7 +1513,7 @@
                   </w:pPr>
                   <w:r>
                     <w:rPr>
-                      <w:rFonts w:ascii="Times New Roman" w:eastAsia="Times New Roman" w:hAnsi="Times New Roman" w:cs="Times New Roman"/>
+                      <w:rFonts w:ascii="Verdana" w:eastAsia="Times New Roman" w:hAnsi="Verdana" w:cs="Times New Roman"/>
                       <w:b/>
                       <w:sz w:val="18"/>
                       <w:szCs w:val="18"/>
@@ -1240,6 +1527,7 @@
                     <w:ind w:left="245" w:hanging="244"/>
                     <w:jc w:val="center"/>
                     <w:rPr>
+                      <w:rFonts w:ascii="Verdana" w:hAnsi="Verdana"/>
                       <w:b/>
                       <w:sz w:val="18"/>
                       <w:szCs w:val="18"/>
@@ -1247,21 +1535,12 @@
                   </w:pPr>
                   <w:r>
                     <w:rPr>
-                      <w:rFonts w:ascii="Times New Roman" w:eastAsia="Times New Roman" w:hAnsi="Times New Roman" w:cs="Times New Roman"/>
+                      <w:rFonts w:ascii="Verdana" w:eastAsia="Times New Roman" w:hAnsi="Verdana" w:cs="Times New Roman"/>
                       <w:b/>
                       <w:sz w:val="18"/>
                       <w:szCs w:val="18"/>
                     </w:rPr>
-                    <w:t>Achieve</w:t>
-                  </w:r>
-                  <w:r>
-                    <w:rPr>
-                      <w:rFonts w:ascii="Times New Roman" w:eastAsia="Times New Roman" w:hAnsi="Times New Roman" w:cs="Times New Roman"/>
-                      <w:b/>
-                      <w:sz w:val="18"/>
-                      <w:szCs w:val="18"/>
-                    </w:rPr>
-                    <w:t>d</w:t>
+                    <w:t>Achieved</w:t>
                   </w:r>
                 </w:p>
               </w:tc>
@@ -1281,13 +1560,14 @@
                     <w:ind w:left="245" w:hanging="244"/>
                     <w:jc w:val="center"/>
                     <w:rPr>
+                      <w:rFonts w:ascii="Verdana" w:hAnsi="Verdana"/>
                       <w:sz w:val="18"/>
                       <w:szCs w:val="18"/>
                     </w:rPr>
                   </w:pPr>
                   <w:r>
                     <w:rPr>
-                      <w:rFonts w:ascii="Times New Roman" w:eastAsia="Times New Roman" w:hAnsi="Times New Roman" w:cs="Times New Roman"/>
+                      <w:rFonts w:ascii="Verdana" w:eastAsia="Times New Roman" w:hAnsi="Verdana" w:cs="Times New Roman"/>
                       <w:b/>
                       <w:sz w:val="18"/>
                       <w:szCs w:val="18"/>
@@ -1316,13 +1596,14 @@
                     <w:spacing w:after="60" w:line="220" w:lineRule="auto"/>
                     <w:ind w:left="245" w:hanging="244"/>
                     <w:rPr>
+                      <w:rFonts w:ascii="Verdana" w:hAnsi="Verdana"/>
                       <w:sz w:val="18"/>
                       <w:szCs w:val="18"/>
                     </w:rPr>
                   </w:pPr>
                   <w:r>
                     <w:rPr>
-                      <w:rFonts w:ascii="Times New Roman" w:eastAsia="Times New Roman" w:hAnsi="Times New Roman" w:cs="Times New Roman"/>
+                      <w:rFonts w:ascii="Verdana" w:eastAsia="Times New Roman" w:hAnsi="Verdana" w:cs="Times New Roman"/>
                       <w:sz w:val="18"/>
                       <w:szCs w:val="18"/>
                     </w:rPr>
@@ -1345,13 +1626,14 @@
                     <w:spacing w:after="60" w:line="220" w:lineRule="auto"/>
                     <w:ind w:left="245" w:hanging="244"/>
                     <w:rPr>
+                      <w:rFonts w:ascii="Verdana" w:hAnsi="Verdana"/>
                       <w:sz w:val="18"/>
                       <w:szCs w:val="18"/>
                     </w:rPr>
                   </w:pPr>
                   <w:r>
                     <w:rPr>
-                      <w:rFonts w:ascii="Times New Roman" w:eastAsia="Times New Roman" w:hAnsi="Times New Roman" w:cs="Times New Roman"/>
+                      <w:rFonts w:ascii="Verdana" w:eastAsia="Times New Roman" w:hAnsi="Verdana" w:cs="Times New Roman"/>
                       <w:sz w:val="18"/>
                       <w:szCs w:val="18"/>
                     </w:rPr>
@@ -1374,13 +1656,14 @@
                     <w:spacing w:after="60" w:line="220" w:lineRule="auto"/>
                     <w:ind w:left="245" w:hanging="244"/>
                     <w:rPr>
+                      <w:rFonts w:ascii="Verdana" w:hAnsi="Verdana"/>
                       <w:sz w:val="18"/>
                       <w:szCs w:val="18"/>
                     </w:rPr>
                   </w:pPr>
                   <w:r>
                     <w:rPr>
-                      <w:rFonts w:ascii="Times New Roman" w:eastAsia="Times New Roman" w:hAnsi="Times New Roman" w:cs="Times New Roman"/>
+                      <w:rFonts w:ascii="Verdana" w:eastAsia="Times New Roman" w:hAnsi="Verdana" w:cs="Times New Roman"/>
                       <w:sz w:val="18"/>
                       <w:szCs w:val="18"/>
                     </w:rPr>
@@ -1403,13 +1686,14 @@
                     <w:spacing w:after="60" w:line="220" w:lineRule="auto"/>
                     <w:ind w:left="245" w:hanging="244"/>
                     <w:rPr>
+                      <w:rFonts w:ascii="Verdana" w:hAnsi="Verdana"/>
                       <w:sz w:val="18"/>
                       <w:szCs w:val="18"/>
                     </w:rPr>
                   </w:pPr>
                   <w:r>
                     <w:rPr>
-                      <w:rFonts w:ascii="Times New Roman" w:eastAsia="Times New Roman" w:hAnsi="Times New Roman" w:cs="Times New Roman"/>
+                      <w:rFonts w:ascii="Verdana" w:eastAsia="Times New Roman" w:hAnsi="Verdana" w:cs="Times New Roman"/>
                       <w:sz w:val="18"/>
                       <w:szCs w:val="18"/>
                     </w:rPr>
@@ -1437,13 +1721,14 @@
                     <w:spacing w:after="60" w:line="220" w:lineRule="auto"/>
                     <w:ind w:left="245" w:hanging="244"/>
                     <w:rPr>
+                      <w:rFonts w:ascii="Verdana" w:hAnsi="Verdana"/>
                       <w:sz w:val="18"/>
                       <w:szCs w:val="18"/>
                     </w:rPr>
                   </w:pPr>
                   <w:r>
                     <w:rPr>
-                      <w:rFonts w:ascii="Times New Roman" w:eastAsia="Times New Roman" w:hAnsi="Times New Roman" w:cs="Times New Roman"/>
+                      <w:rFonts w:ascii="Verdana" w:eastAsia="Times New Roman" w:hAnsi="Verdana" w:cs="Times New Roman"/>
                       <w:sz w:val="18"/>
                       <w:szCs w:val="18"/>
                     </w:rPr>
@@ -1452,7 +1737,7 @@
                   <w:proofErr w:type="spellStart"/>
                   <w:r>
                     <w:rPr>
-                      <w:rFonts w:ascii="Times New Roman" w:eastAsia="Times New Roman" w:hAnsi="Times New Roman" w:cs="Times New Roman"/>
+                      <w:rFonts w:ascii="Verdana" w:eastAsia="Times New Roman" w:hAnsi="Verdana" w:cs="Times New Roman"/>
                       <w:sz w:val="18"/>
                       <w:szCs w:val="18"/>
                     </w:rPr>
@@ -1461,7 +1746,7 @@
                   <w:proofErr w:type="spellEnd"/>
                   <w:r>
                     <w:rPr>
-                      <w:rFonts w:ascii="Times New Roman" w:eastAsia="Times New Roman" w:hAnsi="Times New Roman" w:cs="Times New Roman"/>
+                      <w:rFonts w:ascii="Verdana" w:eastAsia="Times New Roman" w:hAnsi="Verdana" w:cs="Times New Roman"/>
                       <w:sz w:val="18"/>
                       <w:szCs w:val="18"/>
                     </w:rPr>
@@ -1484,13 +1769,14 @@
                     <w:spacing w:after="60" w:line="220" w:lineRule="auto"/>
                     <w:ind w:left="245" w:hanging="244"/>
                     <w:rPr>
+                      <w:rFonts w:ascii="Verdana" w:hAnsi="Verdana"/>
                       <w:sz w:val="18"/>
                       <w:szCs w:val="18"/>
                     </w:rPr>
                   </w:pPr>
                   <w:r>
                     <w:rPr>
-                      <w:rFonts w:ascii="Times New Roman" w:eastAsia="Times New Roman" w:hAnsi="Times New Roman" w:cs="Times New Roman"/>
+                      <w:rFonts w:ascii="Verdana" w:eastAsia="Times New Roman" w:hAnsi="Verdana" w:cs="Times New Roman"/>
                       <w:sz w:val="18"/>
                       <w:szCs w:val="18"/>
                     </w:rPr>
@@ -1502,6 +1788,7 @@
                     <w:spacing w:after="60" w:line="220" w:lineRule="auto"/>
                     <w:ind w:left="245" w:hanging="244"/>
                     <w:rPr>
+                      <w:rFonts w:ascii="Verdana" w:hAnsi="Verdana"/>
                       <w:sz w:val="18"/>
                       <w:szCs w:val="18"/>
                     </w:rPr>
@@ -1523,13 +1810,14 @@
                     <w:spacing w:after="60" w:line="220" w:lineRule="auto"/>
                     <w:ind w:left="245" w:hanging="244"/>
                     <w:rPr>
+                      <w:rFonts w:ascii="Verdana" w:hAnsi="Verdana"/>
                       <w:sz w:val="18"/>
                       <w:szCs w:val="18"/>
                     </w:rPr>
                   </w:pPr>
                   <w:r>
                     <w:rPr>
-                      <w:rFonts w:ascii="Times New Roman" w:eastAsia="Times New Roman" w:hAnsi="Times New Roman" w:cs="Times New Roman"/>
+                      <w:rFonts w:ascii="Verdana" w:eastAsia="Times New Roman" w:hAnsi="Verdana" w:cs="Times New Roman"/>
                       <w:sz w:val="18"/>
                       <w:szCs w:val="18"/>
                     </w:rPr>
@@ -1552,13 +1840,14 @@
                     <w:spacing w:after="60" w:line="220" w:lineRule="auto"/>
                     <w:ind w:left="245" w:hanging="244"/>
                     <w:rPr>
+                      <w:rFonts w:ascii="Verdana" w:hAnsi="Verdana"/>
                       <w:sz w:val="18"/>
                       <w:szCs w:val="18"/>
                     </w:rPr>
                   </w:pPr>
                   <w:r>
                     <w:rPr>
-                      <w:rFonts w:ascii="Times New Roman" w:eastAsia="Times New Roman" w:hAnsi="Times New Roman" w:cs="Times New Roman"/>
+                      <w:rFonts w:ascii="Verdana" w:eastAsia="Times New Roman" w:hAnsi="Verdana" w:cs="Times New Roman"/>
                       <w:sz w:val="18"/>
                       <w:szCs w:val="18"/>
                     </w:rPr>
@@ -1572,6 +1861,363 @@
             <w:pPr>
               <w:spacing w:after="60" w:line="220" w:lineRule="auto"/>
               <w:ind w:left="245" w:hanging="244"/>
+              <w:rPr>
+                <w:rFonts w:ascii="Verdana" w:hAnsi="Verdana"/>
+                <w:sz w:val="18"/>
+                <w:szCs w:val="18"/>
+              </w:rPr>
+            </w:pPr>
+          </w:p>
+        </w:tc>
+      </w:tr>
+      <w:tr>
+        <w:tc>
+          <w:tcPr>
+            <w:tcW w:w="1357" w:type="dxa"/>
+            <w:tcMar>
+              <w:top w:w="100" w:type="dxa"/>
+              <w:left w:w="0" w:type="dxa"/>
+              <w:bottom w:w="100" w:type="dxa"/>
+              <w:right w:w="0" w:type="dxa"/>
+            </w:tcMar>
+          </w:tcPr>
+          <w:p>
+            <w:pPr>
+              <w:pBdr>
+                <w:bottom w:val="single" w:sz="4" w:space="1" w:color="auto"/>
+              </w:pBdr>
+              <w:spacing w:line="280" w:lineRule="auto"/>
+              <w:rPr>
+                <w:b/>
+                <w:sz w:val="20"/>
+              </w:rPr>
+            </w:pPr>
+            <w:r>
+              <w:rPr>
+                <w:b/>
+                <w:sz w:val="20"/>
+              </w:rPr>
+              <w:t>Achievements</w:t>
+            </w:r>
+          </w:p>
+          <w:p>
+            <w:pPr>
+              <w:spacing w:line="280" w:lineRule="auto"/>
+              <w:rPr>
+                <w:b/>
+                <w:sz w:val="20"/>
+              </w:rPr>
+            </w:pPr>
+          </w:p>
+          <w:p>
+            <w:pPr>
+              <w:spacing w:line="280" w:lineRule="auto"/>
+              <w:rPr>
+                <w:b/>
+                <w:sz w:val="20"/>
+              </w:rPr>
+            </w:pPr>
+          </w:p>
+        </w:tc>
+        <w:tc>
+          <w:tcPr>
+            <w:tcW w:w="263" w:type="dxa"/>
+          </w:tcPr>
+          <w:p>
+            <w:pPr>
+              <w:spacing w:line="240" w:lineRule="auto"/>
+            </w:pPr>
+          </w:p>
+        </w:tc>
+        <w:tc>
+          <w:tcPr>
+            <w:tcW w:w="8100" w:type="dxa"/>
+            <w:tcMar>
+              <w:top w:w="100" w:type="dxa"/>
+              <w:left w:w="0" w:type="dxa"/>
+              <w:bottom w:w="100" w:type="dxa"/>
+              <w:right w:w="0" w:type="dxa"/>
+            </w:tcMar>
+          </w:tcPr>
+          <w:tbl>
+            <w:tblPr>
+              <w:tblW w:w="6271" w:type="dxa"/>
+              <w:tblCellMar>
+                <w:left w:w="10" w:type="dxa"/>
+                <w:right w:w="10" w:type="dxa"/>
+              </w:tblCellMar>
+              <w:tblLook w:val="0000" w:firstRow="0" w:lastRow="0" w:firstColumn="0" w:lastColumn="0" w:noHBand="0" w:noVBand="0"/>
+            </w:tblPr>
+            <w:tblGrid>
+              <w:gridCol w:w="5372"/>
+              <w:gridCol w:w="899"/>
+            </w:tblGrid>
+            <w:tr>
+              <w:trPr>
+                <w:trHeight w:val="370"/>
+              </w:trPr>
+              <w:tc>
+                <w:tcPr>
+                  <w:tcW w:w="6072" w:type="dxa"/>
+                  <w:tcMar>
+                    <w:top w:w="100" w:type="dxa"/>
+                    <w:left w:w="0" w:type="dxa"/>
+                    <w:bottom w:w="100" w:type="dxa"/>
+                    <w:right w:w="0" w:type="dxa"/>
+                  </w:tcMar>
+                </w:tcPr>
+                <w:p>
+                  <w:pPr>
+                    <w:spacing w:after="60" w:line="220" w:lineRule="auto"/>
+                    <w:ind w:left="245" w:hanging="244"/>
+                    <w:jc w:val="center"/>
+                    <w:rPr>
+                      <w:rFonts w:ascii="Verdana" w:hAnsi="Verdana"/>
+                      <w:sz w:val="18"/>
+                      <w:szCs w:val="18"/>
+                    </w:rPr>
+                  </w:pPr>
+                  <w:r>
+                    <w:rPr>
+                      <w:rFonts w:ascii="Verdana" w:eastAsia="Times New Roman" w:hAnsi="Verdana" w:cs="Times New Roman"/>
+                      <w:b/>
+                      <w:sz w:val="18"/>
+                      <w:szCs w:val="18"/>
+                    </w:rPr>
+                    <w:t>Description</w:t>
+                  </w:r>
+                </w:p>
+              </w:tc>
+              <w:tc>
+                <w:tcPr>
+                  <w:tcW w:w="199" w:type="dxa"/>
+                  <w:tcMar>
+                    <w:top w:w="100" w:type="dxa"/>
+                    <w:left w:w="0" w:type="dxa"/>
+                    <w:bottom w:w="100" w:type="dxa"/>
+                    <w:right w:w="0" w:type="dxa"/>
+                  </w:tcMar>
+                </w:tcPr>
+                <w:p>
+                  <w:pPr>
+                    <w:spacing w:after="60" w:line="220" w:lineRule="auto"/>
+                    <w:ind w:left="245" w:hanging="244"/>
+                    <w:jc w:val="center"/>
+                    <w:rPr>
+                      <w:rFonts w:ascii="Verdana" w:eastAsia="Times New Roman" w:hAnsi="Verdana" w:cs="Times New Roman"/>
+                      <w:b/>
+                      <w:sz w:val="18"/>
+                      <w:szCs w:val="18"/>
+                    </w:rPr>
+                  </w:pPr>
+                  <w:r>
+                    <w:rPr>
+                      <w:rFonts w:ascii="Verdana" w:eastAsia="Times New Roman" w:hAnsi="Verdana" w:cs="Times New Roman"/>
+                      <w:b/>
+                      <w:sz w:val="18"/>
+                      <w:szCs w:val="18"/>
+                    </w:rPr>
+                    <w:t xml:space="preserve">Date </w:t>
+                  </w:r>
+                </w:p>
+                <w:p>
+                  <w:pPr>
+                    <w:spacing w:after="60" w:line="220" w:lineRule="auto"/>
+                    <w:ind w:left="245" w:hanging="244"/>
+                    <w:jc w:val="center"/>
+                    <w:rPr>
+                      <w:rFonts w:ascii="Verdana" w:hAnsi="Verdana"/>
+                      <w:b/>
+                      <w:sz w:val="18"/>
+                      <w:szCs w:val="18"/>
+                    </w:rPr>
+                  </w:pPr>
+                  <w:r>
+                    <w:rPr>
+                      <w:rFonts w:ascii="Verdana" w:eastAsia="Times New Roman" w:hAnsi="Verdana" w:cs="Times New Roman"/>
+                      <w:b/>
+                      <w:sz w:val="18"/>
+                      <w:szCs w:val="18"/>
+                    </w:rPr>
+                    <w:t>Awarded</w:t>
+                  </w:r>
+                </w:p>
+              </w:tc>
+            </w:tr>
+            <w:tr>
+              <w:trPr>
+                <w:trHeight w:val="327"/>
+              </w:trPr>
+              <w:tc>
+                <w:tcPr>
+                  <w:tcW w:w="6072" w:type="dxa"/>
+                  <w:tcMar>
+                    <w:top w:w="100" w:type="dxa"/>
+                    <w:left w:w="0" w:type="dxa"/>
+                    <w:bottom w:w="100" w:type="dxa"/>
+                    <w:right w:w="0" w:type="dxa"/>
+                  </w:tcMar>
+                </w:tcPr>
+                <w:p>
+                  <w:pPr>
+                    <w:spacing w:after="60" w:line="220" w:lineRule="auto"/>
+                    <w:ind w:left="245" w:hanging="244"/>
+                    <w:rPr>
+                      <w:rFonts w:ascii="Verdana" w:hAnsi="Verdana"/>
+                      <w:sz w:val="18"/>
+                      <w:szCs w:val="18"/>
+                    </w:rPr>
+                  </w:pPr>
+                  <w:r>
+                    <w:rPr>
+                      <w:rFonts w:ascii="Verdana" w:eastAsia="Times New Roman" w:hAnsi="Verdana" w:cs="Times New Roman"/>
+                      <w:sz w:val="18"/>
+                      <w:szCs w:val="18"/>
+                    </w:rPr>
+                    <w:t>Crystal Spire</w:t>
+                  </w:r>
+                  <w:r>
+                    <w:rPr>
+                      <w:rFonts w:ascii="Verdana" w:eastAsia="Times New Roman" w:hAnsi="Verdana" w:cs="Times New Roman"/>
+                      <w:sz w:val="18"/>
+                      <w:szCs w:val="18"/>
+                    </w:rPr>
+                    <w:t xml:space="preserve"> awarded for outstanding support of another team’s project</w:t>
+                  </w:r>
+                </w:p>
+              </w:tc>
+              <w:tc>
+                <w:tcPr>
+                  <w:tcW w:w="199" w:type="dxa"/>
+                  <w:tcMar>
+                    <w:top w:w="100" w:type="dxa"/>
+                    <w:left w:w="0" w:type="dxa"/>
+                    <w:bottom w:w="100" w:type="dxa"/>
+                    <w:right w:w="0" w:type="dxa"/>
+                  </w:tcMar>
+                </w:tcPr>
+                <w:p>
+                  <w:pPr>
+                    <w:spacing w:after="60" w:line="220" w:lineRule="auto"/>
+                    <w:ind w:left="245" w:hanging="244"/>
+                    <w:rPr>
+                      <w:rFonts w:ascii="Verdana" w:hAnsi="Verdana"/>
+                      <w:sz w:val="18"/>
+                      <w:szCs w:val="18"/>
+                    </w:rPr>
+                  </w:pPr>
+                  <w:r>
+                    <w:rPr>
+                      <w:rFonts w:ascii="Verdana" w:eastAsia="Times New Roman" w:hAnsi="Verdana" w:cs="Times New Roman"/>
+                      <w:sz w:val="18"/>
+                      <w:szCs w:val="18"/>
+                    </w:rPr>
+                    <w:t>5/0</w:t>
+                  </w:r>
+                  <w:r>
+                    <w:rPr>
+                      <w:rFonts w:ascii="Verdana" w:eastAsia="Times New Roman" w:hAnsi="Verdana" w:cs="Times New Roman"/>
+                      <w:sz w:val="18"/>
+                      <w:szCs w:val="18"/>
+                    </w:rPr>
+                    <w:t>5</w:t>
+                  </w:r>
+                </w:p>
+              </w:tc>
+            </w:tr>
+            <w:tr>
+              <w:trPr>
+                <w:trHeight w:val="501"/>
+              </w:trPr>
+              <w:tc>
+                <w:tcPr>
+                  <w:tcW w:w="6072" w:type="dxa"/>
+                  <w:tcMar>
+                    <w:top w:w="100" w:type="dxa"/>
+                    <w:left w:w="0" w:type="dxa"/>
+                    <w:bottom w:w="100" w:type="dxa"/>
+                    <w:right w:w="0" w:type="dxa"/>
+                  </w:tcMar>
+                </w:tcPr>
+                <w:p>
+                  <w:pPr>
+                    <w:spacing w:after="60" w:line="220" w:lineRule="auto"/>
+                    <w:ind w:left="245" w:hanging="244"/>
+                    <w:rPr>
+                      <w:rFonts w:ascii="Verdana" w:hAnsi="Verdana"/>
+                      <w:sz w:val="18"/>
+                      <w:szCs w:val="18"/>
+                    </w:rPr>
+                  </w:pPr>
+                  <w:r>
+                    <w:rPr>
+                      <w:rFonts w:ascii="Verdana" w:eastAsia="Times New Roman" w:hAnsi="Verdana" w:cs="Times New Roman"/>
+                      <w:sz w:val="18"/>
+                      <w:szCs w:val="18"/>
+                    </w:rPr>
+                    <w:t>Clock</w:t>
+                  </w:r>
+                  <w:r>
+                    <w:rPr>
+                      <w:rFonts w:ascii="Verdana" w:eastAsia="Times New Roman" w:hAnsi="Verdana" w:cs="Times New Roman"/>
+                      <w:sz w:val="18"/>
+                      <w:szCs w:val="18"/>
+                    </w:rPr>
+                    <w:t xml:space="preserve"> awarded for Most Valuable Employee</w:t>
+                  </w:r>
+                  <w:bookmarkStart w:id="0" w:name="_GoBack"/>
+                  <w:bookmarkEnd w:id="0"/>
+                </w:p>
+              </w:tc>
+              <w:tc>
+                <w:tcPr>
+                  <w:tcW w:w="199" w:type="dxa"/>
+                  <w:tcMar>
+                    <w:top w:w="100" w:type="dxa"/>
+                    <w:left w:w="0" w:type="dxa"/>
+                    <w:bottom w:w="100" w:type="dxa"/>
+                    <w:right w:w="0" w:type="dxa"/>
+                  </w:tcMar>
+                </w:tcPr>
+                <w:p>
+                  <w:pPr>
+                    <w:spacing w:after="60" w:line="220" w:lineRule="auto"/>
+                    <w:ind w:left="245" w:hanging="244"/>
+                    <w:rPr>
+                      <w:rFonts w:ascii="Verdana" w:hAnsi="Verdana"/>
+                      <w:sz w:val="18"/>
+                      <w:szCs w:val="18"/>
+                    </w:rPr>
+                  </w:pPr>
+                  <w:r>
+                    <w:rPr>
+                      <w:rFonts w:ascii="Verdana" w:eastAsia="Times New Roman" w:hAnsi="Verdana" w:cs="Times New Roman"/>
+                      <w:sz w:val="18"/>
+                      <w:szCs w:val="18"/>
+                    </w:rPr>
+                    <w:t>5/0</w:t>
+                  </w:r>
+                  <w:r>
+                    <w:rPr>
+                      <w:rFonts w:ascii="Verdana" w:eastAsia="Times New Roman" w:hAnsi="Verdana" w:cs="Times New Roman"/>
+                      <w:sz w:val="18"/>
+                      <w:szCs w:val="18"/>
+                    </w:rPr>
+                    <w:t>2</w:t>
+                  </w:r>
+                </w:p>
+              </w:tc>
+            </w:tr>
+          </w:tbl>
+          <w:p>
+            <w:pPr>
+              <w:spacing w:after="60" w:line="220" w:lineRule="auto"/>
+              <w:ind w:left="245" w:hanging="244"/>
+              <w:rPr>
+                <w:rFonts w:ascii="Verdana" w:hAnsi="Verdana"/>
+                <w:sz w:val="18"/>
+                <w:szCs w:val="18"/>
+              </w:rPr>
             </w:pPr>
           </w:p>
         </w:tc>
@@ -1584,10 +2230,10 @@
       </w:pPr>
     </w:p>
     <w:sectPr>
-      <w:headerReference w:type="default" r:id="rId9"/>
-      <w:footerReference w:type="default" r:id="rId10"/>
+      <w:headerReference w:type="default" r:id="rId8"/>
+      <w:footerReference w:type="default" r:id="rId9"/>
       <w:pgSz w:w="12240" w:h="15840"/>
-      <w:pgMar w:top="1008" w:right="1800" w:bottom="1080" w:left="1800" w:header="720" w:footer="720" w:gutter="0"/>
+      <w:pgMar w:top="1008" w:right="1440" w:bottom="1080" w:left="1728" w:header="720" w:footer="720" w:gutter="0"/>
       <w:cols w:space="720"/>
     </w:sectPr>
   </w:body>
@@ -1595,7 +2241,7 @@
 </file>
 
 <file path=word/endnotes.xml><?xml version="1.0" encoding="utf-8"?>
-<w:endnotes xmlns:wpc="http://schemas.microsoft.com/office/word/2010/wordprocessingCanvas" xmlns:mc="http://schemas.openxmlformats.org/markup-compatibility/2006" xmlns:o="urn:schemas-microsoft-com:office:office" xmlns:r="http://schemas.openxmlformats.org/officeDocument/2006/relationships" xmlns:m="http://schemas.openxmlformats.org/officeDocument/2006/math" xmlns:v="urn:schemas-microsoft-com:vml" xmlns:wp14="http://schemas.microsoft.com/office/word/2010/wordprocessingDrawing" xmlns:wp="http://schemas.openxmlformats.org/drawingml/2006/wordprocessingDrawing" xmlns:w10="urn:schemas-microsoft-com:office:word" xmlns:w="http://schemas.openxmlformats.org/wordprocessingml/2006/main" xmlns:w14="http://schemas.microsoft.com/office/word/2010/wordml" xmlns:wpg="http://schemas.microsoft.com/office/word/2010/wordprocessingGroup" xmlns:wpi="http://schemas.microsoft.com/office/word/2010/wordprocessingInk" xmlns:wne="http://schemas.microsoft.com/office/word/2006/wordml" xmlns:wps="http://schemas.microsoft.com/office/word/2010/wordprocessingShape" mc:Ignorable="w14 wp14">
+<w:endnotes xmlns:wpc="http://schemas.microsoft.com/office/word/2010/wordprocessingCanvas" xmlns:mc="http://schemas.openxmlformats.org/markup-compatibility/2006" xmlns:o="urn:schemas-microsoft-com:office:office" xmlns:r="http://schemas.openxmlformats.org/officeDocument/2006/relationships" xmlns:m="http://schemas.openxmlformats.org/officeDocument/2006/math" xmlns:v="urn:schemas-microsoft-com:vml" xmlns:wp14="http://schemas.microsoft.com/office/word/2010/wordprocessingDrawing" xmlns:wp="http://schemas.openxmlformats.org/drawingml/2006/wordprocessingDrawing" xmlns:w10="urn:schemas-microsoft-com:office:word" xmlns:w="http://schemas.openxmlformats.org/wordprocessingml/2006/main" xmlns:w14="http://schemas.microsoft.com/office/word/2010/wordml" xmlns:w15="http://schemas.microsoft.com/office/word/2012/wordml" xmlns:wpg="http://schemas.microsoft.com/office/word/2010/wordprocessingGroup" xmlns:wpi="http://schemas.microsoft.com/office/word/2010/wordprocessingInk" xmlns:wne="http://schemas.microsoft.com/office/word/2006/wordml" xmlns:wps="http://schemas.microsoft.com/office/word/2010/wordprocessingShape" mc:Ignorable="w14 w15 wp14">
   <w:endnote w:type="separator" w:id="-1">
     <w:p>
       <w:pPr>
@@ -1620,7 +2266,7 @@
 </file>
 
 <file path=word/footer1.xml><?xml version="1.0" encoding="utf-8"?>
-<w:ftr xmlns:wpc="http://schemas.microsoft.com/office/word/2010/wordprocessingCanvas" xmlns:mc="http://schemas.openxmlformats.org/markup-compatibility/2006" xmlns:o="urn:schemas-microsoft-com:office:office" xmlns:r="http://schemas.openxmlformats.org/officeDocument/2006/relationships" xmlns:m="http://schemas.openxmlformats.org/officeDocument/2006/math" xmlns:v="urn:schemas-microsoft-com:vml" xmlns:wp14="http://schemas.microsoft.com/office/word/2010/wordprocessingDrawing" xmlns:wp="http://schemas.openxmlformats.org/drawingml/2006/wordprocessingDrawing" xmlns:w10="urn:schemas-microsoft-com:office:word" xmlns:w="http://schemas.openxmlformats.org/wordprocessingml/2006/main" xmlns:w14="http://schemas.microsoft.com/office/word/2010/wordml" xmlns:wpg="http://schemas.microsoft.com/office/word/2010/wordprocessingGroup" xmlns:wpi="http://schemas.microsoft.com/office/word/2010/wordprocessingInk" xmlns:wne="http://schemas.microsoft.com/office/word/2006/wordml" xmlns:wps="http://schemas.microsoft.com/office/word/2010/wordprocessingShape" mc:Ignorable="w14 wp14">
+<w:ftr xmlns:wpc="http://schemas.microsoft.com/office/word/2010/wordprocessingCanvas" xmlns:mc="http://schemas.openxmlformats.org/markup-compatibility/2006" xmlns:o="urn:schemas-microsoft-com:office:office" xmlns:r="http://schemas.openxmlformats.org/officeDocument/2006/relationships" xmlns:m="http://schemas.openxmlformats.org/officeDocument/2006/math" xmlns:v="urn:schemas-microsoft-com:vml" xmlns:wp14="http://schemas.microsoft.com/office/word/2010/wordprocessingDrawing" xmlns:wp="http://schemas.openxmlformats.org/drawingml/2006/wordprocessingDrawing" xmlns:w10="urn:schemas-microsoft-com:office:word" xmlns:w="http://schemas.openxmlformats.org/wordprocessingml/2006/main" xmlns:w14="http://schemas.microsoft.com/office/word/2010/wordml" xmlns:w15="http://schemas.microsoft.com/office/word/2012/wordml" xmlns:wpg="http://schemas.microsoft.com/office/word/2010/wordprocessingGroup" xmlns:wpi="http://schemas.microsoft.com/office/word/2010/wordprocessingInk" xmlns:wne="http://schemas.microsoft.com/office/word/2006/wordml" xmlns:wps="http://schemas.microsoft.com/office/word/2010/wordprocessingShape" mc:Ignorable="w14 w15 wp14">
   <w:sdt>
     <w:sdtPr>
       <w:id w:val="-1230152168"/>
@@ -1695,7 +2341,7 @@
 </file>
 
 <file path=word/footnotes.xml><?xml version="1.0" encoding="utf-8"?>
-<w:footnotes xmlns:wpc="http://schemas.microsoft.com/office/word/2010/wordprocessingCanvas" xmlns:mc="http://schemas.openxmlformats.org/markup-compatibility/2006" xmlns:o="urn:schemas-microsoft-com:office:office" xmlns:r="http://schemas.openxmlformats.org/officeDocument/2006/relationships" xmlns:m="http://schemas.openxmlformats.org/officeDocument/2006/math" xmlns:v="urn:schemas-microsoft-com:vml" xmlns:wp14="http://schemas.microsoft.com/office/word/2010/wordprocessingDrawing" xmlns:wp="http://schemas.openxmlformats.org/drawingml/2006/wordprocessingDrawing" xmlns:w10="urn:schemas-microsoft-com:office:word" xmlns:w="http://schemas.openxmlformats.org/wordprocessingml/2006/main" xmlns:w14="http://schemas.microsoft.com/office/word/2010/wordml" xmlns:wpg="http://schemas.microsoft.com/office/word/2010/wordprocessingGroup" xmlns:wpi="http://schemas.microsoft.com/office/word/2010/wordprocessingInk" xmlns:wne="http://schemas.microsoft.com/office/word/2006/wordml" xmlns:wps="http://schemas.microsoft.com/office/word/2010/wordprocessingShape" mc:Ignorable="w14 wp14">
+<w:footnotes xmlns:wpc="http://schemas.microsoft.com/office/word/2010/wordprocessingCanvas" xmlns:mc="http://schemas.openxmlformats.org/markup-compatibility/2006" xmlns:o="urn:schemas-microsoft-com:office:office" xmlns:r="http://schemas.openxmlformats.org/officeDocument/2006/relationships" xmlns:m="http://schemas.openxmlformats.org/officeDocument/2006/math" xmlns:v="urn:schemas-microsoft-com:vml" xmlns:wp14="http://schemas.microsoft.com/office/word/2010/wordprocessingDrawing" xmlns:wp="http://schemas.openxmlformats.org/drawingml/2006/wordprocessingDrawing" xmlns:w10="urn:schemas-microsoft-com:office:word" xmlns:w="http://schemas.openxmlformats.org/wordprocessingml/2006/main" xmlns:w14="http://schemas.microsoft.com/office/word/2010/wordml" xmlns:w15="http://schemas.microsoft.com/office/word/2012/wordml" xmlns:wpg="http://schemas.microsoft.com/office/word/2010/wordprocessingGroup" xmlns:wpi="http://schemas.microsoft.com/office/word/2010/wordprocessingInk" xmlns:wne="http://schemas.microsoft.com/office/word/2006/wordml" xmlns:wps="http://schemas.microsoft.com/office/word/2010/wordprocessingShape" mc:Ignorable="w14 w15 wp14">
   <w:footnote w:type="separator" w:id="-1">
     <w:p>
       <w:pPr>
@@ -1720,7 +2366,7 @@
 </file>
 
 <file path=word/header1.xml><?xml version="1.0" encoding="utf-8"?>
-<w:hdr xmlns:wpc="http://schemas.microsoft.com/office/word/2010/wordprocessingCanvas" xmlns:mc="http://schemas.openxmlformats.org/markup-compatibility/2006" xmlns:o="urn:schemas-microsoft-com:office:office" xmlns:r="http://schemas.openxmlformats.org/officeDocument/2006/relationships" xmlns:m="http://schemas.openxmlformats.org/officeDocument/2006/math" xmlns:v="urn:schemas-microsoft-com:vml" xmlns:wp14="http://schemas.microsoft.com/office/word/2010/wordprocessingDrawing" xmlns:wp="http://schemas.openxmlformats.org/drawingml/2006/wordprocessingDrawing" xmlns:w10="urn:schemas-microsoft-com:office:word" xmlns:w="http://schemas.openxmlformats.org/wordprocessingml/2006/main" xmlns:w14="http://schemas.microsoft.com/office/word/2010/wordml" xmlns:wpg="http://schemas.microsoft.com/office/word/2010/wordprocessingGroup" xmlns:wpi="http://schemas.microsoft.com/office/word/2010/wordprocessingInk" xmlns:wne="http://schemas.microsoft.com/office/word/2006/wordml" xmlns:wps="http://schemas.microsoft.com/office/word/2010/wordprocessingShape" mc:Ignorable="w14 wp14">
+<w:hdr xmlns:wpc="http://schemas.microsoft.com/office/word/2010/wordprocessingCanvas" xmlns:mc="http://schemas.openxmlformats.org/markup-compatibility/2006" xmlns:o="urn:schemas-microsoft-com:office:office" xmlns:r="http://schemas.openxmlformats.org/officeDocument/2006/relationships" xmlns:m="http://schemas.openxmlformats.org/officeDocument/2006/math" xmlns:v="urn:schemas-microsoft-com:vml" xmlns:wp14="http://schemas.microsoft.com/office/word/2010/wordprocessingDrawing" xmlns:wp="http://schemas.openxmlformats.org/drawingml/2006/wordprocessingDrawing" xmlns:w10="urn:schemas-microsoft-com:office:word" xmlns:w="http://schemas.openxmlformats.org/wordprocessingml/2006/main" xmlns:w14="http://schemas.microsoft.com/office/word/2010/wordml" xmlns:w15="http://schemas.microsoft.com/office/word/2012/wordml" xmlns:wpg="http://schemas.microsoft.com/office/word/2010/wordprocessingGroup" xmlns:wpi="http://schemas.microsoft.com/office/word/2010/wordprocessingInk" xmlns:wne="http://schemas.microsoft.com/office/word/2006/wordml" xmlns:wps="http://schemas.microsoft.com/office/word/2010/wordprocessingShape" mc:Ignorable="w14 w15 wp14">
   <w:p>
     <w:pPr>
       <w:spacing w:line="220" w:lineRule="auto"/>
@@ -1739,8 +2385,8 @@
 </file>
 
 <file path=word/numbering.xml><?xml version="1.0" encoding="utf-8"?>
-<w:numbering xmlns:wpc="http://schemas.microsoft.com/office/word/2010/wordprocessingCanvas" xmlns:mc="http://schemas.openxmlformats.org/markup-compatibility/2006" xmlns:o="urn:schemas-microsoft-com:office:office" xmlns:r="http://schemas.openxmlformats.org/officeDocument/2006/relationships" xmlns:m="http://schemas.openxmlformats.org/officeDocument/2006/math" xmlns:v="urn:schemas-microsoft-com:vml" xmlns:wp14="http://schemas.microsoft.com/office/word/2010/wordprocessingDrawing" xmlns:wp="http://schemas.openxmlformats.org/drawingml/2006/wordprocessingDrawing" xmlns:w10="urn:schemas-microsoft-com:office:word" xmlns:w="http://schemas.openxmlformats.org/wordprocessingml/2006/main" xmlns:w14="http://schemas.microsoft.com/office/word/2010/wordml" xmlns:wpg="http://schemas.microsoft.com/office/word/2010/wordprocessingGroup" xmlns:wpi="http://schemas.microsoft.com/office/word/2010/wordprocessingInk" xmlns:wne="http://schemas.microsoft.com/office/word/2006/wordml" xmlns:wps="http://schemas.microsoft.com/office/word/2010/wordprocessingShape" mc:Ignorable="w14 wp14">
-  <w:abstractNum w:abstractNumId="0">
+<w:numbering xmlns:wpc="http://schemas.microsoft.com/office/word/2010/wordprocessingCanvas" xmlns:mc="http://schemas.openxmlformats.org/markup-compatibility/2006" xmlns:o="urn:schemas-microsoft-com:office:office" xmlns:r="http://schemas.openxmlformats.org/officeDocument/2006/relationships" xmlns:m="http://schemas.openxmlformats.org/officeDocument/2006/math" xmlns:v="urn:schemas-microsoft-com:vml" xmlns:wp14="http://schemas.microsoft.com/office/word/2010/wordprocessingDrawing" xmlns:wp="http://schemas.openxmlformats.org/drawingml/2006/wordprocessingDrawing" xmlns:w10="urn:schemas-microsoft-com:office:word" xmlns:w="http://schemas.openxmlformats.org/wordprocessingml/2006/main" xmlns:w14="http://schemas.microsoft.com/office/word/2010/wordml" xmlns:w15="http://schemas.microsoft.com/office/word/2012/wordml" xmlns:wpg="http://schemas.microsoft.com/office/word/2010/wordprocessingGroup" xmlns:wpi="http://schemas.microsoft.com/office/word/2010/wordprocessingInk" xmlns:wne="http://schemas.microsoft.com/office/word/2006/wordml" xmlns:wps="http://schemas.microsoft.com/office/word/2010/wordprocessingShape" mc:Ignorable="w14 w15 wp14">
+  <w:abstractNum w:abstractNumId="0" w15:restartNumberingAfterBreak="0">
     <w:nsid w:val="07712E32"/>
     <w:multiLevelType w:val="multilevel"/>
     <w:tmpl w:val="C1685E6A"/>
@@ -1750,7 +2396,7 @@
       <w:lvlText w:val="●"/>
       <w:lvlJc w:val="left"/>
       <w:pPr>
-        <w:ind w:left="360" w:firstLine="0"/>
+        <w:ind w:left="0" w:firstLine="0"/>
       </w:pPr>
       <w:rPr>
         <w:rFonts w:ascii="Verdana" w:eastAsia="Verdana" w:hAnsi="Verdana" w:cs="Verdana"/>
@@ -1770,7 +2416,7 @@
       <w:lvlText w:val="○"/>
       <w:lvlJc w:val="left"/>
       <w:pPr>
-        <w:ind w:left="1080" w:firstLine="0"/>
+        <w:ind w:left="720" w:firstLine="0"/>
       </w:pPr>
       <w:rPr>
         <w:rFonts w:ascii="Courier New" w:eastAsia="Courier New" w:hAnsi="Courier New" w:cs="Courier New"/>
@@ -1790,7 +2436,7 @@
       <w:lvlText w:val="■"/>
       <w:lvlJc w:val="left"/>
       <w:pPr>
-        <w:ind w:left="1800" w:firstLine="0"/>
+        <w:ind w:left="1440" w:firstLine="0"/>
       </w:pPr>
       <w:rPr>
         <w:rFonts w:ascii="Verdana" w:eastAsia="Verdana" w:hAnsi="Verdana" w:cs="Verdana"/>
@@ -1810,7 +2456,7 @@
       <w:lvlText w:val="●"/>
       <w:lvlJc w:val="left"/>
       <w:pPr>
-        <w:ind w:left="2520" w:firstLine="0"/>
+        <w:ind w:left="2160" w:firstLine="0"/>
       </w:pPr>
       <w:rPr>
         <w:rFonts w:ascii="Verdana" w:eastAsia="Verdana" w:hAnsi="Verdana" w:cs="Verdana"/>
@@ -1830,7 +2476,7 @@
       <w:lvlText w:val="○"/>
       <w:lvlJc w:val="left"/>
       <w:pPr>
-        <w:ind w:left="3240" w:firstLine="0"/>
+        <w:ind w:left="2880" w:firstLine="0"/>
       </w:pPr>
       <w:rPr>
         <w:rFonts w:ascii="Courier New" w:eastAsia="Courier New" w:hAnsi="Courier New" w:cs="Courier New"/>
@@ -1850,7 +2496,7 @@
       <w:lvlText w:val="■"/>
       <w:lvlJc w:val="left"/>
       <w:pPr>
-        <w:ind w:left="3960" w:firstLine="0"/>
+        <w:ind w:left="3600" w:firstLine="0"/>
       </w:pPr>
       <w:rPr>
         <w:rFonts w:ascii="Verdana" w:eastAsia="Verdana" w:hAnsi="Verdana" w:cs="Verdana"/>
@@ -1870,7 +2516,7 @@
       <w:lvlText w:val="●"/>
       <w:lvlJc w:val="left"/>
       <w:pPr>
-        <w:ind w:left="4680" w:firstLine="0"/>
+        <w:ind w:left="4320" w:firstLine="0"/>
       </w:pPr>
       <w:rPr>
         <w:rFonts w:ascii="Verdana" w:eastAsia="Verdana" w:hAnsi="Verdana" w:cs="Verdana"/>
@@ -1890,7 +2536,7 @@
       <w:lvlText w:val="○"/>
       <w:lvlJc w:val="left"/>
       <w:pPr>
-        <w:ind w:left="5400" w:firstLine="0"/>
+        <w:ind w:left="5040" w:firstLine="0"/>
       </w:pPr>
       <w:rPr>
         <w:rFonts w:ascii="Courier New" w:eastAsia="Courier New" w:hAnsi="Courier New" w:cs="Courier New"/>
@@ -1910,7 +2556,7 @@
       <w:lvlText w:val="■"/>
       <w:lvlJc w:val="left"/>
       <w:pPr>
-        <w:ind w:left="6120" w:firstLine="0"/>
+        <w:ind w:left="5760" w:firstLine="0"/>
       </w:pPr>
       <w:rPr>
         <w:rFonts w:ascii="Verdana" w:eastAsia="Verdana" w:hAnsi="Verdana" w:cs="Verdana"/>
@@ -1925,7 +2571,120 @@
       </w:rPr>
     </w:lvl>
   </w:abstractNum>
-  <w:abstractNum w:abstractNumId="1">
+  <w:abstractNum w:abstractNumId="1" w15:restartNumberingAfterBreak="0">
+    <w:nsid w:val="344920E0"/>
+    <w:multiLevelType w:val="hybridMultilevel"/>
+    <w:tmpl w:val="B94C1176"/>
+    <w:lvl w:ilvl="0" w:tplc="04090001">
+      <w:start w:val="1"/>
+      <w:numFmt w:val="bullet"/>
+      <w:lvlText w:val=""/>
+      <w:lvlJc w:val="left"/>
+      <w:pPr>
+        <w:ind w:left="720" w:hanging="360"/>
+      </w:pPr>
+      <w:rPr>
+        <w:rFonts w:ascii="Symbol" w:hAnsi="Symbol" w:hint="default"/>
+      </w:rPr>
+    </w:lvl>
+    <w:lvl w:ilvl="1" w:tplc="04090003" w:tentative="1">
+      <w:start w:val="1"/>
+      <w:numFmt w:val="bullet"/>
+      <w:lvlText w:val="o"/>
+      <w:lvlJc w:val="left"/>
+      <w:pPr>
+        <w:ind w:left="1440" w:hanging="360"/>
+      </w:pPr>
+      <w:rPr>
+        <w:rFonts w:ascii="Courier New" w:hAnsi="Courier New" w:cs="Courier New" w:hint="default"/>
+      </w:rPr>
+    </w:lvl>
+    <w:lvl w:ilvl="2" w:tplc="04090005" w:tentative="1">
+      <w:start w:val="1"/>
+      <w:numFmt w:val="bullet"/>
+      <w:lvlText w:val=""/>
+      <w:lvlJc w:val="left"/>
+      <w:pPr>
+        <w:ind w:left="2160" w:hanging="360"/>
+      </w:pPr>
+      <w:rPr>
+        <w:rFonts w:ascii="Wingdings" w:hAnsi="Wingdings" w:hint="default"/>
+      </w:rPr>
+    </w:lvl>
+    <w:lvl w:ilvl="3" w:tplc="04090001" w:tentative="1">
+      <w:start w:val="1"/>
+      <w:numFmt w:val="bullet"/>
+      <w:lvlText w:val=""/>
+      <w:lvlJc w:val="left"/>
+      <w:pPr>
+        <w:ind w:left="2880" w:hanging="360"/>
+      </w:pPr>
+      <w:rPr>
+        <w:rFonts w:ascii="Symbol" w:hAnsi="Symbol" w:hint="default"/>
+      </w:rPr>
+    </w:lvl>
+    <w:lvl w:ilvl="4" w:tplc="04090003" w:tentative="1">
+      <w:start w:val="1"/>
+      <w:numFmt w:val="bullet"/>
+      <w:lvlText w:val="o"/>
+      <w:lvlJc w:val="left"/>
+      <w:pPr>
+        <w:ind w:left="3600" w:hanging="360"/>
+      </w:pPr>
+      <w:rPr>
+        <w:rFonts w:ascii="Courier New" w:hAnsi="Courier New" w:cs="Courier New" w:hint="default"/>
+      </w:rPr>
+    </w:lvl>
+    <w:lvl w:ilvl="5" w:tplc="04090005" w:tentative="1">
+      <w:start w:val="1"/>
+      <w:numFmt w:val="bullet"/>
+      <w:lvlText w:val=""/>
+      <w:lvlJc w:val="left"/>
+      <w:pPr>
+        <w:ind w:left="4320" w:hanging="360"/>
+      </w:pPr>
+      <w:rPr>
+        <w:rFonts w:ascii="Wingdings" w:hAnsi="Wingdings" w:hint="default"/>
+      </w:rPr>
+    </w:lvl>
+    <w:lvl w:ilvl="6" w:tplc="04090001" w:tentative="1">
+      <w:start w:val="1"/>
+      <w:numFmt w:val="bullet"/>
+      <w:lvlText w:val=""/>
+      <w:lvlJc w:val="left"/>
+      <w:pPr>
+        <w:ind w:left="5040" w:hanging="360"/>
+      </w:pPr>
+      <w:rPr>
+        <w:rFonts w:ascii="Symbol" w:hAnsi="Symbol" w:hint="default"/>
+      </w:rPr>
+    </w:lvl>
+    <w:lvl w:ilvl="7" w:tplc="04090003" w:tentative="1">
+      <w:start w:val="1"/>
+      <w:numFmt w:val="bullet"/>
+      <w:lvlText w:val="o"/>
+      <w:lvlJc w:val="left"/>
+      <w:pPr>
+        <w:ind w:left="5760" w:hanging="360"/>
+      </w:pPr>
+      <w:rPr>
+        <w:rFonts w:ascii="Courier New" w:hAnsi="Courier New" w:cs="Courier New" w:hint="default"/>
+      </w:rPr>
+    </w:lvl>
+    <w:lvl w:ilvl="8" w:tplc="04090005" w:tentative="1">
+      <w:start w:val="1"/>
+      <w:numFmt w:val="bullet"/>
+      <w:lvlText w:val=""/>
+      <w:lvlJc w:val="left"/>
+      <w:pPr>
+        <w:ind w:left="6480" w:hanging="360"/>
+      </w:pPr>
+      <w:rPr>
+        <w:rFonts w:ascii="Wingdings" w:hAnsi="Wingdings" w:hint="default"/>
+      </w:rPr>
+    </w:lvl>
+  </w:abstractNum>
+  <w:abstractNum w:abstractNumId="2" w15:restartNumberingAfterBreak="0">
     <w:nsid w:val="3E7C4C97"/>
     <w:multiLevelType w:val="multilevel"/>
     <w:tmpl w:val="291EC840"/>
@@ -2114,13 +2873,16 @@
     <w:abstractNumId w:val="0"/>
   </w:num>
   <w:num w:numId="2">
+    <w:abstractNumId w:val="2"/>
+  </w:num>
+  <w:num w:numId="3">
     <w:abstractNumId w:val="1"/>
   </w:num>
 </w:numbering>
 </file>
 
 <file path=word/styles.xml><?xml version="1.0" encoding="utf-8"?>
-<w:styles xmlns:mc="http://schemas.openxmlformats.org/markup-compatibility/2006" xmlns:r="http://schemas.openxmlformats.org/officeDocument/2006/relationships" xmlns:w="http://schemas.openxmlformats.org/wordprocessingml/2006/main" xmlns:w14="http://schemas.microsoft.com/office/word/2010/wordml" mc:Ignorable="w14">
+<w:styles xmlns:mc="http://schemas.openxmlformats.org/markup-compatibility/2006" xmlns:r="http://schemas.openxmlformats.org/officeDocument/2006/relationships" xmlns:w="http://schemas.openxmlformats.org/wordprocessingml/2006/main" xmlns:w14="http://schemas.microsoft.com/office/word/2010/wordml" xmlns:w15="http://schemas.microsoft.com/office/word/2012/wordml" mc:Ignorable="w14 w15">
   <w:docDefaults>
     <w:rPrDefault>
       <w:rPr>
@@ -2136,144 +2898,378 @@
       </w:pPr>
     </w:pPrDefault>
   </w:docDefaults>
-  <w:latentStyles w:defLockedState="0" w:defUIPriority="99" w:defSemiHidden="1" w:defUnhideWhenUsed="1" w:defQFormat="0" w:count="267">
-    <w:lsdException w:name="Normal" w:semiHidden="0" w:uiPriority="0" w:unhideWhenUsed="0" w:qFormat="1"/>
-    <w:lsdException w:name="heading 1" w:semiHidden="0" w:uiPriority="9" w:unhideWhenUsed="0" w:qFormat="1"/>
-    <w:lsdException w:name="heading 2" w:uiPriority="9" w:qFormat="1"/>
-    <w:lsdException w:name="heading 3" w:uiPriority="9" w:qFormat="1"/>
-    <w:lsdException w:name="heading 4" w:uiPriority="9" w:qFormat="1"/>
-    <w:lsdException w:name="heading 5" w:uiPriority="9" w:qFormat="1"/>
-    <w:lsdException w:name="heading 6" w:uiPriority="9" w:qFormat="1"/>
-    <w:lsdException w:name="heading 7" w:uiPriority="9" w:qFormat="1"/>
-    <w:lsdException w:name="heading 8" w:uiPriority="9" w:qFormat="1"/>
-    <w:lsdException w:name="heading 9" w:uiPriority="9" w:qFormat="1"/>
-    <w:lsdException w:name="toc 1" w:uiPriority="39"/>
-    <w:lsdException w:name="toc 2" w:uiPriority="39"/>
-    <w:lsdException w:name="toc 3" w:uiPriority="39"/>
-    <w:lsdException w:name="toc 4" w:uiPriority="39"/>
-    <w:lsdException w:name="toc 5" w:uiPriority="39"/>
-    <w:lsdException w:name="toc 6" w:uiPriority="39"/>
-    <w:lsdException w:name="toc 7" w:uiPriority="39"/>
-    <w:lsdException w:name="toc 8" w:uiPriority="39"/>
-    <w:lsdException w:name="toc 9" w:uiPriority="39"/>
-    <w:lsdException w:name="caption" w:uiPriority="35" w:qFormat="1"/>
-    <w:lsdException w:name="Title" w:semiHidden="0" w:uiPriority="10" w:unhideWhenUsed="0" w:qFormat="1"/>
-    <w:lsdException w:name="Default Paragraph Font" w:uiPriority="1"/>
-    <w:lsdException w:name="Subtitle" w:semiHidden="0" w:uiPriority="11" w:unhideWhenUsed="0" w:qFormat="1"/>
-    <w:lsdException w:name="Strong" w:semiHidden="0" w:uiPriority="22" w:unhideWhenUsed="0" w:qFormat="1"/>
-    <w:lsdException w:name="Emphasis" w:semiHidden="0" w:uiPriority="20" w:unhideWhenUsed="0" w:qFormat="1"/>
-    <w:lsdException w:name="Table Grid" w:semiHidden="0" w:uiPriority="59" w:unhideWhenUsed="0"/>
-    <w:lsdException w:name="Placeholder Text" w:unhideWhenUsed="0"/>
-    <w:lsdException w:name="No Spacing" w:semiHidden="0" w:uiPriority="1" w:unhideWhenUsed="0" w:qFormat="1"/>
-    <w:lsdException w:name="Light Shading" w:semiHidden="0" w:uiPriority="60" w:unhideWhenUsed="0"/>
-    <w:lsdException w:name="Light List" w:semiHidden="0" w:uiPriority="61" w:unhideWhenUsed="0"/>
-    <w:lsdException w:name="Light Grid" w:semiHidden="0" w:uiPriority="62" w:unhideWhenUsed="0"/>
-    <w:lsdException w:name="Medium Shading 1" w:semiHidden="0" w:uiPriority="63" w:unhideWhenUsed="0"/>
-    <w:lsdException w:name="Medium Shading 2" w:semiHidden="0" w:uiPriority="64" w:unhideWhenUsed="0"/>
-    <w:lsdException w:name="Medium List 1" w:semiHidden="0" w:uiPriority="65" w:unhideWhenUsed="0"/>
-    <w:lsdException w:name="Medium List 2" w:semiHidden="0" w:uiPriority="66" w:unhideWhenUsed="0"/>
-    <w:lsdException w:name="Medium Grid 1" w:semiHidden="0" w:uiPriority="67" w:unhideWhenUsed="0"/>
-    <w:lsdException w:name="Medium Grid 2" w:semiHidden="0" w:uiPriority="68" w:unhideWhenUsed="0"/>
-    <w:lsdException w:name="Medium Grid 3" w:semiHidden="0" w:uiPriority="69" w:unhideWhenUsed="0"/>
-    <w:lsdException w:name="Dark List" w:semiHidden="0" w:uiPriority="70" w:unhideWhenUsed="0"/>
-    <w:lsdException w:name="Colorful Shading" w:semiHidden="0" w:uiPriority="71" w:unhideWhenUsed="0"/>
-    <w:lsdException w:name="Colorful List" w:semiHidden="0" w:uiPriority="72" w:unhideWhenUsed="0"/>
-    <w:lsdException w:name="Colorful Grid" w:semiHidden="0" w:uiPriority="73" w:unhideWhenUsed="0"/>
-    <w:lsdException w:name="Light Shading Accent 1" w:semiHidden="0" w:uiPriority="60" w:unhideWhenUsed="0"/>
-    <w:lsdException w:name="Light List Accent 1" w:semiHidden="0" w:uiPriority="61" w:unhideWhenUsed="0"/>
-    <w:lsdException w:name="Light Grid Accent 1" w:semiHidden="0" w:uiPriority="62" w:unhideWhenUsed="0"/>
-    <w:lsdException w:name="Medium Shading 1 Accent 1" w:semiHidden="0" w:uiPriority="63" w:unhideWhenUsed="0"/>
-    <w:lsdException w:name="Medium Shading 2 Accent 1" w:semiHidden="0" w:uiPriority="64" w:unhideWhenUsed="0"/>
-    <w:lsdException w:name="Medium List 1 Accent 1" w:semiHidden="0" w:uiPriority="65" w:unhideWhenUsed="0"/>
-    <w:lsdException w:name="Revision" w:unhideWhenUsed="0"/>
-    <w:lsdException w:name="List Paragraph" w:semiHidden="0" w:uiPriority="34" w:unhideWhenUsed="0" w:qFormat="1"/>
-    <w:lsdException w:name="Quote" w:semiHidden="0" w:uiPriority="29" w:unhideWhenUsed="0" w:qFormat="1"/>
-    <w:lsdException w:name="Intense Quote" w:semiHidden="0" w:uiPriority="30" w:unhideWhenUsed="0" w:qFormat="1"/>
-    <w:lsdException w:name="Medium List 2 Accent 1" w:semiHidden="0" w:uiPriority="66" w:unhideWhenUsed="0"/>
-    <w:lsdException w:name="Medium Grid 1 Accent 1" w:semiHidden="0" w:uiPriority="67" w:unhideWhenUsed="0"/>
-    <w:lsdException w:name="Medium Grid 2 Accent 1" w:semiHidden="0" w:uiPriority="68" w:unhideWhenUsed="0"/>
-    <w:lsdException w:name="Medium Grid 3 Accent 1" w:semiHidden="0" w:uiPriority="69" w:unhideWhenUsed="0"/>
-    <w:lsdException w:name="Dark List Accent 1" w:semiHidden="0" w:uiPriority="70" w:unhideWhenUsed="0"/>
-    <w:lsdException w:name="Colorful Shading Accent 1" w:semiHidden="0" w:uiPriority="71" w:unhideWhenUsed="0"/>
-    <w:lsdException w:name="Colorful List Accent 1" w:semiHidden="0" w:uiPriority="72" w:unhideWhenUsed="0"/>
-    <w:lsdException w:name="Colorful Grid Accent 1" w:semiHidden="0" w:uiPriority="73" w:unhideWhenUsed="0"/>
-    <w:lsdException w:name="Light Shading Accent 2" w:semiHidden="0" w:uiPriority="60" w:unhideWhenUsed="0"/>
-    <w:lsdException w:name="Light List Accent 2" w:semiHidden="0" w:uiPriority="61" w:unhideWhenUsed="0"/>
-    <w:lsdException w:name="Light Grid Accent 2" w:semiHidden="0" w:uiPriority="62" w:unhideWhenUsed="0"/>
-    <w:lsdException w:name="Medium Shading 1 Accent 2" w:semiHidden="0" w:uiPriority="63" w:unhideWhenUsed="0"/>
-    <w:lsdException w:name="Medium Shading 2 Accent 2" w:semiHidden="0" w:uiPriority="64" w:unhideWhenUsed="0"/>
-    <w:lsdException w:name="Medium List 1 Accent 2" w:semiHidden="0" w:uiPriority="65" w:unhideWhenUsed="0"/>
-    <w:lsdException w:name="Medium List 2 Accent 2" w:semiHidden="0" w:uiPriority="66" w:unhideWhenUsed="0"/>
-    <w:lsdException w:name="Medium Grid 1 Accent 2" w:semiHidden="0" w:uiPriority="67" w:unhideWhenUsed="0"/>
-    <w:lsdException w:name="Medium Grid 2 Accent 2" w:semiHidden="0" w:uiPriority="68" w:unhideWhenUsed="0"/>
-    <w:lsdException w:name="Medium Grid 3 Accent 2" w:semiHidden="0" w:uiPriority="69" w:unhideWhenUsed="0"/>
-    <w:lsdException w:name="Dark List Accent 2" w:semiHidden="0" w:uiPriority="70" w:unhideWhenUsed="0"/>
-    <w:lsdException w:name="Colorful Shading Accent 2" w:semiHidden="0" w:uiPriority="71" w:unhideWhenUsed="0"/>
-    <w:lsdException w:name="Colorful List Accent 2" w:semiHidden="0" w:uiPriority="72" w:unhideWhenUsed="0"/>
-    <w:lsdException w:name="Colorful Grid Accent 2" w:semiHidden="0" w:uiPriority="73" w:unhideWhenUsed="0"/>
-    <w:lsdException w:name="Light Shading Accent 3" w:semiHidden="0" w:uiPriority="60" w:unhideWhenUsed="0"/>
-    <w:lsdException w:name="Light List Accent 3" w:semiHidden="0" w:uiPriority="61" w:unhideWhenUsed="0"/>
-    <w:lsdException w:name="Light Grid Accent 3" w:semiHidden="0" w:uiPriority="62" w:unhideWhenUsed="0"/>
-    <w:lsdException w:name="Medium Shading 1 Accent 3" w:semiHidden="0" w:uiPriority="63" w:unhideWhenUsed="0"/>
-    <w:lsdException w:name="Medium Shading 2 Accent 3" w:semiHidden="0" w:uiPriority="64" w:unhideWhenUsed="0"/>
-    <w:lsdException w:name="Medium List 1 Accent 3" w:semiHidden="0" w:uiPriority="65" w:unhideWhenUsed="0"/>
-    <w:lsdException w:name="Medium List 2 Accent 3" w:semiHidden="0" w:uiPriority="66" w:unhideWhenUsed="0"/>
-    <w:lsdException w:name="Medium Grid 1 Accent 3" w:semiHidden="0" w:uiPriority="67" w:unhideWhenUsed="0"/>
-    <w:lsdException w:name="Medium Grid 2 Accent 3" w:semiHidden="0" w:uiPriority="68" w:unhideWhenUsed="0"/>
-    <w:lsdException w:name="Medium Grid 3 Accent 3" w:semiHidden="0" w:uiPriority="69" w:unhideWhenUsed="0"/>
-    <w:lsdException w:name="Dark List Accent 3" w:semiHidden="0" w:uiPriority="70" w:unhideWhenUsed="0"/>
-    <w:lsdException w:name="Colorful Shading Accent 3" w:semiHidden="0" w:uiPriority="71" w:unhideWhenUsed="0"/>
-    <w:lsdException w:name="Colorful List Accent 3" w:semiHidden="0" w:uiPriority="72" w:unhideWhenUsed="0"/>
-    <w:lsdException w:name="Colorful Grid Accent 3" w:semiHidden="0" w:uiPriority="73" w:unhideWhenUsed="0"/>
-    <w:lsdException w:name="Light Shading Accent 4" w:semiHidden="0" w:uiPriority="60" w:unhideWhenUsed="0"/>
-    <w:lsdException w:name="Light List Accent 4" w:semiHidden="0" w:uiPriority="61" w:unhideWhenUsed="0"/>
-    <w:lsdException w:name="Light Grid Accent 4" w:semiHidden="0" w:uiPriority="62" w:unhideWhenUsed="0"/>
-    <w:lsdException w:name="Medium Shading 1 Accent 4" w:semiHidden="0" w:uiPriority="63" w:unhideWhenUsed="0"/>
-    <w:lsdException w:name="Medium Shading 2 Accent 4" w:semiHidden="0" w:uiPriority="64" w:unhideWhenUsed="0"/>
-    <w:lsdException w:name="Medium List 1 Accent 4" w:semiHidden="0" w:uiPriority="65" w:unhideWhenUsed="0"/>
-    <w:lsdException w:name="Medium List 2 Accent 4" w:semiHidden="0" w:uiPriority="66" w:unhideWhenUsed="0"/>
-    <w:lsdException w:name="Medium Grid 1 Accent 4" w:semiHidden="0" w:uiPriority="67" w:unhideWhenUsed="0"/>
-    <w:lsdException w:name="Medium Grid 2 Accent 4" w:semiHidden="0" w:uiPriority="68" w:unhideWhenUsed="0"/>
-    <w:lsdException w:name="Medium Grid 3 Accent 4" w:semiHidden="0" w:uiPriority="69" w:unhideWhenUsed="0"/>
-    <w:lsdException w:name="Dark List Accent 4" w:semiHidden="0" w:uiPriority="70" w:unhideWhenUsed="0"/>
-    <w:lsdException w:name="Colorful Shading Accent 4" w:semiHidden="0" w:uiPriority="71" w:unhideWhenUsed="0"/>
-    <w:lsdException w:name="Colorful List Accent 4" w:semiHidden="0" w:uiPriority="72" w:unhideWhenUsed="0"/>
-    <w:lsdException w:name="Colorful Grid Accent 4" w:semiHidden="0" w:uiPriority="73" w:unhideWhenUsed="0"/>
-    <w:lsdException w:name="Light Shading Accent 5" w:semiHidden="0" w:uiPriority="60" w:unhideWhenUsed="0"/>
-    <w:lsdException w:name="Light List Accent 5" w:semiHidden="0" w:uiPriority="61" w:unhideWhenUsed="0"/>
-    <w:lsdException w:name="Light Grid Accent 5" w:semiHidden="0" w:uiPriority="62" w:unhideWhenUsed="0"/>
-    <w:lsdException w:name="Medium Shading 1 Accent 5" w:semiHidden="0" w:uiPriority="63" w:unhideWhenUsed="0"/>
-    <w:lsdException w:name="Medium Shading 2 Accent 5" w:semiHidden="0" w:uiPriority="64" w:unhideWhenUsed="0"/>
-    <w:lsdException w:name="Medium List 1 Accent 5" w:semiHidden="0" w:uiPriority="65" w:unhideWhenUsed="0"/>
-    <w:lsdException w:name="Medium List 2 Accent 5" w:semiHidden="0" w:uiPriority="66" w:unhideWhenUsed="0"/>
-    <w:lsdException w:name="Medium Grid 1 Accent 5" w:semiHidden="0" w:uiPriority="67" w:unhideWhenUsed="0"/>
-    <w:lsdException w:name="Medium Grid 2 Accent 5" w:semiHidden="0" w:uiPriority="68" w:unhideWhenUsed="0"/>
-    <w:lsdException w:name="Medium Grid 3 Accent 5" w:semiHidden="0" w:uiPriority="69" w:unhideWhenUsed="0"/>
-    <w:lsdException w:name="Dark List Accent 5" w:semiHidden="0" w:uiPriority="70" w:unhideWhenUsed="0"/>
-    <w:lsdException w:name="Colorful Shading Accent 5" w:semiHidden="0" w:uiPriority="71" w:unhideWhenUsed="0"/>
-    <w:lsdException w:name="Colorful List Accent 5" w:semiHidden="0" w:uiPriority="72" w:unhideWhenUsed="0"/>
-    <w:lsdException w:name="Colorful Grid Accent 5" w:semiHidden="0" w:uiPriority="73" w:unhideWhenUsed="0"/>
-    <w:lsdException w:name="Light Shading Accent 6" w:semiHidden="0" w:uiPriority="60" w:unhideWhenUsed="0"/>
-    <w:lsdException w:name="Light List Accent 6" w:semiHidden="0" w:uiPriority="61" w:unhideWhenUsed="0"/>
-    <w:lsdException w:name="Light Grid Accent 6" w:semiHidden="0" w:uiPriority="62" w:unhideWhenUsed="0"/>
-    <w:lsdException w:name="Medium Shading 1 Accent 6" w:semiHidden="0" w:uiPriority="63" w:unhideWhenUsed="0"/>
-    <w:lsdException w:name="Medium Shading 2 Accent 6" w:semiHidden="0" w:uiPriority="64" w:unhideWhenUsed="0"/>
-    <w:lsdException w:name="Medium List 1 Accent 6" w:semiHidden="0" w:uiPriority="65" w:unhideWhenUsed="0"/>
-    <w:lsdException w:name="Medium List 2 Accent 6" w:semiHidden="0" w:uiPriority="66" w:unhideWhenUsed="0"/>
-    <w:lsdException w:name="Medium Grid 1 Accent 6" w:semiHidden="0" w:uiPriority="67" w:unhideWhenUsed="0"/>
-    <w:lsdException w:name="Medium Grid 2 Accent 6" w:semiHidden="0" w:uiPriority="68" w:unhideWhenUsed="0"/>
-    <w:lsdException w:name="Medium Grid 3 Accent 6" w:semiHidden="0" w:uiPriority="69" w:unhideWhenUsed="0"/>
-    <w:lsdException w:name="Dark List Accent 6" w:semiHidden="0" w:uiPriority="70" w:unhideWhenUsed="0"/>
-    <w:lsdException w:name="Colorful Shading Accent 6" w:semiHidden="0" w:uiPriority="71" w:unhideWhenUsed="0"/>
-    <w:lsdException w:name="Colorful List Accent 6" w:semiHidden="0" w:uiPriority="72" w:unhideWhenUsed="0"/>
-    <w:lsdException w:name="Colorful Grid Accent 6" w:semiHidden="0" w:uiPriority="73" w:unhideWhenUsed="0"/>
-    <w:lsdException w:name="Subtle Emphasis" w:semiHidden="0" w:uiPriority="19" w:unhideWhenUsed="0" w:qFormat="1"/>
-    <w:lsdException w:name="Intense Emphasis" w:semiHidden="0" w:uiPriority="21" w:unhideWhenUsed="0" w:qFormat="1"/>
-    <w:lsdException w:name="Subtle Reference" w:semiHidden="0" w:uiPriority="31" w:unhideWhenUsed="0" w:qFormat="1"/>
-    <w:lsdException w:name="Intense Reference" w:semiHidden="0" w:uiPriority="32" w:unhideWhenUsed="0" w:qFormat="1"/>
-    <w:lsdException w:name="Book Title" w:semiHidden="0" w:uiPriority="33" w:unhideWhenUsed="0" w:qFormat="1"/>
-    <w:lsdException w:name="Bibliography" w:uiPriority="37"/>
-    <w:lsdException w:name="TOC Heading" w:uiPriority="39" w:qFormat="1"/>
+  <w:latentStyles w:defLockedState="0" w:defUIPriority="99" w:defSemiHidden="0" w:defUnhideWhenUsed="0" w:defQFormat="0" w:count="371">
+    <w:lsdException w:name="Normal" w:uiPriority="0" w:qFormat="1"/>
+    <w:lsdException w:name="heading 1" w:uiPriority="9" w:qFormat="1"/>
+    <w:lsdException w:name="heading 2" w:semiHidden="1" w:uiPriority="9" w:unhideWhenUsed="1" w:qFormat="1"/>
+    <w:lsdException w:name="heading 3" w:semiHidden="1" w:uiPriority="9" w:unhideWhenUsed="1" w:qFormat="1"/>
+    <w:lsdException w:name="heading 4" w:semiHidden="1" w:uiPriority="9" w:unhideWhenUsed="1" w:qFormat="1"/>
+    <w:lsdException w:name="heading 5" w:semiHidden="1" w:uiPriority="9" w:unhideWhenUsed="1" w:qFormat="1"/>
+    <w:lsdException w:name="heading 6" w:semiHidden="1" w:uiPriority="9" w:unhideWhenUsed="1" w:qFormat="1"/>
+    <w:lsdException w:name="heading 7" w:semiHidden="1" w:uiPriority="9" w:unhideWhenUsed="1" w:qFormat="1"/>
+    <w:lsdException w:name="heading 8" w:semiHidden="1" w:uiPriority="9" w:unhideWhenUsed="1" w:qFormat="1"/>
+    <w:lsdException w:name="heading 9" w:semiHidden="1" w:uiPriority="9" w:unhideWhenUsed="1" w:qFormat="1"/>
+    <w:lsdException w:name="index 1" w:semiHidden="1" w:unhideWhenUsed="1"/>
+    <w:lsdException w:name="index 2" w:semiHidden="1" w:unhideWhenUsed="1"/>
+    <w:lsdException w:name="index 3" w:semiHidden="1" w:unhideWhenUsed="1"/>
+    <w:lsdException w:name="index 4" w:semiHidden="1" w:unhideWhenUsed="1"/>
+    <w:lsdException w:name="index 5" w:semiHidden="1" w:unhideWhenUsed="1"/>
+    <w:lsdException w:name="index 6" w:semiHidden="1" w:unhideWhenUsed="1"/>
+    <w:lsdException w:name="index 7" w:semiHidden="1" w:unhideWhenUsed="1"/>
+    <w:lsdException w:name="index 8" w:semiHidden="1" w:unhideWhenUsed="1"/>
+    <w:lsdException w:name="index 9" w:semiHidden="1" w:unhideWhenUsed="1"/>
+    <w:lsdException w:name="toc 1" w:semiHidden="1" w:uiPriority="39" w:unhideWhenUsed="1"/>
+    <w:lsdException w:name="toc 2" w:semiHidden="1" w:uiPriority="39" w:unhideWhenUsed="1"/>
+    <w:lsdException w:name="toc 3" w:semiHidden="1" w:uiPriority="39" w:unhideWhenUsed="1"/>
+    <w:lsdException w:name="toc 4" w:semiHidden="1" w:uiPriority="39" w:unhideWhenUsed="1"/>
+    <w:lsdException w:name="toc 5" w:semiHidden="1" w:uiPriority="39" w:unhideWhenUsed="1"/>
+    <w:lsdException w:name="toc 6" w:semiHidden="1" w:uiPriority="39" w:unhideWhenUsed="1"/>
+    <w:lsdException w:name="toc 7" w:semiHidden="1" w:uiPriority="39" w:unhideWhenUsed="1"/>
+    <w:lsdException w:name="toc 8" w:semiHidden="1" w:uiPriority="39" w:unhideWhenUsed="1"/>
+    <w:lsdException w:name="toc 9" w:semiHidden="1" w:uiPriority="39" w:unhideWhenUsed="1"/>
+    <w:lsdException w:name="Normal Indent" w:semiHidden="1" w:unhideWhenUsed="1"/>
+    <w:lsdException w:name="footnote text" w:semiHidden="1" w:unhideWhenUsed="1"/>
+    <w:lsdException w:name="annotation text" w:semiHidden="1" w:unhideWhenUsed="1"/>
+    <w:lsdException w:name="header" w:semiHidden="1" w:unhideWhenUsed="1"/>
+    <w:lsdException w:name="footer" w:semiHidden="1" w:unhideWhenUsed="1"/>
+    <w:lsdException w:name="index heading" w:semiHidden="1" w:unhideWhenUsed="1"/>
+    <w:lsdException w:name="caption" w:semiHidden="1" w:uiPriority="35" w:unhideWhenUsed="1" w:qFormat="1"/>
+    <w:lsdException w:name="table of figures" w:semiHidden="1" w:unhideWhenUsed="1"/>
+    <w:lsdException w:name="envelope address" w:semiHidden="1" w:unhideWhenUsed="1"/>
+    <w:lsdException w:name="envelope return" w:semiHidden="1" w:unhideWhenUsed="1"/>
+    <w:lsdException w:name="footnote reference" w:semiHidden="1" w:unhideWhenUsed="1"/>
+    <w:lsdException w:name="annotation reference" w:semiHidden="1" w:unhideWhenUsed="1"/>
+    <w:lsdException w:name="line number" w:semiHidden="1" w:unhideWhenUsed="1"/>
+    <w:lsdException w:name="page number" w:semiHidden="1" w:unhideWhenUsed="1"/>
+    <w:lsdException w:name="endnote reference" w:semiHidden="1" w:unhideWhenUsed="1"/>
+    <w:lsdException w:name="endnote text" w:semiHidden="1" w:unhideWhenUsed="1"/>
+    <w:lsdException w:name="table of authorities" w:semiHidden="1" w:unhideWhenUsed="1"/>
+    <w:lsdException w:name="macro" w:semiHidden="1" w:unhideWhenUsed="1"/>
+    <w:lsdException w:name="toa heading" w:semiHidden="1" w:unhideWhenUsed="1"/>
+    <w:lsdException w:name="List" w:semiHidden="1" w:unhideWhenUsed="1"/>
+    <w:lsdException w:name="List Bullet" w:semiHidden="1" w:unhideWhenUsed="1"/>
+    <w:lsdException w:name="List Number" w:semiHidden="1" w:unhideWhenUsed="1"/>
+    <w:lsdException w:name="List 2" w:semiHidden="1" w:unhideWhenUsed="1"/>
+    <w:lsdException w:name="List 3" w:semiHidden="1" w:unhideWhenUsed="1"/>
+    <w:lsdException w:name="List 4" w:semiHidden="1" w:unhideWhenUsed="1"/>
+    <w:lsdException w:name="List 5" w:semiHidden="1" w:unhideWhenUsed="1"/>
+    <w:lsdException w:name="List Bullet 2" w:semiHidden="1" w:unhideWhenUsed="1"/>
+    <w:lsdException w:name="List Bullet 3" w:semiHidden="1" w:unhideWhenUsed="1"/>
+    <w:lsdException w:name="List Bullet 4" w:semiHidden="1" w:unhideWhenUsed="1"/>
+    <w:lsdException w:name="List Bullet 5" w:semiHidden="1" w:unhideWhenUsed="1"/>
+    <w:lsdException w:name="List Number 2" w:semiHidden="1" w:unhideWhenUsed="1"/>
+    <w:lsdException w:name="List Number 3" w:semiHidden="1" w:unhideWhenUsed="1"/>
+    <w:lsdException w:name="List Number 4" w:semiHidden="1" w:unhideWhenUsed="1"/>
+    <w:lsdException w:name="List Number 5" w:semiHidden="1" w:unhideWhenUsed="1"/>
+    <w:lsdException w:name="Title" w:uiPriority="10" w:qFormat="1"/>
+    <w:lsdException w:name="Closing" w:semiHidden="1" w:unhideWhenUsed="1"/>
+    <w:lsdException w:name="Signature" w:semiHidden="1" w:unhideWhenUsed="1"/>
+    <w:lsdException w:name="Default Paragraph Font" w:semiHidden="1" w:uiPriority="1" w:unhideWhenUsed="1"/>
+    <w:lsdException w:name="Body Text" w:semiHidden="1" w:unhideWhenUsed="1"/>
+    <w:lsdException w:name="Body Text Indent" w:semiHidden="1" w:unhideWhenUsed="1"/>
+    <w:lsdException w:name="List Continue" w:semiHidden="1" w:unhideWhenUsed="1"/>
+    <w:lsdException w:name="List Continue 2" w:semiHidden="1" w:unhideWhenUsed="1"/>
+    <w:lsdException w:name="List Continue 3" w:semiHidden="1" w:unhideWhenUsed="1"/>
+    <w:lsdException w:name="List Continue 4" w:semiHidden="1" w:unhideWhenUsed="1"/>
+    <w:lsdException w:name="List Continue 5" w:semiHidden="1" w:unhideWhenUsed="1"/>
+    <w:lsdException w:name="Message Header" w:semiHidden="1" w:unhideWhenUsed="1"/>
+    <w:lsdException w:name="Subtitle" w:uiPriority="11" w:qFormat="1"/>
+    <w:lsdException w:name="Salutation" w:semiHidden="1" w:unhideWhenUsed="1"/>
+    <w:lsdException w:name="Date" w:semiHidden="1" w:unhideWhenUsed="1"/>
+    <w:lsdException w:name="Body Text First Indent" w:semiHidden="1" w:unhideWhenUsed="1"/>
+    <w:lsdException w:name="Body Text First Indent 2" w:semiHidden="1" w:unhideWhenUsed="1"/>
+    <w:lsdException w:name="Note Heading" w:semiHidden="1" w:unhideWhenUsed="1"/>
+    <w:lsdException w:name="Body Text 2" w:semiHidden="1" w:unhideWhenUsed="1"/>
+    <w:lsdException w:name="Body Text 3" w:semiHidden="1" w:unhideWhenUsed="1"/>
+    <w:lsdException w:name="Body Text Indent 2" w:semiHidden="1" w:unhideWhenUsed="1"/>
+    <w:lsdException w:name="Body Text Indent 3" w:semiHidden="1" w:unhideWhenUsed="1"/>
+    <w:lsdException w:name="Block Text" w:semiHidden="1" w:unhideWhenUsed="1"/>
+    <w:lsdException w:name="Hyperlink" w:semiHidden="1" w:unhideWhenUsed="1"/>
+    <w:lsdException w:name="FollowedHyperlink" w:semiHidden="1" w:unhideWhenUsed="1"/>
+    <w:lsdException w:name="Strong" w:uiPriority="22" w:qFormat="1"/>
+    <w:lsdException w:name="Emphasis" w:uiPriority="20" w:qFormat="1"/>
+    <w:lsdException w:name="Document Map" w:semiHidden="1" w:unhideWhenUsed="1"/>
+    <w:lsdException w:name="Plain Text" w:semiHidden="1" w:unhideWhenUsed="1"/>
+    <w:lsdException w:name="E-mail Signature" w:semiHidden="1" w:unhideWhenUsed="1"/>
+    <w:lsdException w:name="HTML Top of Form" w:semiHidden="1" w:unhideWhenUsed="1"/>
+    <w:lsdException w:name="HTML Bottom of Form" w:semiHidden="1" w:unhideWhenUsed="1"/>
+    <w:lsdException w:name="Normal (Web)" w:semiHidden="1" w:unhideWhenUsed="1"/>
+    <w:lsdException w:name="HTML Acronym" w:semiHidden="1" w:unhideWhenUsed="1"/>
+    <w:lsdException w:name="HTML Address" w:semiHidden="1" w:unhideWhenUsed="1"/>
+    <w:lsdException w:name="HTML Cite" w:semiHidden="1" w:unhideWhenUsed="1"/>
+    <w:lsdException w:name="HTML Code" w:semiHidden="1" w:unhideWhenUsed="1"/>
+    <w:lsdException w:name="HTML Definition" w:semiHidden="1" w:unhideWhenUsed="1"/>
+    <w:lsdException w:name="HTML Keyboard" w:semiHidden="1" w:unhideWhenUsed="1"/>
+    <w:lsdException w:name="HTML Preformatted" w:semiHidden="1" w:unhideWhenUsed="1"/>
+    <w:lsdException w:name="HTML Sample" w:semiHidden="1" w:unhideWhenUsed="1"/>
+    <w:lsdException w:name="HTML Typewriter" w:semiHidden="1" w:unhideWhenUsed="1"/>
+    <w:lsdException w:name="HTML Variable" w:semiHidden="1" w:unhideWhenUsed="1"/>
+    <w:lsdException w:name="Normal Table" w:semiHidden="1" w:unhideWhenUsed="1"/>
+    <w:lsdException w:name="annotation subject" w:semiHidden="1" w:unhideWhenUsed="1"/>
+    <w:lsdException w:name="No List" w:semiHidden="1" w:unhideWhenUsed="1"/>
+    <w:lsdException w:name="Outline List 1" w:semiHidden="1" w:unhideWhenUsed="1"/>
+    <w:lsdException w:name="Outline List 2" w:semiHidden="1" w:unhideWhenUsed="1"/>
+    <w:lsdException w:name="Outline List 3" w:semiHidden="1" w:unhideWhenUsed="1"/>
+    <w:lsdException w:name="Table Simple 1" w:semiHidden="1" w:unhideWhenUsed="1"/>
+    <w:lsdException w:name="Table Simple 2" w:semiHidden="1" w:unhideWhenUsed="1"/>
+    <w:lsdException w:name="Table Simple 3" w:semiHidden="1" w:unhideWhenUsed="1"/>
+    <w:lsdException w:name="Table Classic 1" w:semiHidden="1" w:unhideWhenUsed="1"/>
+    <w:lsdException w:name="Table Classic 2" w:semiHidden="1" w:unhideWhenUsed="1"/>
+    <w:lsdException w:name="Table Classic 3" w:semiHidden="1" w:unhideWhenUsed="1"/>
+    <w:lsdException w:name="Table Classic 4" w:semiHidden="1" w:unhideWhenUsed="1"/>
+    <w:lsdException w:name="Table Colorful 1" w:semiHidden="1" w:unhideWhenUsed="1"/>
+    <w:lsdException w:name="Table Colorful 2" w:semiHidden="1" w:unhideWhenUsed="1"/>
+    <w:lsdException w:name="Table Colorful 3" w:semiHidden="1" w:unhideWhenUsed="1"/>
+    <w:lsdException w:name="Table Columns 1" w:semiHidden="1" w:unhideWhenUsed="1"/>
+    <w:lsdException w:name="Table Columns 2" w:semiHidden="1" w:unhideWhenUsed="1"/>
+    <w:lsdException w:name="Table Columns 3" w:semiHidden="1" w:unhideWhenUsed="1"/>
+    <w:lsdException w:name="Table Columns 4" w:semiHidden="1" w:unhideWhenUsed="1"/>
+    <w:lsdException w:name="Table Columns 5" w:semiHidden="1" w:unhideWhenUsed="1"/>
+    <w:lsdException w:name="Table Grid 1" w:semiHidden="1" w:unhideWhenUsed="1"/>
+    <w:lsdException w:name="Table Grid 2" w:semiHidden="1" w:unhideWhenUsed="1"/>
+    <w:lsdException w:name="Table Grid 3" w:semiHidden="1" w:unhideWhenUsed="1"/>
+    <w:lsdException w:name="Table Grid 4" w:semiHidden="1" w:unhideWhenUsed="1"/>
+    <w:lsdException w:name="Table Grid 5" w:semiHidden="1" w:unhideWhenUsed="1"/>
+    <w:lsdException w:name="Table Grid 6" w:semiHidden="1" w:unhideWhenUsed="1"/>
+    <w:lsdException w:name="Table Grid 7" w:semiHidden="1" w:unhideWhenUsed="1"/>
+    <w:lsdException w:name="Table Grid 8" w:semiHidden="1" w:unhideWhenUsed="1"/>
+    <w:lsdException w:name="Table List 1" w:semiHidden="1" w:unhideWhenUsed="1"/>
+    <w:lsdException w:name="Table List 2" w:semiHidden="1" w:unhideWhenUsed="1"/>
+    <w:lsdException w:name="Table List 3" w:semiHidden="1" w:unhideWhenUsed="1"/>
+    <w:lsdException w:name="Table List 4" w:semiHidden="1" w:unhideWhenUsed="1"/>
+    <w:lsdException w:name="Table List 5" w:semiHidden="1" w:unhideWhenUsed="1"/>
+    <w:lsdException w:name="Table List 6" w:semiHidden="1" w:unhideWhenUsed="1"/>
+    <w:lsdException w:name="Table List 7" w:semiHidden="1" w:unhideWhenUsed="1"/>
+    <w:lsdException w:name="Table List 8" w:semiHidden="1" w:unhideWhenUsed="1"/>
+    <w:lsdException w:name="Table 3D effects 1" w:semiHidden="1" w:unhideWhenUsed="1"/>
+    <w:lsdException w:name="Table 3D effects 2" w:semiHidden="1" w:unhideWhenUsed="1"/>
+    <w:lsdException w:name="Table 3D effects 3" w:semiHidden="1" w:unhideWhenUsed="1"/>
+    <w:lsdException w:name="Table Contemporary" w:semiHidden="1" w:unhideWhenUsed="1"/>
+    <w:lsdException w:name="Table Elegant" w:semiHidden="1" w:unhideWhenUsed="1"/>
+    <w:lsdException w:name="Table Professional" w:semiHidden="1" w:unhideWhenUsed="1"/>
+    <w:lsdException w:name="Table Subtle 1" w:semiHidden="1" w:unhideWhenUsed="1"/>
+    <w:lsdException w:name="Table Subtle 2" w:semiHidden="1" w:unhideWhenUsed="1"/>
+    <w:lsdException w:name="Table Web 1" w:semiHidden="1" w:unhideWhenUsed="1"/>
+    <w:lsdException w:name="Table Web 2" w:semiHidden="1" w:unhideWhenUsed="1"/>
+    <w:lsdException w:name="Table Web 3" w:semiHidden="1" w:unhideWhenUsed="1"/>
+    <w:lsdException w:name="Balloon Text" w:semiHidden="1" w:unhideWhenUsed="1"/>
+    <w:lsdException w:name="Table Grid" w:uiPriority="59"/>
+    <w:lsdException w:name="Table Theme" w:semiHidden="1" w:unhideWhenUsed="1"/>
+    <w:lsdException w:name="Placeholder Text" w:semiHidden="1"/>
+    <w:lsdException w:name="No Spacing" w:uiPriority="1" w:qFormat="1"/>
+    <w:lsdException w:name="Light Shading" w:uiPriority="60"/>
+    <w:lsdException w:name="Light List" w:uiPriority="61"/>
+    <w:lsdException w:name="Light Grid" w:uiPriority="62"/>
+    <w:lsdException w:name="Medium Shading 1" w:uiPriority="63"/>
+    <w:lsdException w:name="Medium Shading 2" w:uiPriority="64"/>
+    <w:lsdException w:name="Medium List 1" w:uiPriority="65"/>
+    <w:lsdException w:name="Medium List 2" w:uiPriority="66"/>
+    <w:lsdException w:name="Medium Grid 1" w:uiPriority="67"/>
+    <w:lsdException w:name="Medium Grid 2" w:uiPriority="68"/>
+    <w:lsdException w:name="Medium Grid 3" w:uiPriority="69"/>
+    <w:lsdException w:name="Dark List" w:uiPriority="70"/>
+    <w:lsdException w:name="Colorful Shading" w:uiPriority="71"/>
+    <w:lsdException w:name="Colorful List" w:uiPriority="72"/>
+    <w:lsdException w:name="Colorful Grid" w:uiPriority="73"/>
+    <w:lsdException w:name="Light Shading Accent 1" w:uiPriority="60"/>
+    <w:lsdException w:name="Light List Accent 1" w:uiPriority="61"/>
+    <w:lsdException w:name="Light Grid Accent 1" w:uiPriority="62"/>
+    <w:lsdException w:name="Medium Shading 1 Accent 1" w:uiPriority="63"/>
+    <w:lsdException w:name="Medium Shading 2 Accent 1" w:uiPriority="64"/>
+    <w:lsdException w:name="Medium List 1 Accent 1" w:uiPriority="65"/>
+    <w:lsdException w:name="Revision" w:semiHidden="1"/>
+    <w:lsdException w:name="List Paragraph" w:uiPriority="34" w:qFormat="1"/>
+    <w:lsdException w:name="Quote" w:uiPriority="29" w:qFormat="1"/>
+    <w:lsdException w:name="Intense Quote" w:uiPriority="30" w:qFormat="1"/>
+    <w:lsdException w:name="Medium List 2 Accent 1" w:uiPriority="66"/>
+    <w:lsdException w:name="Medium Grid 1 Accent 1" w:uiPriority="67"/>
+    <w:lsdException w:name="Medium Grid 2 Accent 1" w:uiPriority="68"/>
+    <w:lsdException w:name="Medium Grid 3 Accent 1" w:uiPriority="69"/>
+    <w:lsdException w:name="Dark List Accent 1" w:uiPriority="70"/>
+    <w:lsdException w:name="Colorful Shading Accent 1" w:uiPriority="71"/>
+    <w:lsdException w:name="Colorful List Accent 1" w:uiPriority="72"/>
+    <w:lsdException w:name="Colorful Grid Accent 1" w:uiPriority="73"/>
+    <w:lsdException w:name="Light Shading Accent 2" w:uiPriority="60"/>
+    <w:lsdException w:name="Light List Accent 2" w:uiPriority="61"/>
+    <w:lsdException w:name="Light Grid Accent 2" w:uiPriority="62"/>
+    <w:lsdException w:name="Medium Shading 1 Accent 2" w:uiPriority="63"/>
+    <w:lsdException w:name="Medium Shading 2 Accent 2" w:uiPriority="64"/>
+    <w:lsdException w:name="Medium List 1 Accent 2" w:uiPriority="65"/>
+    <w:lsdException w:name="Medium List 2 Accent 2" w:uiPriority="66"/>
+    <w:lsdException w:name="Medium Grid 1 Accent 2" w:uiPriority="67"/>
+    <w:lsdException w:name="Medium Grid 2 Accent 2" w:uiPriority="68"/>
+    <w:lsdException w:name="Medium Grid 3 Accent 2" w:uiPriority="69"/>
+    <w:lsdException w:name="Dark List Accent 2" w:uiPriority="70"/>
+    <w:lsdException w:name="Colorful Shading Accent 2" w:uiPriority="71"/>
+    <w:lsdException w:name="Colorful List Accent 2" w:uiPriority="72"/>
+    <w:lsdException w:name="Colorful Grid Accent 2" w:uiPriority="73"/>
+    <w:lsdException w:name="Light Shading Accent 3" w:uiPriority="60"/>
+    <w:lsdException w:name="Light List Accent 3" w:uiPriority="61"/>
+    <w:lsdException w:name="Light Grid Accent 3" w:uiPriority="62"/>
+    <w:lsdException w:name="Medium Shading 1 Accent 3" w:uiPriority="63"/>
+    <w:lsdException w:name="Medium Shading 2 Accent 3" w:uiPriority="64"/>
+    <w:lsdException w:name="Medium List 1 Accent 3" w:uiPriority="65"/>
+    <w:lsdException w:name="Medium List 2 Accent 3" w:uiPriority="66"/>
+    <w:lsdException w:name="Medium Grid 1 Accent 3" w:uiPriority="67"/>
+    <w:lsdException w:name="Medium Grid 2 Accent 3" w:uiPriority="68"/>
+    <w:lsdException w:name="Medium Grid 3 Accent 3" w:uiPriority="69"/>
+    <w:lsdException w:name="Dark List Accent 3" w:uiPriority="70"/>
+    <w:lsdException w:name="Colorful Shading Accent 3" w:uiPriority="71"/>
+    <w:lsdException w:name="Colorful List Accent 3" w:uiPriority="72"/>
+    <w:lsdException w:name="Colorful Grid Accent 3" w:uiPriority="73"/>
+    <w:lsdException w:name="Light Shading Accent 4" w:uiPriority="60"/>
+    <w:lsdException w:name="Light List Accent 4" w:uiPriority="61"/>
+    <w:lsdException w:name="Light Grid Accent 4" w:uiPriority="62"/>
+    <w:lsdException w:name="Medium Shading 1 Accent 4" w:uiPriority="63"/>
+    <w:lsdException w:name="Medium Shading 2 Accent 4" w:uiPriority="64"/>
+    <w:lsdException w:name="Medium List 1 Accent 4" w:uiPriority="65"/>
+    <w:lsdException w:name="Medium List 2 Accent 4" w:uiPriority="66"/>
+    <w:lsdException w:name="Medium Grid 1 Accent 4" w:uiPriority="67"/>
+    <w:lsdException w:name="Medium Grid 2 Accent 4" w:uiPriority="68"/>
+    <w:lsdException w:name="Medium Grid 3 Accent 4" w:uiPriority="69"/>
+    <w:lsdException w:name="Dark List Accent 4" w:uiPriority="70"/>
+    <w:lsdException w:name="Colorful Shading Accent 4" w:uiPriority="71"/>
+    <w:lsdException w:name="Colorful List Accent 4" w:uiPriority="72"/>
+    <w:lsdException w:name="Colorful Grid Accent 4" w:uiPriority="73"/>
+    <w:lsdException w:name="Light Shading Accent 5" w:uiPriority="60"/>
+    <w:lsdException w:name="Light List Accent 5" w:uiPriority="61"/>
+    <w:lsdException w:name="Light Grid Accent 5" w:uiPriority="62"/>
+    <w:lsdException w:name="Medium Shading 1 Accent 5" w:uiPriority="63"/>
+    <w:lsdException w:name="Medium Shading 2 Accent 5" w:uiPriority="64"/>
+    <w:lsdException w:name="Medium List 1 Accent 5" w:uiPriority="65"/>
+    <w:lsdException w:name="Medium List 2 Accent 5" w:uiPriority="66"/>
+    <w:lsdException w:name="Medium Grid 1 Accent 5" w:uiPriority="67"/>
+    <w:lsdException w:name="Medium Grid 2 Accent 5" w:uiPriority="68"/>
+    <w:lsdException w:name="Medium Grid 3 Accent 5" w:uiPriority="69"/>
+    <w:lsdException w:name="Dark List Accent 5" w:uiPriority="70"/>
+    <w:lsdException w:name="Colorful Shading Accent 5" w:uiPriority="71"/>
+    <w:lsdException w:name="Colorful List Accent 5" w:uiPriority="72"/>
+    <w:lsdException w:name="Colorful Grid Accent 5" w:uiPriority="73"/>
+    <w:lsdException w:name="Light Shading Accent 6" w:uiPriority="60"/>
+    <w:lsdException w:name="Light List Accent 6" w:uiPriority="61"/>
+    <w:lsdException w:name="Light Grid Accent 6" w:uiPriority="62"/>
+    <w:lsdException w:name="Medium Shading 1 Accent 6" w:uiPriority="63"/>
+    <w:lsdException w:name="Medium Shading 2 Accent 6" w:uiPriority="64"/>
+    <w:lsdException w:name="Medium List 1 Accent 6" w:uiPriority="65"/>
+    <w:lsdException w:name="Medium List 2 Accent 6" w:uiPriority="66"/>
+    <w:lsdException w:name="Medium Grid 1 Accent 6" w:uiPriority="67"/>
+    <w:lsdException w:name="Medium Grid 2 Accent 6" w:uiPriority="68"/>
+    <w:lsdException w:name="Medium Grid 3 Accent 6" w:uiPriority="69"/>
+    <w:lsdException w:name="Dark List Accent 6" w:uiPriority="70"/>
+    <w:lsdException w:name="Colorful Shading Accent 6" w:uiPriority="71"/>
+    <w:lsdException w:name="Colorful List Accent 6" w:uiPriority="72"/>
+    <w:lsdException w:name="Colorful Grid Accent 6" w:uiPriority="73"/>
+    <w:lsdException w:name="Subtle Emphasis" w:uiPriority="19" w:qFormat="1"/>
+    <w:lsdException w:name="Intense Emphasis" w:uiPriority="21" w:qFormat="1"/>
+    <w:lsdException w:name="Subtle Reference" w:uiPriority="31" w:qFormat="1"/>
+    <w:lsdException w:name="Intense Reference" w:uiPriority="32" w:qFormat="1"/>
+    <w:lsdException w:name="Book Title" w:uiPriority="33" w:qFormat="1"/>
+    <w:lsdException w:name="Bibliography" w:semiHidden="1" w:uiPriority="37" w:unhideWhenUsed="1"/>
+    <w:lsdException w:name="TOC Heading" w:semiHidden="1" w:uiPriority="39" w:unhideWhenUsed="1" w:qFormat="1"/>
+    <w:lsdException w:name="Plain Table 1" w:uiPriority="41"/>
+    <w:lsdException w:name="Plain Table 2" w:uiPriority="42"/>
+    <w:lsdException w:name="Plain Table 3" w:uiPriority="43"/>
+    <w:lsdException w:name="Plain Table 4" w:uiPriority="44"/>
+    <w:lsdException w:name="Plain Table 5" w:uiPriority="45"/>
+    <w:lsdException w:name="Grid Table Light" w:uiPriority="40"/>
+    <w:lsdException w:name="Grid Table 1 Light" w:uiPriority="46"/>
+    <w:lsdException w:name="Grid Table 2" w:uiPriority="47"/>
+    <w:lsdException w:name="Grid Table 3" w:uiPriority="48"/>
+    <w:lsdException w:name="Grid Table 4" w:uiPriority="49"/>
+    <w:lsdException w:name="Grid Table 5 Dark" w:uiPriority="50"/>
+    <w:lsdException w:name="Grid Table 6 Colorful" w:uiPriority="51"/>
+    <w:lsdException w:name="Grid Table 7 Colorful" w:uiPriority="52"/>
+    <w:lsdException w:name="Grid Table 1 Light Accent 1" w:uiPriority="46"/>
+    <w:lsdException w:name="Grid Table 2 Accent 1" w:uiPriority="47"/>
+    <w:lsdException w:name="Grid Table 3 Accent 1" w:uiPriority="48"/>
+    <w:lsdException w:name="Grid Table 4 Accent 1" w:uiPriority="49"/>
+    <w:lsdException w:name="Grid Table 5 Dark Accent 1" w:uiPriority="50"/>
+    <w:lsdException w:name="Grid Table 6 Colorful Accent 1" w:uiPriority="51"/>
+    <w:lsdException w:name="Grid Table 7 Colorful Accent 1" w:uiPriority="52"/>
+    <w:lsdException w:name="Grid Table 1 Light Accent 2" w:uiPriority="46"/>
+    <w:lsdException w:name="Grid Table 2 Accent 2" w:uiPriority="47"/>
+    <w:lsdException w:name="Grid Table 3 Accent 2" w:uiPriority="48"/>
+    <w:lsdException w:name="Grid Table 4 Accent 2" w:uiPriority="49"/>
+    <w:lsdException w:name="Grid Table 5 Dark Accent 2" w:uiPriority="50"/>
+    <w:lsdException w:name="Grid Table 6 Colorful Accent 2" w:uiPriority="51"/>
+    <w:lsdException w:name="Grid Table 7 Colorful Accent 2" w:uiPriority="52"/>
+    <w:lsdException w:name="Grid Table 1 Light Accent 3" w:uiPriority="46"/>
+    <w:lsdException w:name="Grid Table 2 Accent 3" w:uiPriority="47"/>
+    <w:lsdException w:name="Grid Table 3 Accent 3" w:uiPriority="48"/>
+    <w:lsdException w:name="Grid Table 4 Accent 3" w:uiPriority="49"/>
+    <w:lsdException w:name="Grid Table 5 Dark Accent 3" w:uiPriority="50"/>
+    <w:lsdException w:name="Grid Table 6 Colorful Accent 3" w:uiPriority="51"/>
+    <w:lsdException w:name="Grid Table 7 Colorful Accent 3" w:uiPriority="52"/>
+    <w:lsdException w:name="Grid Table 1 Light Accent 4" w:uiPriority="46"/>
+    <w:lsdException w:name="Grid Table 2 Accent 4" w:uiPriority="47"/>
+    <w:lsdException w:name="Grid Table 3 Accent 4" w:uiPriority="48"/>
+    <w:lsdException w:name="Grid Table 4 Accent 4" w:uiPriority="49"/>
+    <w:lsdException w:name="Grid Table 5 Dark Accent 4" w:uiPriority="50"/>
+    <w:lsdException w:name="Grid Table 6 Colorful Accent 4" w:uiPriority="51"/>
+    <w:lsdException w:name="Grid Table 7 Colorful Accent 4" w:uiPriority="52"/>
+    <w:lsdException w:name="Grid Table 1 Light Accent 5" w:uiPriority="46"/>
+    <w:lsdException w:name="Grid Table 2 Accent 5" w:uiPriority="47"/>
+    <w:lsdException w:name="Grid Table 3 Accent 5" w:uiPriority="48"/>
+    <w:lsdException w:name="Grid Table 4 Accent 5" w:uiPriority="49"/>
+    <w:lsdException w:name="Grid Table 5 Dark Accent 5" w:uiPriority="50"/>
+    <w:lsdException w:name="Grid Table 6 Colorful Accent 5" w:uiPriority="51"/>
+    <w:lsdException w:name="Grid Table 7 Colorful Accent 5" w:uiPriority="52"/>
+    <w:lsdException w:name="Grid Table 1 Light Accent 6" w:uiPriority="46"/>
+    <w:lsdException w:name="Grid Table 2 Accent 6" w:uiPriority="47"/>
+    <w:lsdException w:name="Grid Table 3 Accent 6" w:uiPriority="48"/>
+    <w:lsdException w:name="Grid Table 4 Accent 6" w:uiPriority="49"/>
+    <w:lsdException w:name="Grid Table 5 Dark Accent 6" w:uiPriority="50"/>
+    <w:lsdException w:name="Grid Table 6 Colorful Accent 6" w:uiPriority="51"/>
+    <w:lsdException w:name="Grid Table 7 Colorful Accent 6" w:uiPriority="52"/>
+    <w:lsdException w:name="List Table 1 Light" w:uiPriority="46"/>
+    <w:lsdException w:name="List Table 2" w:uiPriority="47"/>
+    <w:lsdException w:name="List Table 3" w:uiPriority="48"/>
+    <w:lsdException w:name="List Table 4" w:uiPriority="49"/>
+    <w:lsdException w:name="List Table 5 Dark" w:uiPriority="50"/>
+    <w:lsdException w:name="List Table 6 Colorful" w:uiPriority="51"/>
+    <w:lsdException w:name="List Table 7 Colorful" w:uiPriority="52"/>
+    <w:lsdException w:name="List Table 1 Light Accent 1" w:uiPriority="46"/>
+    <w:lsdException w:name="List Table 2 Accent 1" w:uiPriority="47"/>
+    <w:lsdException w:name="List Table 3 Accent 1" w:uiPriority="48"/>
+    <w:lsdException w:name="List Table 4 Accent 1" w:uiPriority="49"/>
+    <w:lsdException w:name="List Table 5 Dark Accent 1" w:uiPriority="50"/>
+    <w:lsdException w:name="List Table 6 Colorful Accent 1" w:uiPriority="51"/>
+    <w:lsdException w:name="List Table 7 Colorful Accent 1" w:uiPriority="52"/>
+    <w:lsdException w:name="List Table 1 Light Accent 2" w:uiPriority="46"/>
+    <w:lsdException w:name="List Table 2 Accent 2" w:uiPriority="47"/>
+    <w:lsdException w:name="List Table 3 Accent 2" w:uiPriority="48"/>
+    <w:lsdException w:name="List Table 4 Accent 2" w:uiPriority="49"/>
+    <w:lsdException w:name="List Table 5 Dark Accent 2" w:uiPriority="50"/>
+    <w:lsdException w:name="List Table 6 Colorful Accent 2" w:uiPriority="51"/>
+    <w:lsdException w:name="List Table 7 Colorful Accent 2" w:uiPriority="52"/>
+    <w:lsdException w:name="List Table 1 Light Accent 3" w:uiPriority="46"/>
+    <w:lsdException w:name="List Table 2 Accent 3" w:uiPriority="47"/>
+    <w:lsdException w:name="List Table 3 Accent 3" w:uiPriority="48"/>
+    <w:lsdException w:name="List Table 4 Accent 3" w:uiPriority="49"/>
+    <w:lsdException w:name="List Table 5 Dark Accent 3" w:uiPriority="50"/>
+    <w:lsdException w:name="List Table 6 Colorful Accent 3" w:uiPriority="51"/>
+    <w:lsdException w:name="List Table 7 Colorful Accent 3" w:uiPriority="52"/>
+    <w:lsdException w:name="List Table 1 Light Accent 4" w:uiPriority="46"/>
+    <w:lsdException w:name="List Table 2 Accent 4" w:uiPriority="47"/>
+    <w:lsdException w:name="List Table 3 Accent 4" w:uiPriority="48"/>
+    <w:lsdException w:name="List Table 4 Accent 4" w:uiPriority="49"/>
+    <w:lsdException w:name="List Table 5 Dark Accent 4" w:uiPriority="50"/>
+    <w:lsdException w:name="List Table 6 Colorful Accent 4" w:uiPriority="51"/>
+    <w:lsdException w:name="List Table 7 Colorful Accent 4" w:uiPriority="52"/>
+    <w:lsdException w:name="List Table 1 Light Accent 5" w:uiPriority="46"/>
+    <w:lsdException w:name="List Table 2 Accent 5" w:uiPriority="47"/>
+    <w:lsdException w:name="List Table 3 Accent 5" w:uiPriority="48"/>
+    <w:lsdException w:name="List Table 4 Accent 5" w:uiPriority="49"/>
+    <w:lsdException w:name="List Table 5 Dark Accent 5" w:uiPriority="50"/>
+    <w:lsdException w:name="List Table 6 Colorful Accent 5" w:uiPriority="51"/>
+    <w:lsdException w:name="List Table 7 Colorful Accent 5" w:uiPriority="52"/>
+    <w:lsdException w:name="List Table 1 Light Accent 6" w:uiPriority="46"/>
+    <w:lsdException w:name="List Table 2 Accent 6" w:uiPriority="47"/>
+    <w:lsdException w:name="List Table 3 Accent 6" w:uiPriority="48"/>
+    <w:lsdException w:name="List Table 4 Accent 6" w:uiPriority="49"/>
+    <w:lsdException w:name="List Table 5 Dark Accent 6" w:uiPriority="50"/>
+    <w:lsdException w:name="List Table 6 Colorful Accent 6" w:uiPriority="51"/>
+    <w:lsdException w:name="List Table 7 Colorful Accent 6" w:uiPriority="52"/>
   </w:latentStyles>
   <w:style w:type="paragraph" w:default="1" w:styleId="Normal">
     <w:name w:val="Normal"/>
@@ -2478,367 +3474,16 @@
       <w:color w:val="000000"/>
     </w:rPr>
   </w:style>
-</w:styles>
-</file>
-
-<file path=word/stylesWithEffects.xml><?xml version="1.0" encoding="utf-8"?>
-<w:styles xmlns:wpc="http://schemas.microsoft.com/office/word/2010/wordprocessingCanvas" xmlns:mc="http://schemas.openxmlformats.org/markup-compatibility/2006" xmlns:o="urn:schemas-microsoft-com:office:office" xmlns:r="http://schemas.openxmlformats.org/officeDocument/2006/relationships" xmlns:m="http://schemas.openxmlformats.org/officeDocument/2006/math" xmlns:v="urn:schemas-microsoft-com:vml" xmlns:wp14="http://schemas.microsoft.com/office/word/2010/wordprocessingDrawing" xmlns:wp="http://schemas.openxmlformats.org/drawingml/2006/wordprocessingDrawing" xmlns:w10="urn:schemas-microsoft-com:office:word" xmlns:w="http://schemas.openxmlformats.org/wordprocessingml/2006/main" xmlns:w14="http://schemas.microsoft.com/office/word/2010/wordml" xmlns:wpg="http://schemas.microsoft.com/office/word/2010/wordprocessingGroup" xmlns:wpi="http://schemas.microsoft.com/office/word/2010/wordprocessingInk" xmlns:wne="http://schemas.microsoft.com/office/word/2006/wordml" xmlns:wps="http://schemas.microsoft.com/office/word/2010/wordprocessingShape" mc:Ignorable="w14 wp14">
-  <w:docDefaults>
-    <w:rPrDefault>
-      <w:rPr>
-        <w:rFonts w:asciiTheme="minorHAnsi" w:eastAsiaTheme="minorEastAsia" w:hAnsiTheme="minorHAnsi" w:cstheme="minorBidi"/>
-        <w:sz w:val="22"/>
-        <w:szCs w:val="22"/>
-        <w:lang w:val="en-US" w:eastAsia="en-US" w:bidi="ar-SA"/>
-      </w:rPr>
-    </w:rPrDefault>
-    <w:pPrDefault>
-      <w:pPr>
-        <w:spacing w:after="200" w:line="276" w:lineRule="auto"/>
-      </w:pPr>
-    </w:pPrDefault>
-  </w:docDefaults>
-  <w:latentStyles w:defLockedState="0" w:defUIPriority="99" w:defSemiHidden="1" w:defUnhideWhenUsed="1" w:defQFormat="0" w:count="267">
-    <w:lsdException w:name="Normal" w:semiHidden="0" w:uiPriority="0" w:unhideWhenUsed="0" w:qFormat="1"/>
-    <w:lsdException w:name="heading 1" w:semiHidden="0" w:uiPriority="9" w:unhideWhenUsed="0" w:qFormat="1"/>
-    <w:lsdException w:name="heading 2" w:uiPriority="9" w:qFormat="1"/>
-    <w:lsdException w:name="heading 3" w:uiPriority="9" w:qFormat="1"/>
-    <w:lsdException w:name="heading 4" w:uiPriority="9" w:qFormat="1"/>
-    <w:lsdException w:name="heading 5" w:uiPriority="9" w:qFormat="1"/>
-    <w:lsdException w:name="heading 6" w:uiPriority="9" w:qFormat="1"/>
-    <w:lsdException w:name="heading 7" w:uiPriority="9" w:qFormat="1"/>
-    <w:lsdException w:name="heading 8" w:uiPriority="9" w:qFormat="1"/>
-    <w:lsdException w:name="heading 9" w:uiPriority="9" w:qFormat="1"/>
-    <w:lsdException w:name="toc 1" w:uiPriority="39"/>
-    <w:lsdException w:name="toc 2" w:uiPriority="39"/>
-    <w:lsdException w:name="toc 3" w:uiPriority="39"/>
-    <w:lsdException w:name="toc 4" w:uiPriority="39"/>
-    <w:lsdException w:name="toc 5" w:uiPriority="39"/>
-    <w:lsdException w:name="toc 6" w:uiPriority="39"/>
-    <w:lsdException w:name="toc 7" w:uiPriority="39"/>
-    <w:lsdException w:name="toc 8" w:uiPriority="39"/>
-    <w:lsdException w:name="toc 9" w:uiPriority="39"/>
-    <w:lsdException w:name="caption" w:uiPriority="35" w:qFormat="1"/>
-    <w:lsdException w:name="Title" w:semiHidden="0" w:uiPriority="10" w:unhideWhenUsed="0" w:qFormat="1"/>
-    <w:lsdException w:name="Default Paragraph Font" w:uiPriority="1"/>
-    <w:lsdException w:name="Subtitle" w:semiHidden="0" w:uiPriority="11" w:unhideWhenUsed="0" w:qFormat="1"/>
-    <w:lsdException w:name="Strong" w:semiHidden="0" w:uiPriority="22" w:unhideWhenUsed="0" w:qFormat="1"/>
-    <w:lsdException w:name="Emphasis" w:semiHidden="0" w:uiPriority="20" w:unhideWhenUsed="0" w:qFormat="1"/>
-    <w:lsdException w:name="Table Grid" w:semiHidden="0" w:uiPriority="59" w:unhideWhenUsed="0"/>
-    <w:lsdException w:name="Placeholder Text" w:unhideWhenUsed="0"/>
-    <w:lsdException w:name="No Spacing" w:semiHidden="0" w:uiPriority="1" w:unhideWhenUsed="0" w:qFormat="1"/>
-    <w:lsdException w:name="Light Shading" w:semiHidden="0" w:uiPriority="60" w:unhideWhenUsed="0"/>
-    <w:lsdException w:name="Light List" w:semiHidden="0" w:uiPriority="61" w:unhideWhenUsed="0"/>
-    <w:lsdException w:name="Light Grid" w:semiHidden="0" w:uiPriority="62" w:unhideWhenUsed="0"/>
-    <w:lsdException w:name="Medium Shading 1" w:semiHidden="0" w:uiPriority="63" w:unhideWhenUsed="0"/>
-    <w:lsdException w:name="Medium Shading 2" w:semiHidden="0" w:uiPriority="64" w:unhideWhenUsed="0"/>
-    <w:lsdException w:name="Medium List 1" w:semiHidden="0" w:uiPriority="65" w:unhideWhenUsed="0"/>
-    <w:lsdException w:name="Medium List 2" w:semiHidden="0" w:uiPriority="66" w:unhideWhenUsed="0"/>
-    <w:lsdException w:name="Medium Grid 1" w:semiHidden="0" w:uiPriority="67" w:unhideWhenUsed="0"/>
-    <w:lsdException w:name="Medium Grid 2" w:semiHidden="0" w:uiPriority="68" w:unhideWhenUsed="0"/>
-    <w:lsdException w:name="Medium Grid 3" w:semiHidden="0" w:uiPriority="69" w:unhideWhenUsed="0"/>
-    <w:lsdException w:name="Dark List" w:semiHidden="0" w:uiPriority="70" w:unhideWhenUsed="0"/>
-    <w:lsdException w:name="Colorful Shading" w:semiHidden="0" w:uiPriority="71" w:unhideWhenUsed="0"/>
-    <w:lsdException w:name="Colorful List" w:semiHidden="0" w:uiPriority="72" w:unhideWhenUsed="0"/>
-    <w:lsdException w:name="Colorful Grid" w:semiHidden="0" w:uiPriority="73" w:unhideWhenUsed="0"/>
-    <w:lsdException w:name="Light Shading Accent 1" w:semiHidden="0" w:uiPriority="60" w:unhideWhenUsed="0"/>
-    <w:lsdException w:name="Light List Accent 1" w:semiHidden="0" w:uiPriority="61" w:unhideWhenUsed="0"/>
-    <w:lsdException w:name="Light Grid Accent 1" w:semiHidden="0" w:uiPriority="62" w:unhideWhenUsed="0"/>
-    <w:lsdException w:name="Medium Shading 1 Accent 1" w:semiHidden="0" w:uiPriority="63" w:unhideWhenUsed="0"/>
-    <w:lsdException w:name="Medium Shading 2 Accent 1" w:semiHidden="0" w:uiPriority="64" w:unhideWhenUsed="0"/>
-    <w:lsdException w:name="Medium List 1 Accent 1" w:semiHidden="0" w:uiPriority="65" w:unhideWhenUsed="0"/>
-    <w:lsdException w:name="Revision" w:unhideWhenUsed="0"/>
-    <w:lsdException w:name="List Paragraph" w:semiHidden="0" w:uiPriority="34" w:unhideWhenUsed="0" w:qFormat="1"/>
-    <w:lsdException w:name="Quote" w:semiHidden="0" w:uiPriority="29" w:unhideWhenUsed="0" w:qFormat="1"/>
-    <w:lsdException w:name="Intense Quote" w:semiHidden="0" w:uiPriority="30" w:unhideWhenUsed="0" w:qFormat="1"/>
-    <w:lsdException w:name="Medium List 2 Accent 1" w:semiHidden="0" w:uiPriority="66" w:unhideWhenUsed="0"/>
-    <w:lsdException w:name="Medium Grid 1 Accent 1" w:semiHidden="0" w:uiPriority="67" w:unhideWhenUsed="0"/>
-    <w:lsdException w:name="Medium Grid 2 Accent 1" w:semiHidden="0" w:uiPriority="68" w:unhideWhenUsed="0"/>
-    <w:lsdException w:name="Medium Grid 3 Accent 1" w:semiHidden="0" w:uiPriority="69" w:unhideWhenUsed="0"/>
-    <w:lsdException w:name="Dark List Accent 1" w:semiHidden="0" w:uiPriority="70" w:unhideWhenUsed="0"/>
-    <w:lsdException w:name="Colorful Shading Accent 1" w:semiHidden="0" w:uiPriority="71" w:unhideWhenUsed="0"/>
-    <w:lsdException w:name="Colorful List Accent 1" w:semiHidden="0" w:uiPriority="72" w:unhideWhenUsed="0"/>
-    <w:lsdException w:name="Colorful Grid Accent 1" w:semiHidden="0" w:uiPriority="73" w:unhideWhenUsed="0"/>
-    <w:lsdException w:name="Light Shading Accent 2" w:semiHidden="0" w:uiPriority="60" w:unhideWhenUsed="0"/>
-    <w:lsdException w:name="Light List Accent 2" w:semiHidden="0" w:uiPriority="61" w:unhideWhenUsed="0"/>
-    <w:lsdException w:name="Light Grid Accent 2" w:semiHidden="0" w:uiPriority="62" w:unhideWhenUsed="0"/>
-    <w:lsdException w:name="Medium Shading 1 Accent 2" w:semiHidden="0" w:uiPriority="63" w:unhideWhenUsed="0"/>
-    <w:lsdException w:name="Medium Shading 2 Accent 2" w:semiHidden="0" w:uiPriority="64" w:unhideWhenUsed="0"/>
-    <w:lsdException w:name="Medium List 1 Accent 2" w:semiHidden="0" w:uiPriority="65" w:unhideWhenUsed="0"/>
-    <w:lsdException w:name="Medium List 2 Accent 2" w:semiHidden="0" w:uiPriority="66" w:unhideWhenUsed="0"/>
-    <w:lsdException w:name="Medium Grid 1 Accent 2" w:semiHidden="0" w:uiPriority="67" w:unhideWhenUsed="0"/>
-    <w:lsdException w:name="Medium Grid 2 Accent 2" w:semiHidden="0" w:uiPriority="68" w:unhideWhenUsed="0"/>
-    <w:lsdException w:name="Medium Grid 3 Accent 2" w:semiHidden="0" w:uiPriority="69" w:unhideWhenUsed="0"/>
-    <w:lsdException w:name="Dark List Accent 2" w:semiHidden="0" w:uiPriority="70" w:unhideWhenUsed="0"/>
-    <w:lsdException w:name="Colorful Shading Accent 2" w:semiHidden="0" w:uiPriority="71" w:unhideWhenUsed="0"/>
-    <w:lsdException w:name="Colorful List Accent 2" w:semiHidden="0" w:uiPriority="72" w:unhideWhenUsed="0"/>
-    <w:lsdException w:name="Colorful Grid Accent 2" w:semiHidden="0" w:uiPriority="73" w:unhideWhenUsed="0"/>
-    <w:lsdException w:name="Light Shading Accent 3" w:semiHidden="0" w:uiPriority="60" w:unhideWhenUsed="0"/>
-    <w:lsdException w:name="Light List Accent 3" w:semiHidden="0" w:uiPriority="61" w:unhideWhenUsed="0"/>
-    <w:lsdException w:name="Light Grid Accent 3" w:semiHidden="0" w:uiPriority="62" w:unhideWhenUsed="0"/>
-    <w:lsdException w:name="Medium Shading 1 Accent 3" w:semiHidden="0" w:uiPriority="63" w:unhideWhenUsed="0"/>
-    <w:lsdException w:name="Medium Shading 2 Accent 3" w:semiHidden="0" w:uiPriority="64" w:unhideWhenUsed="0"/>
-    <w:lsdException w:name="Medium List 1 Accent 3" w:semiHidden="0" w:uiPriority="65" w:unhideWhenUsed="0"/>
-    <w:lsdException w:name="Medium List 2 Accent 3" w:semiHidden="0" w:uiPriority="66" w:unhideWhenUsed="0"/>
-    <w:lsdException w:name="Medium Grid 1 Accent 3" w:semiHidden="0" w:uiPriority="67" w:unhideWhenUsed="0"/>
-    <w:lsdException w:name="Medium Grid 2 Accent 3" w:semiHidden="0" w:uiPriority="68" w:unhideWhenUsed="0"/>
-    <w:lsdException w:name="Medium Grid 3 Accent 3" w:semiHidden="0" w:uiPriority="69" w:unhideWhenUsed="0"/>
-    <w:lsdException w:name="Dark List Accent 3" w:semiHidden="0" w:uiPriority="70" w:unhideWhenUsed="0"/>
-    <w:lsdException w:name="Colorful Shading Accent 3" w:semiHidden="0" w:uiPriority="71" w:unhideWhenUsed="0"/>
-    <w:lsdException w:name="Colorful List Accent 3" w:semiHidden="0" w:uiPriority="72" w:unhideWhenUsed="0"/>
-    <w:lsdException w:name="Colorful Grid Accent 3" w:semiHidden="0" w:uiPriority="73" w:unhideWhenUsed="0"/>
-    <w:lsdException w:name="Light Shading Accent 4" w:semiHidden="0" w:uiPriority="60" w:unhideWhenUsed="0"/>
-    <w:lsdException w:name="Light List Accent 4" w:semiHidden="0" w:uiPriority="61" w:unhideWhenUsed="0"/>
-    <w:lsdException w:name="Light Grid Accent 4" w:semiHidden="0" w:uiPriority="62" w:unhideWhenUsed="0"/>
-    <w:lsdException w:name="Medium Shading 1 Accent 4" w:semiHidden="0" w:uiPriority="63" w:unhideWhenUsed="0"/>
-    <w:lsdException w:name="Medium Shading 2 Accent 4" w:semiHidden="0" w:uiPriority="64" w:unhideWhenUsed="0"/>
-    <w:lsdException w:name="Medium List 1 Accent 4" w:semiHidden="0" w:uiPriority="65" w:unhideWhenUsed="0"/>
-    <w:lsdException w:name="Medium List 2 Accent 4" w:semiHidden="0" w:uiPriority="66" w:unhideWhenUsed="0"/>
-    <w:lsdException w:name="Medium Grid 1 Accent 4" w:semiHidden="0" w:uiPriority="67" w:unhideWhenUsed="0"/>
-    <w:lsdException w:name="Medium Grid 2 Accent 4" w:semiHidden="0" w:uiPriority="68" w:unhideWhenUsed="0"/>
-    <w:lsdException w:name="Medium Grid 3 Accent 4" w:semiHidden="0" w:uiPriority="69" w:unhideWhenUsed="0"/>
-    <w:lsdException w:name="Dark List Accent 4" w:semiHidden="0" w:uiPriority="70" w:unhideWhenUsed="0"/>
-    <w:lsdException w:name="Colorful Shading Accent 4" w:semiHidden="0" w:uiPriority="71" w:unhideWhenUsed="0"/>
-    <w:lsdException w:name="Colorful List Accent 4" w:semiHidden="0" w:uiPriority="72" w:unhideWhenUsed="0"/>
-    <w:lsdException w:name="Colorful Grid Accent 4" w:semiHidden="0" w:uiPriority="73" w:unhideWhenUsed="0"/>
-    <w:lsdException w:name="Light Shading Accent 5" w:semiHidden="0" w:uiPriority="60" w:unhideWhenUsed="0"/>
-    <w:lsdException w:name="Light List Accent 5" w:semiHidden="0" w:uiPriority="61" w:unhideWhenUsed="0"/>
-    <w:lsdException w:name="Light Grid Accent 5" w:semiHidden="0" w:uiPriority="62" w:unhideWhenUsed="0"/>
-    <w:lsdException w:name="Medium Shading 1 Accent 5" w:semiHidden="0" w:uiPriority="63" w:unhideWhenUsed="0"/>
-    <w:lsdException w:name="Medium Shading 2 Accent 5" w:semiHidden="0" w:uiPriority="64" w:unhideWhenUsed="0"/>
-    <w:lsdException w:name="Medium List 1 Accent 5" w:semiHidden="0" w:uiPriority="65" w:unhideWhenUsed="0"/>
-    <w:lsdException w:name="Medium List 2 Accent 5" w:semiHidden="0" w:uiPriority="66" w:unhideWhenUsed="0"/>
-    <w:lsdException w:name="Medium Grid 1 Accent 5" w:semiHidden="0" w:uiPriority="67" w:unhideWhenUsed="0"/>
-    <w:lsdException w:name="Medium Grid 2 Accent 5" w:semiHidden="0" w:uiPriority="68" w:unhideWhenUsed="0"/>
-    <w:lsdException w:name="Medium Grid 3 Accent 5" w:semiHidden="0" w:uiPriority="69" w:unhideWhenUsed="0"/>
-    <w:lsdException w:name="Dark List Accent 5" w:semiHidden="0" w:uiPriority="70" w:unhideWhenUsed="0"/>
-    <w:lsdException w:name="Colorful Shading Accent 5" w:semiHidden="0" w:uiPriority="71" w:unhideWhenUsed="0"/>
-    <w:lsdException w:name="Colorful List Accent 5" w:semiHidden="0" w:uiPriority="72" w:unhideWhenUsed="0"/>
-    <w:lsdException w:name="Colorful Grid Accent 5" w:semiHidden="0" w:uiPriority="73" w:unhideWhenUsed="0"/>
-    <w:lsdException w:name="Light Shading Accent 6" w:semiHidden="0" w:uiPriority="60" w:unhideWhenUsed="0"/>
-    <w:lsdException w:name="Light List Accent 6" w:semiHidden="0" w:uiPriority="61" w:unhideWhenUsed="0"/>
-    <w:lsdException w:name="Light Grid Accent 6" w:semiHidden="0" w:uiPriority="62" w:unhideWhenUsed="0"/>
-    <w:lsdException w:name="Medium Shading 1 Accent 6" w:semiHidden="0" w:uiPriority="63" w:unhideWhenUsed="0"/>
-    <w:lsdException w:name="Medium Shading 2 Accent 6" w:semiHidden="0" w:uiPriority="64" w:unhideWhenUsed="0"/>
-    <w:lsdException w:name="Medium List 1 Accent 6" w:semiHidden="0" w:uiPriority="65" w:unhideWhenUsed="0"/>
-    <w:lsdException w:name="Medium List 2 Accent 6" w:semiHidden="0" w:uiPriority="66" w:unhideWhenUsed="0"/>
-    <w:lsdException w:name="Medium Grid 1 Accent 6" w:semiHidden="0" w:uiPriority="67" w:unhideWhenUsed="0"/>
-    <w:lsdException w:name="Medium Grid 2 Accent 6" w:semiHidden="0" w:uiPriority="68" w:unhideWhenUsed="0"/>
-    <w:lsdException w:name="Medium Grid 3 Accent 6" w:semiHidden="0" w:uiPriority="69" w:unhideWhenUsed="0"/>
-    <w:lsdException w:name="Dark List Accent 6" w:semiHidden="0" w:uiPriority="70" w:unhideWhenUsed="0"/>
-    <w:lsdException w:name="Colorful Shading Accent 6" w:semiHidden="0" w:uiPriority="71" w:unhideWhenUsed="0"/>
-    <w:lsdException w:name="Colorful List Accent 6" w:semiHidden="0" w:uiPriority="72" w:unhideWhenUsed="0"/>
-    <w:lsdException w:name="Colorful Grid Accent 6" w:semiHidden="0" w:uiPriority="73" w:unhideWhenUsed="0"/>
-    <w:lsdException w:name="Subtle Emphasis" w:semiHidden="0" w:uiPriority="19" w:unhideWhenUsed="0" w:qFormat="1"/>
-    <w:lsdException w:name="Intense Emphasis" w:semiHidden="0" w:uiPriority="21" w:unhideWhenUsed="0" w:qFormat="1"/>
-    <w:lsdException w:name="Subtle Reference" w:semiHidden="0" w:uiPriority="31" w:unhideWhenUsed="0" w:qFormat="1"/>
-    <w:lsdException w:name="Intense Reference" w:semiHidden="0" w:uiPriority="32" w:unhideWhenUsed="0" w:qFormat="1"/>
-    <w:lsdException w:name="Book Title" w:semiHidden="0" w:uiPriority="33" w:unhideWhenUsed="0" w:qFormat="1"/>
-    <w:lsdException w:name="Bibliography" w:uiPriority="37"/>
-    <w:lsdException w:name="TOC Heading" w:uiPriority="39" w:qFormat="1"/>
-  </w:latentStyles>
-  <w:style w:type="paragraph" w:default="1" w:styleId="Normal">
-    <w:name w:val="Normal"/>
+  <w:style w:type="paragraph" w:styleId="ListParagraph">
+    <w:name w:val="List Paragraph"/>
+    <w:basedOn w:val="Normal"/>
+    <w:uiPriority w:val="34"/>
+    <w:qFormat/>
+    <w:rsid w:val="00986828"/>
     <w:pPr>
-      <w:spacing w:after="0"/>
+      <w:ind w:left="720"/>
+      <w:contextualSpacing/>
     </w:pPr>
-    <w:rPr>
-      <w:rFonts w:ascii="Arial" w:eastAsia="Arial" w:hAnsi="Arial" w:cs="Arial"/>
-      <w:color w:val="000000"/>
-    </w:rPr>
-  </w:style>
-  <w:style w:type="paragraph" w:styleId="Heading1">
-    <w:name w:val="heading 1"/>
-    <w:basedOn w:val="Normal"/>
-    <w:next w:val="Normal"/>
-    <w:pPr>
-      <w:spacing w:before="480" w:after="120"/>
-      <w:outlineLvl w:val="0"/>
-    </w:pPr>
-    <w:rPr>
-      <w:b/>
-      <w:sz w:val="48"/>
-    </w:rPr>
-  </w:style>
-  <w:style w:type="paragraph" w:styleId="Heading2">
-    <w:name w:val="heading 2"/>
-    <w:basedOn w:val="Normal"/>
-    <w:next w:val="Normal"/>
-    <w:pPr>
-      <w:spacing w:before="360" w:after="80"/>
-      <w:outlineLvl w:val="1"/>
-    </w:pPr>
-    <w:rPr>
-      <w:b/>
-      <w:sz w:val="36"/>
-    </w:rPr>
-  </w:style>
-  <w:style w:type="paragraph" w:styleId="Heading3">
-    <w:name w:val="heading 3"/>
-    <w:basedOn w:val="Normal"/>
-    <w:next w:val="Normal"/>
-    <w:pPr>
-      <w:spacing w:before="280" w:after="80"/>
-      <w:outlineLvl w:val="2"/>
-    </w:pPr>
-    <w:rPr>
-      <w:b/>
-      <w:sz w:val="28"/>
-    </w:rPr>
-  </w:style>
-  <w:style w:type="paragraph" w:styleId="Heading4">
-    <w:name w:val="heading 4"/>
-    <w:basedOn w:val="Normal"/>
-    <w:next w:val="Normal"/>
-    <w:pPr>
-      <w:spacing w:before="240" w:after="40"/>
-      <w:outlineLvl w:val="3"/>
-    </w:pPr>
-    <w:rPr>
-      <w:b/>
-      <w:sz w:val="24"/>
-    </w:rPr>
-  </w:style>
-  <w:style w:type="paragraph" w:styleId="Heading5">
-    <w:name w:val="heading 5"/>
-    <w:basedOn w:val="Normal"/>
-    <w:next w:val="Normal"/>
-    <w:pPr>
-      <w:spacing w:before="220" w:after="40"/>
-      <w:outlineLvl w:val="4"/>
-    </w:pPr>
-    <w:rPr>
-      <w:b/>
-    </w:rPr>
-  </w:style>
-  <w:style w:type="paragraph" w:styleId="Heading6">
-    <w:name w:val="heading 6"/>
-    <w:basedOn w:val="Normal"/>
-    <w:next w:val="Normal"/>
-    <w:pPr>
-      <w:spacing w:before="200" w:after="40"/>
-      <w:outlineLvl w:val="5"/>
-    </w:pPr>
-    <w:rPr>
-      <w:b/>
-      <w:sz w:val="20"/>
-    </w:rPr>
-  </w:style>
-  <w:style w:type="character" w:default="1" w:styleId="DefaultParagraphFont">
-    <w:name w:val="Default Paragraph Font"/>
-    <w:uiPriority w:val="1"/>
-    <w:semiHidden/>
-    <w:unhideWhenUsed/>
-  </w:style>
-  <w:style w:type="table" w:default="1" w:styleId="TableNormal">
-    <w:name w:val="Normal Table"/>
-    <w:uiPriority w:val="99"/>
-    <w:semiHidden/>
-    <w:unhideWhenUsed/>
-    <w:tblPr>
-      <w:tblInd w:w="0" w:type="dxa"/>
-      <w:tblCellMar>
-        <w:top w:w="0" w:type="dxa"/>
-        <w:left w:w="108" w:type="dxa"/>
-        <w:bottom w:w="0" w:type="dxa"/>
-        <w:right w:w="108" w:type="dxa"/>
-      </w:tblCellMar>
-    </w:tblPr>
-  </w:style>
-  <w:style w:type="numbering" w:default="1" w:styleId="NoList">
-    <w:name w:val="No List"/>
-    <w:uiPriority w:val="99"/>
-    <w:semiHidden/>
-    <w:unhideWhenUsed/>
-  </w:style>
-  <w:style w:type="paragraph" w:styleId="Title">
-    <w:name w:val="Title"/>
-    <w:basedOn w:val="Normal"/>
-    <w:next w:val="Normal"/>
-    <w:pPr>
-      <w:spacing w:before="480" w:after="120"/>
-    </w:pPr>
-    <w:rPr>
-      <w:b/>
-      <w:sz w:val="72"/>
-    </w:rPr>
-  </w:style>
-  <w:style w:type="paragraph" w:styleId="Subtitle">
-    <w:name w:val="Subtitle"/>
-    <w:basedOn w:val="Normal"/>
-    <w:next w:val="Normal"/>
-    <w:pPr>
-      <w:spacing w:before="360" w:after="80"/>
-    </w:pPr>
-    <w:rPr>
-      <w:rFonts w:ascii="Georgia" w:eastAsia="Georgia" w:hAnsi="Georgia" w:cs="Georgia"/>
-      <w:i/>
-      <w:color w:val="666666"/>
-      <w:sz w:val="48"/>
-    </w:rPr>
-  </w:style>
-  <w:style w:type="character" w:styleId="Hyperlink">
-    <w:name w:val="Hyperlink"/>
-    <w:basedOn w:val="DefaultParagraphFont"/>
-    <w:uiPriority w:val="99"/>
-    <w:unhideWhenUsed/>
-    <w:rsid w:val="00BC095F"/>
-    <w:rPr>
-      <w:color w:val="0000FF" w:themeColor="hyperlink"/>
-      <w:u w:val="single"/>
-    </w:rPr>
-  </w:style>
-  <w:style w:type="paragraph" w:styleId="Header">
-    <w:name w:val="header"/>
-    <w:basedOn w:val="Normal"/>
-    <w:link w:val="HeaderChar"/>
-    <w:uiPriority w:val="99"/>
-    <w:unhideWhenUsed/>
-    <w:rsid w:val="0077743F"/>
-    <w:pPr>
-      <w:tabs>
-        <w:tab w:val="center" w:pos="4680"/>
-        <w:tab w:val="right" w:pos="9360"/>
-      </w:tabs>
-      <w:spacing w:line="240" w:lineRule="auto"/>
-    </w:pPr>
-  </w:style>
-  <w:style w:type="character" w:customStyle="1" w:styleId="HeaderChar">
-    <w:name w:val="Header Char"/>
-    <w:basedOn w:val="DefaultParagraphFont"/>
-    <w:link w:val="Header"/>
-    <w:uiPriority w:val="99"/>
-    <w:rsid w:val="0077743F"/>
-    <w:rPr>
-      <w:rFonts w:ascii="Arial" w:eastAsia="Arial" w:hAnsi="Arial" w:cs="Arial"/>
-      <w:color w:val="000000"/>
-    </w:rPr>
-  </w:style>
-  <w:style w:type="paragraph" w:styleId="Footer">
-    <w:name w:val="footer"/>
-    <w:basedOn w:val="Normal"/>
-    <w:link w:val="FooterChar"/>
-    <w:uiPriority w:val="99"/>
-    <w:unhideWhenUsed/>
-    <w:rsid w:val="0077743F"/>
-    <w:pPr>
-      <w:tabs>
-        <w:tab w:val="center" w:pos="4680"/>
-        <w:tab w:val="right" w:pos="9360"/>
-      </w:tabs>
-      <w:spacing w:line="240" w:lineRule="auto"/>
-    </w:pPr>
-  </w:style>
-  <w:style w:type="character" w:customStyle="1" w:styleId="FooterChar">
-    <w:name w:val="Footer Char"/>
-    <w:basedOn w:val="DefaultParagraphFont"/>
-    <w:link w:val="Footer"/>
-    <w:uiPriority w:val="99"/>
-    <w:rsid w:val="0077743F"/>
-    <w:rPr>
-      <w:rFonts w:ascii="Arial" w:eastAsia="Arial" w:hAnsi="Arial" w:cs="Arial"/>
-      <w:color w:val="000000"/>
-    </w:rPr>
   </w:style>
 </w:styles>
 </file>

</xml_diff>

<commit_message>
interim update to resume
</commit_message>
<xml_diff>
--- a/docs/Ratliff_Resume.docx
+++ b/docs/Ratliff_Resume.docx
@@ -327,7 +327,23 @@
                 <w:sz w:val="18"/>
                 <w:szCs w:val="18"/>
               </w:rPr>
-              <w:t>Multimedia specialist, photography, digital image manipulation, 3D modeling and animation, videographer, tutorial and presentation work</w:t>
+              <w:t>Multimedia specialist</w:t>
+            </w:r>
+            <w:r>
+              <w:rPr>
+                <w:rFonts w:ascii="Verdana" w:hAnsi="Verdana"/>
+                <w:sz w:val="18"/>
+                <w:szCs w:val="18"/>
+              </w:rPr>
+              <w:t>:</w:t>
+            </w:r>
+            <w:r>
+              <w:rPr>
+                <w:rFonts w:ascii="Verdana" w:hAnsi="Verdana"/>
+                <w:sz w:val="18"/>
+                <w:szCs w:val="18"/>
+              </w:rPr>
+              <w:t xml:space="preserve"> photography, digital image manipulation, 3D modeling and animation, videographer, tutorial and presentation work</w:t>
             </w:r>
           </w:p>
         </w:tc>
@@ -427,6 +443,21 @@
                 <w:szCs w:val="18"/>
               </w:rPr>
               <w:tab/>
+            </w:r>
+            <w:r>
+              <w:rPr>
+                <w:rFonts w:ascii="Verdana" w:eastAsia="Times New Roman" w:hAnsi="Verdana" w:cs="Times New Roman"/>
+                <w:sz w:val="18"/>
+                <w:szCs w:val="18"/>
+              </w:rPr>
+              <w:tab/>
+            </w:r>
+            <w:r>
+              <w:rPr>
+                <w:rFonts w:ascii="Verdana" w:eastAsia="Times New Roman" w:hAnsi="Verdana" w:cs="Times New Roman"/>
+                <w:sz w:val="18"/>
+                <w:szCs w:val="18"/>
+              </w:rPr>
               <w:t>Lexington, KY</w:t>
             </w:r>
           </w:p>
@@ -486,6 +517,14 @@
                 <w:sz w:val="18"/>
                 <w:szCs w:val="18"/>
               </w:rPr>
+              <w:t xml:space="preserve"> – mostly C#</w:t>
+            </w:r>
+            <w:r>
+              <w:rPr>
+                <w:rFonts w:ascii="Verdana" w:eastAsia="Times New Roman" w:hAnsi="Verdana" w:cs="Times New Roman"/>
+                <w:sz w:val="18"/>
+                <w:szCs w:val="18"/>
+              </w:rPr>
               <w:t>, MS SQL</w:t>
             </w:r>
             <w:r>
@@ -536,7 +575,161 @@
                 <w:sz w:val="18"/>
                 <w:szCs w:val="18"/>
               </w:rPr>
-              <w:t xml:space="preserve"> background.  I set up a system for tracking and managing our software projects as well as processes for better using their code repository.  I designed and coded a system for inventory and maintenance tracking on the bikes in the college’s bike library.  I also programmed a handheld device for a package tracking system so their supply store could track their deliveries.</w:t>
+              <w:t xml:space="preserve"> background.  I set up a system for tracking and managing our software projects as well as processes for better using their code repository.  </w:t>
+            </w:r>
+            <w:r>
+              <w:rPr>
+                <w:rFonts w:ascii="Verdana" w:eastAsia="Times New Roman" w:hAnsi="Verdana" w:cs="Times New Roman"/>
+                <w:sz w:val="18"/>
+                <w:szCs w:val="18"/>
+              </w:rPr>
+              <w:t xml:space="preserve">While </w:t>
+            </w:r>
+            <w:r>
+              <w:rPr>
+                <w:rFonts w:ascii="Verdana" w:eastAsia="Times New Roman" w:hAnsi="Verdana" w:cs="Times New Roman"/>
+                <w:sz w:val="18"/>
+                <w:szCs w:val="18"/>
+              </w:rPr>
+              <w:t>I</w:t>
+            </w:r>
+            <w:r>
+              <w:rPr>
+                <w:rFonts w:ascii="Verdana" w:eastAsia="Times New Roman" w:hAnsi="Verdana" w:cs="Times New Roman"/>
+                <w:sz w:val="18"/>
+                <w:szCs w:val="18"/>
+              </w:rPr>
+              <w:t xml:space="preserve"> was in this position I</w:t>
+            </w:r>
+            <w:r>
+              <w:rPr>
+                <w:rFonts w:ascii="Verdana" w:eastAsia="Times New Roman" w:hAnsi="Verdana" w:cs="Times New Roman"/>
+                <w:sz w:val="18"/>
+                <w:szCs w:val="18"/>
+              </w:rPr>
+              <w:t xml:space="preserve"> analyzed a need for a system that would consolidate how shift workers ran and logged their DVR checklist work.  I</w:t>
+            </w:r>
+            <w:r>
+              <w:rPr>
+                <w:rFonts w:ascii="Verdana" w:eastAsia="Times New Roman" w:hAnsi="Verdana" w:cs="Times New Roman"/>
+                <w:sz w:val="18"/>
+                <w:szCs w:val="18"/>
+              </w:rPr>
+              <w:t xml:space="preserve"> designed and coded </w:t>
+            </w:r>
+            <w:r>
+              <w:rPr>
+                <w:rFonts w:ascii="Verdana" w:eastAsia="Times New Roman" w:hAnsi="Verdana" w:cs="Times New Roman"/>
+                <w:sz w:val="18"/>
+                <w:szCs w:val="18"/>
+              </w:rPr>
+              <w:t>the system so it would present the user with an interface quickly while it finished loading the data via AJAX calls to an ASP.Net MVC backend that would often return or accept JSON data</w:t>
+            </w:r>
+            <w:r>
+              <w:rPr>
+                <w:rFonts w:ascii="Verdana" w:eastAsia="Times New Roman" w:hAnsi="Verdana" w:cs="Times New Roman"/>
+                <w:sz w:val="18"/>
+                <w:szCs w:val="18"/>
+              </w:rPr>
+              <w:t>.  A log of their actions and the results of their checklists were stored in a database I designed and implemented</w:t>
+            </w:r>
+            <w:bookmarkStart w:id="0" w:name="_GoBack"/>
+            <w:bookmarkEnd w:id="0"/>
+            <w:r>
+              <w:rPr>
+                <w:rFonts w:ascii="Verdana" w:eastAsia="Times New Roman" w:hAnsi="Verdana" w:cs="Times New Roman"/>
+                <w:sz w:val="18"/>
+                <w:szCs w:val="18"/>
+              </w:rPr>
+              <w:t xml:space="preserve">.  I randomized the order of the DVRs the shift workers </w:t>
+            </w:r>
+            <w:r>
+              <w:rPr>
+                <w:rFonts w:ascii="Verdana" w:eastAsia="Times New Roman" w:hAnsi="Verdana" w:cs="Times New Roman"/>
+                <w:sz w:val="18"/>
+                <w:szCs w:val="18"/>
+              </w:rPr>
+              <w:t>went through so they wouldn’t be able to memorize as easily the total number of cameras to help ensure they were performing their tasks properly.  I also added some simple gamification principles to encourage the employees to complete their checklists</w:t>
+            </w:r>
+            <w:r>
+              <w:rPr>
+                <w:rFonts w:ascii="Verdana" w:eastAsia="Times New Roman" w:hAnsi="Verdana" w:cs="Times New Roman"/>
+                <w:sz w:val="18"/>
+                <w:szCs w:val="18"/>
+              </w:rPr>
+              <w:t xml:space="preserve">.  I also designed and coded </w:t>
+            </w:r>
+            <w:r>
+              <w:rPr>
+                <w:rFonts w:ascii="Verdana" w:eastAsia="Times New Roman" w:hAnsi="Verdana" w:cs="Times New Roman"/>
+                <w:sz w:val="18"/>
+                <w:szCs w:val="18"/>
+              </w:rPr>
+              <w:t>a system for inventory and maintenance tracking on the bikes in the college’s bike library</w:t>
+            </w:r>
+            <w:r>
+              <w:rPr>
+                <w:rFonts w:ascii="Verdana" w:eastAsia="Times New Roman" w:hAnsi="Verdana" w:cs="Times New Roman"/>
+                <w:sz w:val="18"/>
+                <w:szCs w:val="18"/>
+              </w:rPr>
+              <w:t>.  This project started out as a request from the customer.  I took the information they gave us and developed the system requirements.  After analyzing the requirements I worked with the database developer on an API for the database back end.  I then coded the web front end in ASP.Net that incorporated a bar code scanner and a digital signature pad</w:t>
+            </w:r>
+            <w:r>
+              <w:rPr>
+                <w:rFonts w:ascii="Verdana" w:eastAsia="Times New Roman" w:hAnsi="Verdana" w:cs="Times New Roman"/>
+                <w:sz w:val="18"/>
+                <w:szCs w:val="18"/>
+              </w:rPr>
+              <w:t>.  I also programmed a handheld device</w:t>
+            </w:r>
+            <w:r>
+              <w:rPr>
+                <w:rFonts w:ascii="Verdana" w:eastAsia="Times New Roman" w:hAnsi="Verdana" w:cs="Times New Roman"/>
+                <w:sz w:val="18"/>
+                <w:szCs w:val="18"/>
+              </w:rPr>
+              <w:t xml:space="preserve"> (Windows CE)</w:t>
+            </w:r>
+            <w:r>
+              <w:rPr>
+                <w:rFonts w:ascii="Verdana" w:eastAsia="Times New Roman" w:hAnsi="Verdana" w:cs="Times New Roman"/>
+                <w:sz w:val="18"/>
+                <w:szCs w:val="18"/>
+              </w:rPr>
+              <w:t xml:space="preserve"> for a package tracking system so their supply store could track their deliveries</w:t>
+            </w:r>
+            <w:r>
+              <w:rPr>
+                <w:rFonts w:ascii="Verdana" w:eastAsia="Times New Roman" w:hAnsi="Verdana" w:cs="Times New Roman"/>
+                <w:sz w:val="18"/>
+                <w:szCs w:val="18"/>
+              </w:rPr>
+              <w:t xml:space="preserve">.  I </w:t>
+            </w:r>
+            <w:r>
+              <w:rPr>
+                <w:rFonts w:ascii="Verdana" w:eastAsia="Times New Roman" w:hAnsi="Verdana" w:cs="Times New Roman"/>
+                <w:sz w:val="18"/>
+                <w:szCs w:val="18"/>
+              </w:rPr>
+              <w:t>had to learn how to set up from scratch the handheld devices and how to set them up to restore themselves if they crashed or went through a reset.  I also had to figure out how to automatically sync the handheld with the database backend when the device was placed on a charging cradle</w:t>
+            </w:r>
+            <w:r>
+              <w:rPr>
+                <w:rFonts w:ascii="Verdana" w:eastAsia="Times New Roman" w:hAnsi="Verdana" w:cs="Times New Roman"/>
+                <w:sz w:val="18"/>
+                <w:szCs w:val="18"/>
+              </w:rPr>
+              <w:t>.</w:t>
+            </w:r>
+            <w:r>
+              <w:rPr>
+                <w:rFonts w:ascii="Verdana" w:eastAsia="Times New Roman" w:hAnsi="Verdana" w:cs="Times New Roman"/>
+                <w:sz w:val="18"/>
+                <w:szCs w:val="18"/>
+              </w:rPr>
+              <w:t xml:space="preserve">  </w:t>
             </w:r>
           </w:p>
           <w:p>
@@ -650,7 +843,55 @@
                 <w:sz w:val="18"/>
                 <w:szCs w:val="18"/>
               </w:rPr>
-              <w:t xml:space="preserve">, and a variety of web application languages.  Multimedia production and support (such as demo CDs, training media and documentation, web site design and maintenance) were also among my responsibilities.  While in this position I designed and developed an electronic business suite which included timecards, management of projects, travel, leave, purchases, employees and reimbursements, and a forum.  This system </w:t>
+              <w:t>, and a variety of web application languages.  Multimedia production and support (such as demo CDs, training media and documentation, web site design and maintenance) were also among my responsibilities</w:t>
+            </w:r>
+            <w:r>
+              <w:rPr>
+                <w:rFonts w:ascii="Verdana" w:eastAsia="Times New Roman" w:hAnsi="Verdana" w:cs="Times New Roman"/>
+                <w:sz w:val="18"/>
+                <w:szCs w:val="18"/>
+              </w:rPr>
+              <w:t>.  The first 6 years I worked internal research and development, with the last years working on contracts</w:t>
+            </w:r>
+            <w:r>
+              <w:rPr>
+                <w:rFonts w:ascii="Verdana" w:eastAsia="Times New Roman" w:hAnsi="Verdana" w:cs="Times New Roman"/>
+                <w:sz w:val="18"/>
+                <w:szCs w:val="18"/>
+              </w:rPr>
+              <w:t>.  While in this position I designed and developed</w:t>
+            </w:r>
+            <w:r>
+              <w:rPr>
+                <w:rFonts w:ascii="Verdana" w:eastAsia="Times New Roman" w:hAnsi="Verdana" w:cs="Times New Roman"/>
+                <w:sz w:val="18"/>
+                <w:szCs w:val="18"/>
+              </w:rPr>
+              <w:t>, from scratch,</w:t>
+            </w:r>
+            <w:r>
+              <w:rPr>
+                <w:rFonts w:ascii="Verdana" w:eastAsia="Times New Roman" w:hAnsi="Verdana" w:cs="Times New Roman"/>
+                <w:sz w:val="18"/>
+                <w:szCs w:val="18"/>
+              </w:rPr>
+              <w:t xml:space="preserve"> an electronic business suite which included time</w:t>
+            </w:r>
+            <w:r>
+              <w:rPr>
+                <w:rFonts w:ascii="Verdana" w:eastAsia="Times New Roman" w:hAnsi="Verdana" w:cs="Times New Roman"/>
+                <w:sz w:val="18"/>
+                <w:szCs w:val="18"/>
+              </w:rPr>
+              <w:t xml:space="preserve"> </w:t>
+            </w:r>
+            <w:r>
+              <w:rPr>
+                <w:rFonts w:ascii="Verdana" w:eastAsia="Times New Roman" w:hAnsi="Verdana" w:cs="Times New Roman"/>
+                <w:sz w:val="18"/>
+                <w:szCs w:val="18"/>
+              </w:rPr>
+              <w:t xml:space="preserve">cards, management of projects, travel, leave, purchases, employees and reimbursements, and a forum.  This system </w:t>
             </w:r>
             <w:r>
               <w:rPr>
@@ -675,15 +916,64 @@
                 <w:sz w:val="18"/>
                 <w:szCs w:val="18"/>
               </w:rPr>
-              <w:t xml:space="preserve"> party payroll processor.  I also worked on an automated data entry system that pulled time card data from the business suite and pushed it into a legacy green screen system</w:t>
-            </w:r>
-            <w:r>
-              <w:rPr>
-                <w:rFonts w:ascii="Verdana" w:eastAsia="Times New Roman" w:hAnsi="Verdana" w:cs="Times New Roman"/>
-                <w:sz w:val="18"/>
-                <w:szCs w:val="18"/>
-              </w:rPr>
-              <w:t xml:space="preserve">.  More recently I have written a web system to disperse username and passwords.  This system used a PKI (Public-Key Infrastructure) to validate and authenticate users prior to divulging a temporary password.  PKI is one of the most secure methods of user verification today.  I have also worked on an emulation system for a GPS assisted inertial measurement unit (IMU).  </w:t>
+              <w:t xml:space="preserve"> party payroll processor</w:t>
+            </w:r>
+            <w:r>
+              <w:rPr>
+                <w:rFonts w:ascii="Verdana" w:eastAsia="Times New Roman" w:hAnsi="Verdana" w:cs="Times New Roman"/>
+                <w:sz w:val="18"/>
+                <w:szCs w:val="18"/>
+              </w:rPr>
+              <w:t>.  Watching processes that took 2 days and seeing that time be reduced to 2 hours after I put a new system in place gave me great satisfaction</w:t>
+            </w:r>
+            <w:r>
+              <w:rPr>
+                <w:rFonts w:ascii="Verdana" w:eastAsia="Times New Roman" w:hAnsi="Verdana" w:cs="Times New Roman"/>
+                <w:sz w:val="18"/>
+                <w:szCs w:val="18"/>
+              </w:rPr>
+              <w:t xml:space="preserve">.  I </w:t>
+            </w:r>
+            <w:r>
+              <w:rPr>
+                <w:rFonts w:ascii="Verdana" w:eastAsia="Times New Roman" w:hAnsi="Verdana" w:cs="Times New Roman"/>
+                <w:sz w:val="18"/>
+                <w:szCs w:val="18"/>
+              </w:rPr>
+              <w:lastRenderedPageBreak/>
+              <w:t>also worked on an automated data entry system that pulled time card data from the business suite and pushed it into a legacy green screen system</w:t>
+            </w:r>
+            <w:r>
+              <w:rPr>
+                <w:rFonts w:ascii="Verdana" w:eastAsia="Times New Roman" w:hAnsi="Verdana" w:cs="Times New Roman"/>
+                <w:sz w:val="18"/>
+                <w:szCs w:val="18"/>
+              </w:rPr>
+              <w:t>.  This task had been done by hand and took a whole afternoon, and after I put in place the export/data entry system it took 2 – 3 minutes</w:t>
+            </w:r>
+            <w:r>
+              <w:rPr>
+                <w:rFonts w:ascii="Verdana" w:eastAsia="Times New Roman" w:hAnsi="Verdana" w:cs="Times New Roman"/>
+                <w:sz w:val="18"/>
+                <w:szCs w:val="18"/>
+              </w:rPr>
+              <w:t>.  More recently I have written a web system to disperse username and passwords</w:t>
+            </w:r>
+            <w:r>
+              <w:rPr>
+                <w:rFonts w:ascii="Verdana" w:eastAsia="Times New Roman" w:hAnsi="Verdana" w:cs="Times New Roman"/>
+                <w:sz w:val="18"/>
+                <w:szCs w:val="18"/>
+              </w:rPr>
+              <w:t xml:space="preserve"> in a secure manner that also allowed the network admins to see who had retrieved their new password and who still needed to access that data</w:t>
+            </w:r>
+            <w:r>
+              <w:rPr>
+                <w:rFonts w:ascii="Verdana" w:eastAsia="Times New Roman" w:hAnsi="Verdana" w:cs="Times New Roman"/>
+                <w:sz w:val="18"/>
+                <w:szCs w:val="18"/>
+              </w:rPr>
+              <w:t xml:space="preserve">.  This system used a PKI (Public-Key Infrastructure) to validate and authenticate users prior to divulging a temporary password.  PKI is one of the most secure methods of user verification today.  I have also worked on an emulation system for a GPS assisted inertial measurement unit (IMU).  </w:t>
             </w:r>
           </w:p>
           <w:p>
@@ -733,6 +1023,14 @@
               <w:t>Fedcom</w:t>
             </w:r>
             <w:proofErr w:type="spellEnd"/>
+            <w:r>
+              <w:rPr>
+                <w:rFonts w:ascii="Verdana" w:eastAsia="Times New Roman" w:hAnsi="Verdana" w:cs="Times New Roman"/>
+                <w:sz w:val="18"/>
+                <w:szCs w:val="18"/>
+              </w:rPr>
+              <w:t xml:space="preserve"> </w:t>
+            </w:r>
             <w:r>
               <w:rPr>
                 <w:rFonts w:ascii="Verdana" w:eastAsia="Times New Roman" w:hAnsi="Verdana" w:cs="Times New Roman"/>
@@ -889,6 +1187,22 @@
                 <w:szCs w:val="18"/>
               </w:rPr>
               <w:t>I served in the Philippines, taught in Tagalog (one of the native languages).  I learned many important skills while there, such as communication and management of people and time.</w:t>
+            </w:r>
+            <w:r>
+              <w:rPr>
+                <w:rFonts w:ascii="Verdana" w:eastAsia="Times New Roman" w:hAnsi="Verdana" w:cs="Times New Roman"/>
+                <w:sz w:val="18"/>
+                <w:szCs w:val="18"/>
+              </w:rPr>
+              <w:t xml:space="preserve">  I learned the importance of listening to others.  I came to understand how to work with what others knew to build up their understanding and knowledge.</w:t>
+            </w:r>
+            <w:r>
+              <w:rPr>
+                <w:rFonts w:ascii="Verdana" w:eastAsia="Times New Roman" w:hAnsi="Verdana" w:cs="Times New Roman"/>
+                <w:sz w:val="18"/>
+                <w:szCs w:val="18"/>
+              </w:rPr>
+              <w:t xml:space="preserve">  After an initial 2 month training in the language we were left on our own for the two years of service with weekly and monthly reporting.</w:t>
             </w:r>
           </w:p>
           <w:p>
@@ -1022,15 +1336,97 @@
                 <w:sz w:val="18"/>
                 <w:szCs w:val="18"/>
               </w:rPr>
-              <w:t>AJAX, ASP, ASP.Net, BASIC, C++, C#, CSS, DHTML, FORTAN 77, HTML, JavaScript, Perl, PHP, Python, Ruby</w:t>
-            </w:r>
-            <w:r>
-              <w:rPr>
-                <w:rFonts w:ascii="Verdana" w:eastAsia="Times New Roman" w:hAnsi="Verdana" w:cs="Times New Roman"/>
-                <w:sz w:val="18"/>
-                <w:szCs w:val="18"/>
-              </w:rPr>
-              <w:t>, SQL (standard, Microsoft, Oracle)</w:t>
+              <w:t>AJAX, ASP, ASP.Net</w:t>
+            </w:r>
+            <w:r>
+              <w:rPr>
+                <w:rFonts w:ascii="Verdana" w:eastAsia="Times New Roman" w:hAnsi="Verdana" w:cs="Times New Roman"/>
+                <w:sz w:val="18"/>
+                <w:szCs w:val="18"/>
+              </w:rPr>
+              <w:t xml:space="preserve">, ASP.Net MVC and </w:t>
+            </w:r>
+            <w:proofErr w:type="spellStart"/>
+            <w:r>
+              <w:rPr>
+                <w:rFonts w:ascii="Verdana" w:eastAsia="Times New Roman" w:hAnsi="Verdana" w:cs="Times New Roman"/>
+                <w:sz w:val="18"/>
+                <w:szCs w:val="18"/>
+              </w:rPr>
+              <w:t>WebAPI</w:t>
+            </w:r>
+            <w:proofErr w:type="spellEnd"/>
+            <w:r>
+              <w:rPr>
+                <w:rFonts w:ascii="Verdana" w:eastAsia="Times New Roman" w:hAnsi="Verdana" w:cs="Times New Roman"/>
+                <w:sz w:val="18"/>
+                <w:szCs w:val="18"/>
+              </w:rPr>
+              <w:t>, BASIC, C++, C#, CSS</w:t>
+            </w:r>
+            <w:r>
+              <w:rPr>
+                <w:rFonts w:ascii="Verdana" w:eastAsia="Times New Roman" w:hAnsi="Verdana" w:cs="Times New Roman"/>
+                <w:sz w:val="18"/>
+                <w:szCs w:val="18"/>
+              </w:rPr>
+              <w:t>, FORTAN 77, HTML</w:t>
+            </w:r>
+            <w:r>
+              <w:rPr>
+                <w:rFonts w:ascii="Verdana" w:eastAsia="Times New Roman" w:hAnsi="Verdana" w:cs="Times New Roman"/>
+                <w:sz w:val="18"/>
+                <w:szCs w:val="18"/>
+              </w:rPr>
+              <w:t xml:space="preserve"> (versions 4, 5, DHTML, XHTML)</w:t>
+            </w:r>
+            <w:r>
+              <w:rPr>
+                <w:rFonts w:ascii="Verdana" w:eastAsia="Times New Roman" w:hAnsi="Verdana" w:cs="Times New Roman"/>
+                <w:sz w:val="18"/>
+                <w:szCs w:val="18"/>
+              </w:rPr>
+              <w:t>, JavaScript</w:t>
+            </w:r>
+            <w:r>
+              <w:rPr>
+                <w:rFonts w:ascii="Verdana" w:eastAsia="Times New Roman" w:hAnsi="Verdana" w:cs="Times New Roman"/>
+                <w:sz w:val="18"/>
+                <w:szCs w:val="18"/>
+              </w:rPr>
+              <w:t>, JSON</w:t>
+            </w:r>
+            <w:r>
+              <w:rPr>
+                <w:rFonts w:ascii="Verdana" w:eastAsia="Times New Roman" w:hAnsi="Verdana" w:cs="Times New Roman"/>
+                <w:sz w:val="18"/>
+                <w:szCs w:val="18"/>
+              </w:rPr>
+              <w:t>, Perl, PHP, Python, Ruby</w:t>
+            </w:r>
+            <w:r>
+              <w:rPr>
+                <w:rFonts w:ascii="Verdana" w:eastAsia="Times New Roman" w:hAnsi="Verdana" w:cs="Times New Roman"/>
+                <w:sz w:val="18"/>
+                <w:szCs w:val="18"/>
+              </w:rPr>
+              <w:t>, SQL (standard, Microsoft</w:t>
+            </w:r>
+            <w:r>
+              <w:rPr>
+                <w:rFonts w:ascii="Verdana" w:eastAsia="Times New Roman" w:hAnsi="Verdana" w:cs="Times New Roman"/>
+                <w:sz w:val="18"/>
+                <w:szCs w:val="18"/>
+              </w:rPr>
+              <w:t>, MySQL</w:t>
+            </w:r>
+            <w:r>
+              <w:rPr>
+                <w:rFonts w:ascii="Verdana" w:eastAsia="Times New Roman" w:hAnsi="Verdana" w:cs="Times New Roman"/>
+                <w:sz w:val="18"/>
+                <w:szCs w:val="18"/>
+              </w:rPr>
+              <w:t>, Oracle)</w:t>
             </w:r>
             <w:r>
               <w:rPr>
@@ -1061,7 +1457,39 @@
                 <w:sz w:val="18"/>
                 <w:szCs w:val="18"/>
               </w:rPr>
-              <w:t xml:space="preserve">Edit Plus, Microsoft Visual Studio 6, Microsoft Visual Studio .Net, Microsoft Visual Studio 2003 - 2010, </w:t>
+              <w:t xml:space="preserve">Edit Plus, Microsoft Visual Studio </w:t>
+            </w:r>
+            <w:r>
+              <w:rPr>
+                <w:rFonts w:ascii="Verdana" w:eastAsia="Times New Roman" w:hAnsi="Verdana" w:cs="Times New Roman"/>
+                <w:sz w:val="18"/>
+                <w:szCs w:val="18"/>
+              </w:rPr>
+              <w:t xml:space="preserve">(versions </w:t>
+            </w:r>
+            <w:r>
+              <w:rPr>
+                <w:rFonts w:ascii="Verdana" w:eastAsia="Times New Roman" w:hAnsi="Verdana" w:cs="Times New Roman"/>
+                <w:sz w:val="18"/>
+                <w:szCs w:val="18"/>
+              </w:rPr>
+              <w:t>6</w:t>
+            </w:r>
+            <w:r>
+              <w:rPr>
+                <w:rFonts w:ascii="Verdana" w:eastAsia="Times New Roman" w:hAnsi="Verdana" w:cs="Times New Roman"/>
+                <w:sz w:val="18"/>
+                <w:szCs w:val="18"/>
+              </w:rPr>
+              <w:t>, 2000, 2003, 2005, 2008, 2010, 2012)</w:t>
+            </w:r>
+            <w:r>
+              <w:rPr>
+                <w:rFonts w:ascii="Verdana" w:eastAsia="Times New Roman" w:hAnsi="Verdana" w:cs="Times New Roman"/>
+                <w:sz w:val="18"/>
+                <w:szCs w:val="18"/>
+              </w:rPr>
+              <w:t xml:space="preserve">, </w:t>
             </w:r>
             <w:proofErr w:type="spellStart"/>
             <w:r>
@@ -1071,6 +1499,24 @@
                 <w:szCs w:val="18"/>
               </w:rPr>
               <w:t>SciTE</w:t>
+            </w:r>
+            <w:proofErr w:type="spellEnd"/>
+            <w:r>
+              <w:rPr>
+                <w:rFonts w:ascii="Verdana" w:eastAsia="Times New Roman" w:hAnsi="Verdana" w:cs="Times New Roman"/>
+                <w:sz w:val="18"/>
+                <w:szCs w:val="18"/>
+              </w:rPr>
+              <w:t xml:space="preserve">, </w:t>
+            </w:r>
+            <w:proofErr w:type="spellStart"/>
+            <w:r>
+              <w:rPr>
+                <w:rFonts w:ascii="Verdana" w:eastAsia="Times New Roman" w:hAnsi="Verdana" w:cs="Times New Roman"/>
+                <w:sz w:val="18"/>
+                <w:szCs w:val="18"/>
+              </w:rPr>
+              <w:t>gVim</w:t>
             </w:r>
             <w:proofErr w:type="spellEnd"/>
             <w:r>
@@ -1607,6 +2053,7 @@
                       <w:sz w:val="18"/>
                       <w:szCs w:val="18"/>
                     </w:rPr>
+                    <w:lastRenderedPageBreak/>
                     <w:t>American Intercontinental University On-line</w:t>
                   </w:r>
                 </w:p>
@@ -1897,6 +2344,7 @@
                 <w:b/>
                 <w:sz w:val="20"/>
               </w:rPr>
+              <w:lastRenderedPageBreak/>
               <w:t>Achievements</w:t>
             </w:r>
           </w:p>
@@ -2165,8 +2613,6 @@
                     </w:rPr>
                     <w:t xml:space="preserve"> awarded for Most Valuable Employee</w:t>
                   </w:r>
-                  <w:bookmarkStart w:id="0" w:name="_GoBack"/>
-                  <w:bookmarkEnd w:id="0"/>
                 </w:p>
               </w:tc>
               <w:tc>
@@ -2319,7 +2765,7 @@
             <w:sz w:val="16"/>
             <w:szCs w:val="16"/>
           </w:rPr>
-          <w:t>1</w:t>
+          <w:t>2</w:t>
         </w:r>
         <w:r>
           <w:rPr>

</xml_diff>

<commit_message>
putting achievement section back in
</commit_message>
<xml_diff>
--- a/docs/Ratliff_Resume.docx
+++ b/docs/Ratliff_Resume.docx
@@ -191,8 +191,8 @@
         <w:tblLook w:val="0000" w:firstRow="0" w:lastRow="0" w:firstColumn="0" w:lastColumn="0" w:noHBand="0" w:noVBand="0"/>
       </w:tblPr>
       <w:tblGrid>
-        <w:gridCol w:w="1354"/>
-        <w:gridCol w:w="252"/>
+        <w:gridCol w:w="1357"/>
+        <w:gridCol w:w="249"/>
         <w:gridCol w:w="8114"/>
       </w:tblGrid>
       <w:tr>
@@ -213,8 +213,6 @@
               </w:pBdr>
               <w:spacing w:line="280" w:lineRule="auto"/>
             </w:pPr>
-            <w:bookmarkStart w:id="0" w:name="_GoBack"/>
-            <w:bookmarkEnd w:id="0"/>
             <w:r>
               <w:rPr>
                 <w:b/>
@@ -558,7 +556,6 @@
               </w:rPr>
               <w:t>Capability Maturity Model Integration (</w:t>
             </w:r>
-            <w:proofErr w:type="spellStart"/>
             <w:r>
               <w:rPr>
                 <w:rFonts w:ascii="Verdana" w:eastAsia="Times New Roman" w:hAnsi="Verdana" w:cs="Times New Roman"/>
@@ -573,16 +570,7 @@
                 <w:sz w:val="18"/>
                 <w:szCs w:val="18"/>
               </w:rPr>
-              <w:t>i</w:t>
-            </w:r>
-            <w:proofErr w:type="spellEnd"/>
-            <w:r>
-              <w:rPr>
-                <w:rFonts w:ascii="Verdana" w:eastAsia="Times New Roman" w:hAnsi="Verdana" w:cs="Times New Roman"/>
-                <w:sz w:val="18"/>
-                <w:szCs w:val="18"/>
-              </w:rPr>
-              <w:t>)</w:t>
+              <w:t>i)</w:t>
             </w:r>
             <w:r>
               <w:rPr>
@@ -1033,17 +1021,8 @@
                 <w:szCs w:val="18"/>
               </w:rPr>
               <w:tab/>
-            </w:r>
-            <w:proofErr w:type="spellStart"/>
-            <w:r>
-              <w:rPr>
-                <w:rFonts w:ascii="Verdana" w:eastAsia="Times New Roman" w:hAnsi="Verdana" w:cs="Times New Roman"/>
-                <w:sz w:val="18"/>
-                <w:szCs w:val="18"/>
-              </w:rPr>
               <w:t>Fedcom</w:t>
             </w:r>
-            <w:proofErr w:type="spellEnd"/>
             <w:r>
               <w:rPr>
                 <w:rFonts w:ascii="Verdana" w:eastAsia="Times New Roman" w:hAnsi="Verdana" w:cs="Times New Roman"/>
@@ -1373,25 +1352,7 @@
                 <w:sz w:val="18"/>
                 <w:szCs w:val="18"/>
               </w:rPr>
-              <w:t xml:space="preserve">, ASP.Net MVC and </w:t>
-            </w:r>
-            <w:proofErr w:type="spellStart"/>
-            <w:r>
-              <w:rPr>
-                <w:rFonts w:ascii="Verdana" w:eastAsia="Times New Roman" w:hAnsi="Verdana" w:cs="Times New Roman"/>
-                <w:sz w:val="18"/>
-                <w:szCs w:val="18"/>
-              </w:rPr>
-              <w:t>WebAPI</w:t>
-            </w:r>
-            <w:proofErr w:type="spellEnd"/>
-            <w:r>
-              <w:rPr>
-                <w:rFonts w:ascii="Verdana" w:eastAsia="Times New Roman" w:hAnsi="Verdana" w:cs="Times New Roman"/>
-                <w:sz w:val="18"/>
-                <w:szCs w:val="18"/>
-              </w:rPr>
-              <w:t>, BASIC, C++, C#, CSS</w:t>
+              <w:t>, ASP.Net MVC and WebAPI, BASIC, C++, C#, CSS</w:t>
             </w:r>
             <w:r>
               <w:rPr>
@@ -1518,36 +1479,16 @@
                 <w:sz w:val="18"/>
                 <w:szCs w:val="18"/>
               </w:rPr>
-              <w:t xml:space="preserve">, </w:t>
-            </w:r>
-            <w:proofErr w:type="spellStart"/>
-            <w:r>
-              <w:rPr>
-                <w:rFonts w:ascii="Verdana" w:eastAsia="Times New Roman" w:hAnsi="Verdana" w:cs="Times New Roman"/>
-                <w:sz w:val="18"/>
-                <w:szCs w:val="18"/>
-              </w:rPr>
-              <w:t>SciTE</w:t>
-            </w:r>
-            <w:proofErr w:type="spellEnd"/>
-            <w:r>
-              <w:rPr>
-                <w:rFonts w:ascii="Verdana" w:eastAsia="Times New Roman" w:hAnsi="Verdana" w:cs="Times New Roman"/>
-                <w:sz w:val="18"/>
-                <w:szCs w:val="18"/>
-              </w:rPr>
-              <w:t xml:space="preserve">, </w:t>
-            </w:r>
-            <w:proofErr w:type="spellStart"/>
-            <w:r>
-              <w:rPr>
-                <w:rFonts w:ascii="Verdana" w:eastAsia="Times New Roman" w:hAnsi="Verdana" w:cs="Times New Roman"/>
-                <w:sz w:val="18"/>
-                <w:szCs w:val="18"/>
-              </w:rPr>
-              <w:t>gVim</w:t>
-            </w:r>
-            <w:proofErr w:type="spellEnd"/>
+              <w:t>, SciTE</w:t>
+            </w:r>
+            <w:r>
+              <w:rPr>
+                <w:rFonts w:ascii="Verdana" w:eastAsia="Times New Roman" w:hAnsi="Verdana" w:cs="Times New Roman"/>
+                <w:sz w:val="18"/>
+                <w:szCs w:val="18"/>
+              </w:rPr>
+              <w:t>, gVim</w:t>
+            </w:r>
             <w:r>
               <w:rPr>
                 <w:rFonts w:ascii="Verdana" w:eastAsia="Times New Roman" w:hAnsi="Verdana" w:cs="Times New Roman"/>
@@ -1577,43 +1518,7 @@
                 <w:sz w:val="18"/>
                 <w:szCs w:val="18"/>
               </w:rPr>
-              <w:t xml:space="preserve">Blender, </w:t>
-            </w:r>
-            <w:proofErr w:type="spellStart"/>
-            <w:r>
-              <w:rPr>
-                <w:rFonts w:ascii="Verdana" w:eastAsia="Times New Roman" w:hAnsi="Verdana" w:cs="Times New Roman"/>
-                <w:sz w:val="18"/>
-                <w:szCs w:val="18"/>
-              </w:rPr>
-              <w:t>LightWave</w:t>
-            </w:r>
-            <w:proofErr w:type="spellEnd"/>
-            <w:r>
-              <w:rPr>
-                <w:rFonts w:ascii="Verdana" w:eastAsia="Times New Roman" w:hAnsi="Verdana" w:cs="Times New Roman"/>
-                <w:sz w:val="18"/>
-                <w:szCs w:val="18"/>
-              </w:rPr>
-              <w:t xml:space="preserve">, </w:t>
-            </w:r>
-            <w:proofErr w:type="spellStart"/>
-            <w:r>
-              <w:rPr>
-                <w:rFonts w:ascii="Verdana" w:eastAsia="Times New Roman" w:hAnsi="Verdana" w:cs="Times New Roman"/>
-                <w:sz w:val="18"/>
-                <w:szCs w:val="18"/>
-              </w:rPr>
-              <w:t>Marai</w:t>
-            </w:r>
-            <w:proofErr w:type="spellEnd"/>
-            <w:r>
-              <w:rPr>
-                <w:rFonts w:ascii="Verdana" w:eastAsia="Times New Roman" w:hAnsi="Verdana" w:cs="Times New Roman"/>
-                <w:sz w:val="18"/>
-                <w:szCs w:val="18"/>
-              </w:rPr>
-              <w:t xml:space="preserve">, Softimage, XSI (3-D modeling and animation programs).  </w:t>
+              <w:t xml:space="preserve">Blender, LightWave, Marai, Softimage, XSI (3-D modeling and animation programs).  </w:t>
             </w:r>
           </w:p>
           <w:p>
@@ -1659,25 +1564,7 @@
                 <w:sz w:val="18"/>
                 <w:szCs w:val="18"/>
               </w:rPr>
-              <w:t xml:space="preserve">After Effects, Flash, Premier, QuickTime, Real Media, </w:t>
-            </w:r>
-            <w:proofErr w:type="spellStart"/>
-            <w:r>
-              <w:rPr>
-                <w:rFonts w:ascii="Verdana" w:eastAsia="Times New Roman" w:hAnsi="Verdana" w:cs="Times New Roman"/>
-                <w:sz w:val="18"/>
-                <w:szCs w:val="18"/>
-              </w:rPr>
-              <w:t>Viewlet</w:t>
-            </w:r>
-            <w:proofErr w:type="spellEnd"/>
-            <w:r>
-              <w:rPr>
-                <w:rFonts w:ascii="Verdana" w:eastAsia="Times New Roman" w:hAnsi="Verdana" w:cs="Times New Roman"/>
-                <w:sz w:val="18"/>
-                <w:szCs w:val="18"/>
-              </w:rPr>
-              <w:t xml:space="preserve"> Builder (multimedia production programs).  </w:t>
+              <w:t xml:space="preserve">After Effects, Flash, Premier, QuickTime, Real Media, Viewlet Builder (multimedia production programs).  </w:t>
             </w:r>
           </w:p>
           <w:p>
@@ -1792,25 +1679,7 @@
                 <w:sz w:val="18"/>
                 <w:szCs w:val="18"/>
               </w:rPr>
-              <w:t xml:space="preserve">Introduction to </w:t>
-            </w:r>
-            <w:proofErr w:type="spellStart"/>
-            <w:r>
-              <w:rPr>
-                <w:rFonts w:ascii="Verdana" w:eastAsia="Times New Roman" w:hAnsi="Verdana" w:cs="Times New Roman"/>
-                <w:sz w:val="18"/>
-                <w:szCs w:val="18"/>
-              </w:rPr>
-              <w:t>CMMi</w:t>
-            </w:r>
-            <w:proofErr w:type="spellEnd"/>
-            <w:r>
-              <w:rPr>
-                <w:rFonts w:ascii="Verdana" w:eastAsia="Times New Roman" w:hAnsi="Verdana" w:cs="Times New Roman"/>
-                <w:sz w:val="18"/>
-                <w:szCs w:val="18"/>
-              </w:rPr>
-              <w:t xml:space="preserve"> v1.2 - 24 hours</w:t>
+              <w:t>Introduction to CMMi v1.2 - 24 hours</w:t>
             </w:r>
           </w:p>
           <w:p>
@@ -2244,25 +2113,7 @@
                       <w:sz w:val="18"/>
                       <w:szCs w:val="18"/>
                     </w:rPr>
-                    <w:t xml:space="preserve">Cerro </w:t>
-                  </w:r>
-                  <w:proofErr w:type="spellStart"/>
-                  <w:r>
-                    <w:rPr>
-                      <w:rFonts w:ascii="Verdana" w:eastAsia="Times New Roman" w:hAnsi="Verdana" w:cs="Times New Roman"/>
-                      <w:sz w:val="18"/>
-                      <w:szCs w:val="18"/>
-                    </w:rPr>
-                    <w:t>Coso</w:t>
-                  </w:r>
-                  <w:proofErr w:type="spellEnd"/>
-                  <w:r>
-                    <w:rPr>
-                      <w:rFonts w:ascii="Verdana" w:eastAsia="Times New Roman" w:hAnsi="Verdana" w:cs="Times New Roman"/>
-                      <w:sz w:val="18"/>
-                      <w:szCs w:val="18"/>
-                    </w:rPr>
-                    <w:t xml:space="preserve"> Community College</w:t>
+                    <w:t>Cerro Coso Community College</w:t>
                   </w:r>
                 </w:p>
               </w:tc>
@@ -2421,6 +2272,341 @@
           <w:p>
             <w:pPr>
               <w:spacing w:after="60" w:line="220" w:lineRule="auto"/>
+              <w:ind w:left="245" w:hanging="244"/>
+              <w:rPr>
+                <w:rFonts w:ascii="Verdana" w:hAnsi="Verdana"/>
+                <w:sz w:val="18"/>
+                <w:szCs w:val="18"/>
+              </w:rPr>
+            </w:pPr>
+          </w:p>
+        </w:tc>
+      </w:tr>
+      <w:tr>
+        <w:tc>
+          <w:tcPr>
+            <w:tcW w:w="1354" w:type="dxa"/>
+            <w:tcMar>
+              <w:top w:w="100" w:type="dxa"/>
+              <w:left w:w="0" w:type="dxa"/>
+              <w:bottom w:w="100" w:type="dxa"/>
+              <w:right w:w="0" w:type="dxa"/>
+            </w:tcMar>
+          </w:tcPr>
+          <w:p>
+            <w:pPr>
+              <w:pBdr>
+                <w:bottom w:val="single" w:sz="4" w:space="1" w:color="auto"/>
+              </w:pBdr>
+              <w:spacing w:line="280" w:lineRule="auto"/>
+              <w:rPr>
+                <w:b/>
+                <w:sz w:val="20"/>
+              </w:rPr>
+            </w:pPr>
+            <w:r>
+              <w:rPr>
+                <w:b/>
+                <w:sz w:val="20"/>
+              </w:rPr>
+              <w:t>Achievements</w:t>
+            </w:r>
+          </w:p>
+          <w:p>
+            <w:pPr>
+              <w:spacing w:line="280" w:lineRule="auto"/>
+              <w:rPr>
+                <w:b/>
+                <w:sz w:val="20"/>
+              </w:rPr>
+            </w:pPr>
+          </w:p>
+          <w:p>
+            <w:pPr>
+              <w:spacing w:line="280" w:lineRule="auto"/>
+              <w:rPr>
+                <w:b/>
+                <w:sz w:val="20"/>
+              </w:rPr>
+            </w:pPr>
+          </w:p>
+        </w:tc>
+        <w:tc>
+          <w:tcPr>
+            <w:tcW w:w="252" w:type="dxa"/>
+          </w:tcPr>
+          <w:p>
+            <w:pPr>
+              <w:spacing w:line="240" w:lineRule="auto"/>
+            </w:pPr>
+          </w:p>
+        </w:tc>
+        <w:tc>
+          <w:tcPr>
+            <w:tcW w:w="8114" w:type="dxa"/>
+            <w:tcMar>
+              <w:top w:w="100" w:type="dxa"/>
+              <w:left w:w="0" w:type="dxa"/>
+              <w:bottom w:w="100" w:type="dxa"/>
+              <w:right w:w="0" w:type="dxa"/>
+            </w:tcMar>
+          </w:tcPr>
+          <w:tbl>
+            <w:tblPr>
+              <w:tblW w:w="6271" w:type="dxa"/>
+              <w:tblCellMar>
+                <w:left w:w="10" w:type="dxa"/>
+                <w:right w:w="10" w:type="dxa"/>
+              </w:tblCellMar>
+              <w:tblLook w:val="04A0" w:firstRow="1" w:lastRow="0" w:firstColumn="1" w:lastColumn="0" w:noHBand="0" w:noVBand="1"/>
+            </w:tblPr>
+            <w:tblGrid>
+              <w:gridCol w:w="5372"/>
+              <w:gridCol w:w="899"/>
+            </w:tblGrid>
+            <w:tr>
+              <w:trPr>
+                <w:trHeight w:val="370"/>
+              </w:trPr>
+              <w:tc>
+                <w:tcPr>
+                  <w:tcW w:w="6072" w:type="dxa"/>
+                  <w:tcMar>
+                    <w:top w:w="100" w:type="dxa"/>
+                    <w:left w:w="0" w:type="dxa"/>
+                    <w:bottom w:w="100" w:type="dxa"/>
+                    <w:right w:w="0" w:type="dxa"/>
+                  </w:tcMar>
+                  <w:hideMark/>
+                </w:tcPr>
+                <w:p>
+                  <w:pPr>
+                    <w:spacing w:after="60" w:line="218" w:lineRule="auto"/>
+                    <w:ind w:left="245" w:hanging="244"/>
+                    <w:jc w:val="center"/>
+                    <w:rPr>
+                      <w:rFonts w:ascii="Verdana" w:hAnsi="Verdana"/>
+                      <w:sz w:val="18"/>
+                      <w:szCs w:val="18"/>
+                    </w:rPr>
+                  </w:pPr>
+                  <w:r>
+                    <w:rPr>
+                      <w:rFonts w:ascii="Verdana" w:eastAsia="Times New Roman" w:hAnsi="Verdana" w:cs="Times New Roman"/>
+                      <w:b/>
+                      <w:sz w:val="18"/>
+                      <w:szCs w:val="18"/>
+                    </w:rPr>
+                    <w:t>Descrip</w:t>
+                  </w:r>
+                  <w:bookmarkStart w:id="0" w:name="_GoBack"/>
+                  <w:bookmarkEnd w:id="0"/>
+                  <w:r>
+                    <w:rPr>
+                      <w:rFonts w:ascii="Verdana" w:eastAsia="Times New Roman" w:hAnsi="Verdana" w:cs="Times New Roman"/>
+                      <w:b/>
+                      <w:sz w:val="18"/>
+                      <w:szCs w:val="18"/>
+                    </w:rPr>
+                    <w:t>tion</w:t>
+                  </w:r>
+                </w:p>
+              </w:tc>
+              <w:tc>
+                <w:tcPr>
+                  <w:tcW w:w="199" w:type="dxa"/>
+                  <w:tcMar>
+                    <w:top w:w="100" w:type="dxa"/>
+                    <w:left w:w="0" w:type="dxa"/>
+                    <w:bottom w:w="100" w:type="dxa"/>
+                    <w:right w:w="0" w:type="dxa"/>
+                  </w:tcMar>
+                  <w:hideMark/>
+                </w:tcPr>
+                <w:p>
+                  <w:pPr>
+                    <w:spacing w:after="60" w:line="218" w:lineRule="auto"/>
+                    <w:ind w:left="245" w:hanging="244"/>
+                    <w:jc w:val="center"/>
+                    <w:rPr>
+                      <w:rFonts w:ascii="Verdana" w:eastAsia="Times New Roman" w:hAnsi="Verdana" w:cs="Times New Roman"/>
+                      <w:b/>
+                      <w:sz w:val="18"/>
+                      <w:szCs w:val="18"/>
+                    </w:rPr>
+                  </w:pPr>
+                  <w:r>
+                    <w:rPr>
+                      <w:rFonts w:ascii="Verdana" w:eastAsia="Times New Roman" w:hAnsi="Verdana" w:cs="Times New Roman"/>
+                      <w:b/>
+                      <w:sz w:val="18"/>
+                      <w:szCs w:val="18"/>
+                    </w:rPr>
+                    <w:t xml:space="preserve">Date </w:t>
+                  </w:r>
+                </w:p>
+                <w:p>
+                  <w:pPr>
+                    <w:spacing w:after="60" w:line="218" w:lineRule="auto"/>
+                    <w:ind w:left="245" w:hanging="244"/>
+                    <w:jc w:val="center"/>
+                    <w:rPr>
+                      <w:rFonts w:ascii="Verdana" w:hAnsi="Verdana"/>
+                      <w:b/>
+                      <w:sz w:val="18"/>
+                      <w:szCs w:val="18"/>
+                    </w:rPr>
+                  </w:pPr>
+                  <w:r>
+                    <w:rPr>
+                      <w:rFonts w:ascii="Verdana" w:eastAsia="Times New Roman" w:hAnsi="Verdana" w:cs="Times New Roman"/>
+                      <w:b/>
+                      <w:sz w:val="18"/>
+                      <w:szCs w:val="18"/>
+                    </w:rPr>
+                    <w:t>Awarded</w:t>
+                  </w:r>
+                </w:p>
+              </w:tc>
+            </w:tr>
+            <w:tr>
+              <w:trPr>
+                <w:trHeight w:val="327"/>
+              </w:trPr>
+              <w:tc>
+                <w:tcPr>
+                  <w:tcW w:w="6072" w:type="dxa"/>
+                  <w:tcMar>
+                    <w:top w:w="100" w:type="dxa"/>
+                    <w:left w:w="0" w:type="dxa"/>
+                    <w:bottom w:w="100" w:type="dxa"/>
+                    <w:right w:w="0" w:type="dxa"/>
+                  </w:tcMar>
+                  <w:hideMark/>
+                </w:tcPr>
+                <w:p>
+                  <w:pPr>
+                    <w:spacing w:after="60" w:line="218" w:lineRule="auto"/>
+                    <w:ind w:left="245" w:hanging="244"/>
+                    <w:rPr>
+                      <w:rFonts w:ascii="Verdana" w:hAnsi="Verdana"/>
+                      <w:sz w:val="18"/>
+                      <w:szCs w:val="18"/>
+                    </w:rPr>
+                  </w:pPr>
+                  <w:r>
+                    <w:rPr>
+                      <w:rFonts w:ascii="Verdana" w:eastAsia="Times New Roman" w:hAnsi="Verdana" w:cs="Times New Roman"/>
+                      <w:sz w:val="18"/>
+                      <w:szCs w:val="18"/>
+                    </w:rPr>
+                    <w:t>Crystal Spire awarded for outstanding support of another team’s project</w:t>
+                  </w:r>
+                </w:p>
+              </w:tc>
+              <w:tc>
+                <w:tcPr>
+                  <w:tcW w:w="199" w:type="dxa"/>
+                  <w:tcMar>
+                    <w:top w:w="100" w:type="dxa"/>
+                    <w:left w:w="0" w:type="dxa"/>
+                    <w:bottom w:w="100" w:type="dxa"/>
+                    <w:right w:w="0" w:type="dxa"/>
+                  </w:tcMar>
+                  <w:hideMark/>
+                </w:tcPr>
+                <w:p>
+                  <w:pPr>
+                    <w:spacing w:after="60" w:line="218" w:lineRule="auto"/>
+                    <w:ind w:left="245" w:hanging="244"/>
+                    <w:rPr>
+                      <w:rFonts w:ascii="Verdana" w:hAnsi="Verdana"/>
+                      <w:sz w:val="18"/>
+                      <w:szCs w:val="18"/>
+                    </w:rPr>
+                  </w:pPr>
+                  <w:r>
+                    <w:rPr>
+                      <w:rFonts w:ascii="Verdana" w:eastAsia="Times New Roman" w:hAnsi="Verdana" w:cs="Times New Roman"/>
+                      <w:sz w:val="18"/>
+                      <w:szCs w:val="18"/>
+                    </w:rPr>
+                    <w:t>5/05</w:t>
+                  </w:r>
+                </w:p>
+              </w:tc>
+            </w:tr>
+            <w:tr>
+              <w:trPr>
+                <w:trHeight w:val="501"/>
+              </w:trPr>
+              <w:tc>
+                <w:tcPr>
+                  <w:tcW w:w="6072" w:type="dxa"/>
+                  <w:tcMar>
+                    <w:top w:w="100" w:type="dxa"/>
+                    <w:left w:w="0" w:type="dxa"/>
+                    <w:bottom w:w="100" w:type="dxa"/>
+                    <w:right w:w="0" w:type="dxa"/>
+                  </w:tcMar>
+                  <w:hideMark/>
+                </w:tcPr>
+                <w:p>
+                  <w:pPr>
+                    <w:spacing w:after="60" w:line="218" w:lineRule="auto"/>
+                    <w:ind w:left="245" w:hanging="244"/>
+                    <w:rPr>
+                      <w:rFonts w:ascii="Verdana" w:hAnsi="Verdana"/>
+                      <w:sz w:val="18"/>
+                      <w:szCs w:val="18"/>
+                    </w:rPr>
+                  </w:pPr>
+                  <w:r>
+                    <w:rPr>
+                      <w:rFonts w:ascii="Verdana" w:eastAsia="Times New Roman" w:hAnsi="Verdana" w:cs="Times New Roman"/>
+                      <w:sz w:val="18"/>
+                      <w:szCs w:val="18"/>
+                    </w:rPr>
+                    <w:t>Clock awarded for Most Valuable Employee</w:t>
+                  </w:r>
+                </w:p>
+              </w:tc>
+              <w:tc>
+                <w:tcPr>
+                  <w:tcW w:w="199" w:type="dxa"/>
+                  <w:tcMar>
+                    <w:top w:w="100" w:type="dxa"/>
+                    <w:left w:w="0" w:type="dxa"/>
+                    <w:bottom w:w="100" w:type="dxa"/>
+                    <w:right w:w="0" w:type="dxa"/>
+                  </w:tcMar>
+                  <w:hideMark/>
+                </w:tcPr>
+                <w:p>
+                  <w:pPr>
+                    <w:spacing w:after="60" w:line="218" w:lineRule="auto"/>
+                    <w:ind w:left="245" w:hanging="244"/>
+                    <w:rPr>
+                      <w:rFonts w:ascii="Verdana" w:hAnsi="Verdana"/>
+                      <w:sz w:val="18"/>
+                      <w:szCs w:val="18"/>
+                    </w:rPr>
+                  </w:pPr>
+                  <w:r>
+                    <w:rPr>
+                      <w:rFonts w:ascii="Verdana" w:eastAsia="Times New Roman" w:hAnsi="Verdana" w:cs="Times New Roman"/>
+                      <w:sz w:val="18"/>
+                      <w:szCs w:val="18"/>
+                    </w:rPr>
+                    <w:t>5/02</w:t>
+                  </w:r>
+                </w:p>
+              </w:tc>
+            </w:tr>
+          </w:tbl>
+          <w:p>
+            <w:pPr>
+              <w:spacing w:after="60" w:line="218" w:lineRule="auto"/>
               <w:ind w:left="245" w:hanging="244"/>
               <w:rPr>
                 <w:rFonts w:ascii="Verdana" w:hAnsi="Verdana"/>
@@ -2528,7 +2714,7 @@
             <w:sz w:val="16"/>
             <w:szCs w:val="16"/>
           </w:rPr>
-          <w:t>1</w:t>
+          <w:t>2</w:t>
         </w:r>
         <w:r>
           <w:rPr>

</xml_diff>